<commit_message>
Actualización del documento de diseño Back-End
</commit_message>
<xml_diff>
--- a/Docs/Documento de Diseño.docx
+++ b/Docs/Documento de Diseño.docx
@@ -1,6 +1,6 @@
 
 <file path=word/document.xml><?xml version="1.0" encoding="utf-8"?>
-<w:document xmlns:wpc="http://schemas.microsoft.com/office/word/2010/wordprocessingCanvas" xmlns:mc="http://schemas.openxmlformats.org/markup-compatibility/2006" xmlns:o="urn:schemas-microsoft-com:office:office" xmlns:r="http://schemas.openxmlformats.org/officeDocument/2006/relationships" xmlns:m="http://schemas.openxmlformats.org/officeDocument/2006/math" xmlns:v="urn:schemas-microsoft-com:vml" xmlns:wp14="http://schemas.microsoft.com/office/word/2010/wordprocessingDrawing" xmlns:wp="http://schemas.openxmlformats.org/drawingml/2006/wordprocessingDrawing" xmlns:w10="urn:schemas-microsoft-com:office:word" xmlns:w="http://schemas.openxmlformats.org/wordprocessingml/2006/main" xmlns:w14="http://schemas.microsoft.com/office/word/2010/wordml" xmlns:wpg="http://schemas.microsoft.com/office/word/2010/wordprocessingGroup" xmlns:wpi="http://schemas.microsoft.com/office/word/2010/wordprocessingInk" xmlns:wne="http://schemas.microsoft.com/office/word/2006/wordml" xmlns:wps="http://schemas.microsoft.com/office/word/2010/wordprocessingShape" mc:Ignorable="w14 wp14">
+<w:document xmlns:wpc="http://schemas.microsoft.com/office/word/2010/wordprocessingCanvas" xmlns:mc="http://schemas.openxmlformats.org/markup-compatibility/2006" xmlns:o="urn:schemas-microsoft-com:office:office" xmlns:r="http://schemas.openxmlformats.org/officeDocument/2006/relationships" xmlns:m="http://schemas.openxmlformats.org/officeDocument/2006/math" xmlns:v="urn:schemas-microsoft-com:vml" xmlns:wp14="http://schemas.microsoft.com/office/word/2010/wordprocessingDrawing" xmlns:wp="http://schemas.openxmlformats.org/drawingml/2006/wordprocessingDrawing" xmlns:w10="urn:schemas-microsoft-com:office:word" xmlns:w="http://schemas.openxmlformats.org/wordprocessingml/2006/main" xmlns:w14="http://schemas.microsoft.com/office/word/2010/wordml" xmlns:w15="http://schemas.microsoft.com/office/word/2012/wordml" xmlns:wpg="http://schemas.microsoft.com/office/word/2010/wordprocessingGroup" xmlns:wpi="http://schemas.microsoft.com/office/word/2010/wordprocessingInk" xmlns:wne="http://schemas.microsoft.com/office/word/2006/wordml" xmlns:wps="http://schemas.microsoft.com/office/word/2010/wordprocessingShape" mc:Ignorable="w14 w15 wp14">
   <w:body>
     <w:sdt>
       <w:sdtPr>
@@ -19,6 +19,7 @@
         <w:p>
           <w:pPr>
             <w:pStyle w:val="Sinespaciado"/>
+            <w:jc w:val="both"/>
           </w:pPr>
           <w:r>
             <w:rPr>
@@ -3432,7 +3433,7 @@
               </mc:Choice>
               <mc:Fallback>
                 <w:pict>
-                  <v:group id="Grupo 38" o:spid="_x0000_s1026" style="position:absolute;margin-left:0;margin-top:0;width:172.8pt;height:718.55pt;z-index:-251644928;mso-width-percent:330;mso-height-percent:950;mso-left-percent:40;mso-position-horizontal-relative:page;mso-position-vertical:center;mso-position-vertical-relative:page;mso-width-percent:330;mso-height-percent:950;mso-left-percent:40" coordsize="21945,91257" o:gfxdata="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">
+                  <v:group w14:anchorId="5B815A4B" id="Grupo 38" o:spid="_x0000_s1026" style="position:absolute;left:0;text-align:left;margin-left:0;margin-top:0;width:172.8pt;height:718.55pt;z-index:-251644928;mso-width-percent:330;mso-height-percent:950;mso-left-percent:40;mso-position-horizontal-relative:page;mso-position-vertical:center;mso-position-vertical-relative:page;mso-width-percent:330;mso-height-percent:950;mso-left-percent:40" coordsize="21945,91257" o:gfxdata="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">
                     <v:rect id="Rectángulo 39" o:spid="_x0000_s1027" style="position:absolute;width:1945;height:91257;visibility:visible;mso-wrap-style:square;v-text-anchor:middle" o:gfxdata="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" fillcolor="#44546a [3215]" stroked="f" strokeweight="1pt"/>
                     <v:shapetype id="_x0000_t15" coordsize="21600,21600" o:spt="15" adj="16200" path="m@0,l,,,21600@0,21600,21600,10800xe">
                       <v:stroke joinstyle="miter"/>
@@ -3727,11 +3728,11 @@
               </mc:Choice>
               <mc:Fallback>
                 <w:pict>
-                  <v:shapetype id="_x0000_t202" coordsize="21600,21600" o:spt="202" path="m,l,21600r21600,l21600,xe">
+                  <v:shapetype w14:anchorId="035ECCA0" id="_x0000_t202" coordsize="21600,21600" o:spt="202" path="m,l,21600r21600,l21600,xe">
                     <v:stroke joinstyle="miter"/>
                     <v:path gradientshapeok="t" o:connecttype="rect"/>
                   </v:shapetype>
-                  <v:shape id="Cuadro de texto 67" o:spid="_x0000_s1055" type="#_x0000_t202" style="position:absolute;margin-left:0;margin-top:0;width:4in;height:28.8pt;z-index:251673600;visibility:visible;mso-wrap-style:square;mso-width-percent:450;mso-height-percent:0;mso-left-percent:420;mso-top-percent:880;mso-wrap-distance-left:9pt;mso-wrap-distance-top:0;mso-wrap-distance-right:9pt;mso-wrap-distance-bottom:0;mso-position-horizontal-relative:page;mso-position-vertical-relative:page;mso-width-percent:450;mso-height-percent:0;mso-left-percent:420;mso-top-percent:880;mso-width-relative:page;mso-height-relative:margin;v-text-anchor:bottom" o:gfxdata="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" filled="f" stroked="f" strokeweight=".5pt">
+                  <v:shape id="Cuadro de texto 67" o:spid="_x0000_s1055" type="#_x0000_t202" style="position:absolute;left:0;text-align:left;margin-left:0;margin-top:0;width:4in;height:28.8pt;z-index:251673600;visibility:visible;mso-wrap-style:square;mso-width-percent:450;mso-height-percent:0;mso-left-percent:420;mso-top-percent:880;mso-wrap-distance-left:9pt;mso-wrap-distance-top:0;mso-wrap-distance-right:9pt;mso-wrap-distance-bottom:0;mso-position-horizontal-relative:page;mso-position-vertical-relative:page;mso-width-percent:450;mso-height-percent:0;mso-left-percent:420;mso-top-percent:880;mso-width-relative:page;mso-height-relative:margin;v-text-anchor:bottom" o:gfxdata="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" filled="f" stroked="f" strokeweight=".5pt">
                     <v:textbox style="mso-fit-shape-to-text:t" inset="0,0,0,0">
                       <w:txbxContent>
                         <w:p>
@@ -3926,7 +3927,7 @@
               </mc:Choice>
               <mc:Fallback>
                 <w:pict>
-                  <v:shape id="Cuadro de texto 68" o:spid="_x0000_s1056" type="#_x0000_t202" style="position:absolute;margin-left:0;margin-top:0;width:4in;height:84.25pt;z-index:251672576;visibility:visible;mso-wrap-style:square;mso-width-percent:450;mso-height-percent:0;mso-left-percent:420;mso-top-percent:175;mso-wrap-distance-left:9pt;mso-wrap-distance-top:0;mso-wrap-distance-right:9pt;mso-wrap-distance-bottom:0;mso-position-horizontal-relative:page;mso-position-vertical-relative:page;mso-width-percent:450;mso-height-percent:0;mso-left-percent:420;mso-top-percent:175;mso-width-relative:page;mso-height-relative:margin;v-text-anchor:top" o:gfxdata="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" filled="f" stroked="f" strokeweight=".5pt">
+                  <v:shape w14:anchorId="40AD396B" id="Cuadro de texto 68" o:spid="_x0000_s1056" type="#_x0000_t202" style="position:absolute;left:0;text-align:left;margin-left:0;margin-top:0;width:4in;height:84.25pt;z-index:251672576;visibility:visible;mso-wrap-style:square;mso-width-percent:450;mso-height-percent:0;mso-left-percent:420;mso-top-percent:175;mso-wrap-distance-left:9pt;mso-wrap-distance-top:0;mso-wrap-distance-right:9pt;mso-wrap-distance-bottom:0;mso-position-horizontal-relative:page;mso-position-vertical-relative:page;mso-width-percent:450;mso-height-percent:0;mso-left-percent:420;mso-top-percent:175;mso-width-relative:page;mso-height-relative:margin;v-text-anchor:top" o:gfxdata="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" filled="f" stroked="f" strokeweight=".5pt">
                     <v:textbox style="mso-fit-shape-to-text:t" inset="0,0,0,0">
                       <w:txbxContent>
                         <w:p>
@@ -3993,6 +3994,9 @@
           </w:r>
         </w:p>
         <w:p>
+          <w:pPr>
+            <w:jc w:val="both"/>
+          </w:pPr>
           <w:r>
             <w:br w:type="page"/>
           </w:r>
@@ -4022,6 +4026,7 @@
               <w:ilvl w:val="0"/>
               <w:numId w:val="0"/>
             </w:numPr>
+            <w:jc w:val="both"/>
           </w:pPr>
         </w:p>
         <w:p>
@@ -4046,7 +4051,7 @@
           <w:r>
             <w:fldChar w:fldCharType="separate"/>
           </w:r>
-          <w:hyperlink w:anchor="_Toc428712520" w:history="1">
+          <w:hyperlink w:anchor="_Toc428810905" w:history="1">
             <w:r>
               <w:rPr>
                 <w:rStyle w:val="Hipervnculo"/>
@@ -4067,6 +4072,92 @@
                 <w:rStyle w:val="Hipervnculo"/>
                 <w:noProof/>
               </w:rPr>
+              <w:t>Diseño Front-End</w:t>
+            </w:r>
+            <w:r>
+              <w:rPr>
+                <w:noProof/>
+                <w:webHidden/>
+              </w:rPr>
+              <w:tab/>
+            </w:r>
+            <w:r>
+              <w:rPr>
+                <w:noProof/>
+                <w:webHidden/>
+              </w:rPr>
+              <w:fldChar w:fldCharType="begin"/>
+            </w:r>
+            <w:r>
+              <w:rPr>
+                <w:noProof/>
+                <w:webHidden/>
+              </w:rPr>
+              <w:instrText xml:space="preserve"> PAGEREF _Toc428810905 \h </w:instrText>
+            </w:r>
+            <w:r>
+              <w:rPr>
+                <w:noProof/>
+                <w:webHidden/>
+              </w:rPr>
+            </w:r>
+            <w:r>
+              <w:rPr>
+                <w:noProof/>
+                <w:webHidden/>
+              </w:rPr>
+              <w:fldChar w:fldCharType="separate"/>
+            </w:r>
+            <w:r>
+              <w:rPr>
+                <w:noProof/>
+                <w:webHidden/>
+              </w:rPr>
+              <w:t>2</w:t>
+            </w:r>
+            <w:r>
+              <w:rPr>
+                <w:noProof/>
+                <w:webHidden/>
+              </w:rPr>
+              <w:fldChar w:fldCharType="end"/>
+            </w:r>
+          </w:hyperlink>
+        </w:p>
+        <w:p>
+          <w:pPr>
+            <w:pStyle w:val="TDC2"/>
+            <w:tabs>
+              <w:tab w:val="left" w:pos="880"/>
+              <w:tab w:val="right" w:leader="dot" w:pos="8494"/>
+            </w:tabs>
+            <w:rPr>
+              <w:rFonts w:eastAsiaTheme="minorEastAsia"/>
+              <w:noProof/>
+              <w:lang w:eastAsia="es-ES"/>
+            </w:rPr>
+          </w:pPr>
+          <w:hyperlink w:anchor="_Toc428810906" w:history="1">
+            <w:r>
+              <w:rPr>
+                <w:rStyle w:val="Hipervnculo"/>
+                <w:noProof/>
+              </w:rPr>
+              <w:t>1.1.</w:t>
+            </w:r>
+            <w:r>
+              <w:rPr>
+                <w:rFonts w:eastAsiaTheme="minorEastAsia"/>
+                <w:noProof/>
+                <w:lang w:eastAsia="es-ES"/>
+              </w:rPr>
+              <w:tab/>
+            </w:r>
+            <w:r>
+              <w:rPr>
+                <w:rStyle w:val="Hipervnculo"/>
+                <w:noProof/>
+              </w:rPr>
               <w:t>Introducción.</w:t>
             </w:r>
             <w:r>
@@ -4088,7 +4179,7 @@
                 <w:noProof/>
                 <w:webHidden/>
               </w:rPr>
-              <w:instrText xml:space="preserve"> PAGEREF _Toc428712520 \h </w:instrText>
+              <w:instrText xml:space="preserve"> PAGEREF _Toc428810906 \h </w:instrText>
             </w:r>
             <w:r>
               <w:rPr>
@@ -4109,6 +4200,866 @@
                 <w:webHidden/>
               </w:rPr>
               <w:t>2</w:t>
+            </w:r>
+            <w:r>
+              <w:rPr>
+                <w:noProof/>
+                <w:webHidden/>
+              </w:rPr>
+              <w:fldChar w:fldCharType="end"/>
+            </w:r>
+          </w:hyperlink>
+        </w:p>
+        <w:p>
+          <w:pPr>
+            <w:pStyle w:val="TDC2"/>
+            <w:tabs>
+              <w:tab w:val="left" w:pos="880"/>
+              <w:tab w:val="right" w:leader="dot" w:pos="8494"/>
+            </w:tabs>
+            <w:rPr>
+              <w:rFonts w:eastAsiaTheme="minorEastAsia"/>
+              <w:noProof/>
+              <w:lang w:eastAsia="es-ES"/>
+            </w:rPr>
+          </w:pPr>
+          <w:hyperlink w:anchor="_Toc428810907" w:history="1">
+            <w:r>
+              <w:rPr>
+                <w:rStyle w:val="Hipervnculo"/>
+                <w:noProof/>
+              </w:rPr>
+              <w:t>1.2.</w:t>
+            </w:r>
+            <w:r>
+              <w:rPr>
+                <w:rFonts w:eastAsiaTheme="minorEastAsia"/>
+                <w:noProof/>
+                <w:lang w:eastAsia="es-ES"/>
+              </w:rPr>
+              <w:tab/>
+            </w:r>
+            <w:r>
+              <w:rPr>
+                <w:rStyle w:val="Hipervnculo"/>
+                <w:noProof/>
+              </w:rPr>
+              <w:t>Tecnología</w:t>
+            </w:r>
+            <w:r>
+              <w:rPr>
+                <w:noProof/>
+                <w:webHidden/>
+              </w:rPr>
+              <w:tab/>
+            </w:r>
+            <w:r>
+              <w:rPr>
+                <w:noProof/>
+                <w:webHidden/>
+              </w:rPr>
+              <w:fldChar w:fldCharType="begin"/>
+            </w:r>
+            <w:r>
+              <w:rPr>
+                <w:noProof/>
+                <w:webHidden/>
+              </w:rPr>
+              <w:instrText xml:space="preserve"> PAGEREF _Toc428810907 \h </w:instrText>
+            </w:r>
+            <w:r>
+              <w:rPr>
+                <w:noProof/>
+                <w:webHidden/>
+              </w:rPr>
+            </w:r>
+            <w:r>
+              <w:rPr>
+                <w:noProof/>
+                <w:webHidden/>
+              </w:rPr>
+              <w:fldChar w:fldCharType="separate"/>
+            </w:r>
+            <w:r>
+              <w:rPr>
+                <w:noProof/>
+                <w:webHidden/>
+              </w:rPr>
+              <w:t>2</w:t>
+            </w:r>
+            <w:r>
+              <w:rPr>
+                <w:noProof/>
+                <w:webHidden/>
+              </w:rPr>
+              <w:fldChar w:fldCharType="end"/>
+            </w:r>
+          </w:hyperlink>
+        </w:p>
+        <w:p>
+          <w:pPr>
+            <w:pStyle w:val="TDC2"/>
+            <w:tabs>
+              <w:tab w:val="left" w:pos="880"/>
+              <w:tab w:val="right" w:leader="dot" w:pos="8494"/>
+            </w:tabs>
+            <w:rPr>
+              <w:rFonts w:eastAsiaTheme="minorEastAsia"/>
+              <w:noProof/>
+              <w:lang w:eastAsia="es-ES"/>
+            </w:rPr>
+          </w:pPr>
+          <w:hyperlink w:anchor="_Toc428810908" w:history="1">
+            <w:r>
+              <w:rPr>
+                <w:rStyle w:val="Hipervnculo"/>
+                <w:noProof/>
+              </w:rPr>
+              <w:t>1.3.</w:t>
+            </w:r>
+            <w:r>
+              <w:rPr>
+                <w:rFonts w:eastAsiaTheme="minorEastAsia"/>
+                <w:noProof/>
+                <w:lang w:eastAsia="es-ES"/>
+              </w:rPr>
+              <w:tab/>
+            </w:r>
+            <w:r>
+              <w:rPr>
+                <w:rStyle w:val="Hipervnculo"/>
+                <w:noProof/>
+              </w:rPr>
+              <w:t>Arquitectura</w:t>
+            </w:r>
+            <w:r>
+              <w:rPr>
+                <w:noProof/>
+                <w:webHidden/>
+              </w:rPr>
+              <w:tab/>
+            </w:r>
+            <w:r>
+              <w:rPr>
+                <w:noProof/>
+                <w:webHidden/>
+              </w:rPr>
+              <w:fldChar w:fldCharType="begin"/>
+            </w:r>
+            <w:r>
+              <w:rPr>
+                <w:noProof/>
+                <w:webHidden/>
+              </w:rPr>
+              <w:instrText xml:space="preserve"> PAGEREF _Toc428810908 \h </w:instrText>
+            </w:r>
+            <w:r>
+              <w:rPr>
+                <w:noProof/>
+                <w:webHidden/>
+              </w:rPr>
+            </w:r>
+            <w:r>
+              <w:rPr>
+                <w:noProof/>
+                <w:webHidden/>
+              </w:rPr>
+              <w:fldChar w:fldCharType="separate"/>
+            </w:r>
+            <w:r>
+              <w:rPr>
+                <w:noProof/>
+                <w:webHidden/>
+              </w:rPr>
+              <w:t>2</w:t>
+            </w:r>
+            <w:r>
+              <w:rPr>
+                <w:noProof/>
+                <w:webHidden/>
+              </w:rPr>
+              <w:fldChar w:fldCharType="end"/>
+            </w:r>
+          </w:hyperlink>
+        </w:p>
+        <w:p>
+          <w:pPr>
+            <w:pStyle w:val="TDC2"/>
+            <w:tabs>
+              <w:tab w:val="left" w:pos="880"/>
+              <w:tab w:val="right" w:leader="dot" w:pos="8494"/>
+            </w:tabs>
+            <w:rPr>
+              <w:rFonts w:eastAsiaTheme="minorEastAsia"/>
+              <w:noProof/>
+              <w:lang w:eastAsia="es-ES"/>
+            </w:rPr>
+          </w:pPr>
+          <w:hyperlink w:anchor="_Toc428810909" w:history="1">
+            <w:r>
+              <w:rPr>
+                <w:rStyle w:val="Hipervnculo"/>
+                <w:noProof/>
+              </w:rPr>
+              <w:t>1.4.</w:t>
+            </w:r>
+            <w:r>
+              <w:rPr>
+                <w:rFonts w:eastAsiaTheme="minorEastAsia"/>
+                <w:noProof/>
+                <w:lang w:eastAsia="es-ES"/>
+              </w:rPr>
+              <w:tab/>
+            </w:r>
+            <w:r>
+              <w:rPr>
+                <w:rStyle w:val="Hipervnculo"/>
+                <w:noProof/>
+              </w:rPr>
+              <w:t>Implementación</w:t>
+            </w:r>
+            <w:r>
+              <w:rPr>
+                <w:noProof/>
+                <w:webHidden/>
+              </w:rPr>
+              <w:tab/>
+            </w:r>
+            <w:r>
+              <w:rPr>
+                <w:noProof/>
+                <w:webHidden/>
+              </w:rPr>
+              <w:fldChar w:fldCharType="begin"/>
+            </w:r>
+            <w:r>
+              <w:rPr>
+                <w:noProof/>
+                <w:webHidden/>
+              </w:rPr>
+              <w:instrText xml:space="preserve"> PAGEREF _Toc428810909 \h </w:instrText>
+            </w:r>
+            <w:r>
+              <w:rPr>
+                <w:noProof/>
+                <w:webHidden/>
+              </w:rPr>
+            </w:r>
+            <w:r>
+              <w:rPr>
+                <w:noProof/>
+                <w:webHidden/>
+              </w:rPr>
+              <w:fldChar w:fldCharType="separate"/>
+            </w:r>
+            <w:r>
+              <w:rPr>
+                <w:noProof/>
+                <w:webHidden/>
+              </w:rPr>
+              <w:t>3</w:t>
+            </w:r>
+            <w:r>
+              <w:rPr>
+                <w:noProof/>
+                <w:webHidden/>
+              </w:rPr>
+              <w:fldChar w:fldCharType="end"/>
+            </w:r>
+          </w:hyperlink>
+        </w:p>
+        <w:p>
+          <w:pPr>
+            <w:pStyle w:val="TDC3"/>
+            <w:tabs>
+              <w:tab w:val="left" w:pos="1320"/>
+              <w:tab w:val="right" w:leader="dot" w:pos="8494"/>
+            </w:tabs>
+            <w:rPr>
+              <w:rFonts w:eastAsiaTheme="minorEastAsia"/>
+              <w:noProof/>
+              <w:lang w:eastAsia="es-ES"/>
+            </w:rPr>
+          </w:pPr>
+          <w:hyperlink w:anchor="_Toc428810910" w:history="1">
+            <w:r>
+              <w:rPr>
+                <w:rStyle w:val="Hipervnculo"/>
+                <w:noProof/>
+              </w:rPr>
+              <w:t>1.4.1.</w:t>
+            </w:r>
+            <w:r>
+              <w:rPr>
+                <w:rFonts w:eastAsiaTheme="minorEastAsia"/>
+                <w:noProof/>
+                <w:lang w:eastAsia="es-ES"/>
+              </w:rPr>
+              <w:tab/>
+            </w:r>
+            <w:r>
+              <w:rPr>
+                <w:rStyle w:val="Hipervnculo"/>
+                <w:noProof/>
+              </w:rPr>
+              <w:t>Modelo-Vista-Controlador</w:t>
+            </w:r>
+            <w:r>
+              <w:rPr>
+                <w:noProof/>
+                <w:webHidden/>
+              </w:rPr>
+              <w:tab/>
+            </w:r>
+            <w:r>
+              <w:rPr>
+                <w:noProof/>
+                <w:webHidden/>
+              </w:rPr>
+              <w:fldChar w:fldCharType="begin"/>
+            </w:r>
+            <w:r>
+              <w:rPr>
+                <w:noProof/>
+                <w:webHidden/>
+              </w:rPr>
+              <w:instrText xml:space="preserve"> PAGEREF _Toc428810910 \h </w:instrText>
+            </w:r>
+            <w:r>
+              <w:rPr>
+                <w:noProof/>
+                <w:webHidden/>
+              </w:rPr>
+            </w:r>
+            <w:r>
+              <w:rPr>
+                <w:noProof/>
+                <w:webHidden/>
+              </w:rPr>
+              <w:fldChar w:fldCharType="separate"/>
+            </w:r>
+            <w:r>
+              <w:rPr>
+                <w:noProof/>
+                <w:webHidden/>
+              </w:rPr>
+              <w:t>3</w:t>
+            </w:r>
+            <w:r>
+              <w:rPr>
+                <w:noProof/>
+                <w:webHidden/>
+              </w:rPr>
+              <w:fldChar w:fldCharType="end"/>
+            </w:r>
+          </w:hyperlink>
+        </w:p>
+        <w:p>
+          <w:pPr>
+            <w:pStyle w:val="TDC3"/>
+            <w:tabs>
+              <w:tab w:val="left" w:pos="1320"/>
+              <w:tab w:val="right" w:leader="dot" w:pos="8494"/>
+            </w:tabs>
+            <w:rPr>
+              <w:rFonts w:eastAsiaTheme="minorEastAsia"/>
+              <w:noProof/>
+              <w:lang w:eastAsia="es-ES"/>
+            </w:rPr>
+          </w:pPr>
+          <w:hyperlink w:anchor="_Toc428810911" w:history="1">
+            <w:r>
+              <w:rPr>
+                <w:rStyle w:val="Hipervnculo"/>
+                <w:noProof/>
+              </w:rPr>
+              <w:t>1.4.2.</w:t>
+            </w:r>
+            <w:r>
+              <w:rPr>
+                <w:rFonts w:eastAsiaTheme="minorEastAsia"/>
+                <w:noProof/>
+                <w:lang w:eastAsia="es-ES"/>
+              </w:rPr>
+              <w:tab/>
+            </w:r>
+            <w:r>
+              <w:rPr>
+                <w:rStyle w:val="Hipervnculo"/>
+                <w:noProof/>
+              </w:rPr>
+              <w:t>Data-Binding</w:t>
+            </w:r>
+            <w:r>
+              <w:rPr>
+                <w:noProof/>
+                <w:webHidden/>
+              </w:rPr>
+              <w:tab/>
+            </w:r>
+            <w:r>
+              <w:rPr>
+                <w:noProof/>
+                <w:webHidden/>
+              </w:rPr>
+              <w:fldChar w:fldCharType="begin"/>
+            </w:r>
+            <w:r>
+              <w:rPr>
+                <w:noProof/>
+                <w:webHidden/>
+              </w:rPr>
+              <w:instrText xml:space="preserve"> PAGEREF _Toc428810911 \h </w:instrText>
+            </w:r>
+            <w:r>
+              <w:rPr>
+                <w:noProof/>
+                <w:webHidden/>
+              </w:rPr>
+            </w:r>
+            <w:r>
+              <w:rPr>
+                <w:noProof/>
+                <w:webHidden/>
+              </w:rPr>
+              <w:fldChar w:fldCharType="separate"/>
+            </w:r>
+            <w:r>
+              <w:rPr>
+                <w:noProof/>
+                <w:webHidden/>
+              </w:rPr>
+              <w:t>3</w:t>
+            </w:r>
+            <w:r>
+              <w:rPr>
+                <w:noProof/>
+                <w:webHidden/>
+              </w:rPr>
+              <w:fldChar w:fldCharType="end"/>
+            </w:r>
+          </w:hyperlink>
+        </w:p>
+        <w:p>
+          <w:pPr>
+            <w:pStyle w:val="TDC3"/>
+            <w:tabs>
+              <w:tab w:val="left" w:pos="1320"/>
+              <w:tab w:val="right" w:leader="dot" w:pos="8494"/>
+            </w:tabs>
+            <w:rPr>
+              <w:rFonts w:eastAsiaTheme="minorEastAsia"/>
+              <w:noProof/>
+              <w:lang w:eastAsia="es-ES"/>
+            </w:rPr>
+          </w:pPr>
+          <w:hyperlink w:anchor="_Toc428810912" w:history="1">
+            <w:r>
+              <w:rPr>
+                <w:rStyle w:val="Hipervnculo"/>
+                <w:noProof/>
+              </w:rPr>
+              <w:t>1.4.3.</w:t>
+            </w:r>
+            <w:r>
+              <w:rPr>
+                <w:rFonts w:eastAsiaTheme="minorEastAsia"/>
+                <w:noProof/>
+                <w:lang w:eastAsia="es-ES"/>
+              </w:rPr>
+              <w:tab/>
+            </w:r>
+            <w:r>
+              <w:rPr>
+                <w:rStyle w:val="Hipervnculo"/>
+                <w:noProof/>
+              </w:rPr>
+              <w:t>Módulos</w:t>
+            </w:r>
+            <w:r>
+              <w:rPr>
+                <w:noProof/>
+                <w:webHidden/>
+              </w:rPr>
+              <w:tab/>
+            </w:r>
+            <w:r>
+              <w:rPr>
+                <w:noProof/>
+                <w:webHidden/>
+              </w:rPr>
+              <w:fldChar w:fldCharType="begin"/>
+            </w:r>
+            <w:r>
+              <w:rPr>
+                <w:noProof/>
+                <w:webHidden/>
+              </w:rPr>
+              <w:instrText xml:space="preserve"> PAGEREF _Toc428810912 \h </w:instrText>
+            </w:r>
+            <w:r>
+              <w:rPr>
+                <w:noProof/>
+                <w:webHidden/>
+              </w:rPr>
+            </w:r>
+            <w:r>
+              <w:rPr>
+                <w:noProof/>
+                <w:webHidden/>
+              </w:rPr>
+              <w:fldChar w:fldCharType="separate"/>
+            </w:r>
+            <w:r>
+              <w:rPr>
+                <w:noProof/>
+                <w:webHidden/>
+              </w:rPr>
+              <w:t>4</w:t>
+            </w:r>
+            <w:r>
+              <w:rPr>
+                <w:noProof/>
+                <w:webHidden/>
+              </w:rPr>
+              <w:fldChar w:fldCharType="end"/>
+            </w:r>
+          </w:hyperlink>
+        </w:p>
+        <w:p>
+          <w:pPr>
+            <w:pStyle w:val="TDC3"/>
+            <w:tabs>
+              <w:tab w:val="left" w:pos="1540"/>
+              <w:tab w:val="right" w:leader="dot" w:pos="8494"/>
+            </w:tabs>
+            <w:rPr>
+              <w:rFonts w:eastAsiaTheme="minorEastAsia"/>
+              <w:noProof/>
+              <w:lang w:eastAsia="es-ES"/>
+            </w:rPr>
+          </w:pPr>
+          <w:hyperlink w:anchor="_Toc428810913" w:history="1">
+            <w:r>
+              <w:rPr>
+                <w:rStyle w:val="Hipervnculo"/>
+                <w:noProof/>
+              </w:rPr>
+              <w:t>1.4.3.1.</w:t>
+            </w:r>
+            <w:r>
+              <w:rPr>
+                <w:rFonts w:eastAsiaTheme="minorEastAsia"/>
+                <w:noProof/>
+                <w:lang w:eastAsia="es-ES"/>
+              </w:rPr>
+              <w:tab/>
+            </w:r>
+            <w:r>
+              <w:rPr>
+                <w:rStyle w:val="Hipervnculo"/>
+                <w:noProof/>
+              </w:rPr>
+              <w:t>Angular-Translate</w:t>
+            </w:r>
+            <w:r>
+              <w:rPr>
+                <w:noProof/>
+                <w:webHidden/>
+              </w:rPr>
+              <w:tab/>
+            </w:r>
+            <w:r>
+              <w:rPr>
+                <w:noProof/>
+                <w:webHidden/>
+              </w:rPr>
+              <w:fldChar w:fldCharType="begin"/>
+            </w:r>
+            <w:r>
+              <w:rPr>
+                <w:noProof/>
+                <w:webHidden/>
+              </w:rPr>
+              <w:instrText xml:space="preserve"> PAGEREF _Toc428810913 \h </w:instrText>
+            </w:r>
+            <w:r>
+              <w:rPr>
+                <w:noProof/>
+                <w:webHidden/>
+              </w:rPr>
+            </w:r>
+            <w:r>
+              <w:rPr>
+                <w:noProof/>
+                <w:webHidden/>
+              </w:rPr>
+              <w:fldChar w:fldCharType="separate"/>
+            </w:r>
+            <w:r>
+              <w:rPr>
+                <w:noProof/>
+                <w:webHidden/>
+              </w:rPr>
+              <w:t>4</w:t>
+            </w:r>
+            <w:r>
+              <w:rPr>
+                <w:noProof/>
+                <w:webHidden/>
+              </w:rPr>
+              <w:fldChar w:fldCharType="end"/>
+            </w:r>
+          </w:hyperlink>
+        </w:p>
+        <w:p>
+          <w:pPr>
+            <w:pStyle w:val="TDC3"/>
+            <w:tabs>
+              <w:tab w:val="left" w:pos="1540"/>
+              <w:tab w:val="right" w:leader="dot" w:pos="8494"/>
+            </w:tabs>
+            <w:rPr>
+              <w:rFonts w:eastAsiaTheme="minorEastAsia"/>
+              <w:noProof/>
+              <w:lang w:eastAsia="es-ES"/>
+            </w:rPr>
+          </w:pPr>
+          <w:hyperlink w:anchor="_Toc428810914" w:history="1">
+            <w:r>
+              <w:rPr>
+                <w:rStyle w:val="Hipervnculo"/>
+                <w:noProof/>
+              </w:rPr>
+              <w:t>1.4.3.2.</w:t>
+            </w:r>
+            <w:r>
+              <w:rPr>
+                <w:rFonts w:eastAsiaTheme="minorEastAsia"/>
+                <w:noProof/>
+                <w:lang w:eastAsia="es-ES"/>
+              </w:rPr>
+              <w:tab/>
+            </w:r>
+            <w:r>
+              <w:rPr>
+                <w:rStyle w:val="Hipervnculo"/>
+                <w:noProof/>
+              </w:rPr>
+              <w:t>Tc-Angular-ChartJs</w:t>
+            </w:r>
+            <w:r>
+              <w:rPr>
+                <w:noProof/>
+                <w:webHidden/>
+              </w:rPr>
+              <w:tab/>
+            </w:r>
+            <w:r>
+              <w:rPr>
+                <w:noProof/>
+                <w:webHidden/>
+              </w:rPr>
+              <w:fldChar w:fldCharType="begin"/>
+            </w:r>
+            <w:r>
+              <w:rPr>
+                <w:noProof/>
+                <w:webHidden/>
+              </w:rPr>
+              <w:instrText xml:space="preserve"> PAGEREF _Toc428810914 \h </w:instrText>
+            </w:r>
+            <w:r>
+              <w:rPr>
+                <w:noProof/>
+                <w:webHidden/>
+              </w:rPr>
+            </w:r>
+            <w:r>
+              <w:rPr>
+                <w:noProof/>
+                <w:webHidden/>
+              </w:rPr>
+              <w:fldChar w:fldCharType="separate"/>
+            </w:r>
+            <w:r>
+              <w:rPr>
+                <w:noProof/>
+                <w:webHidden/>
+              </w:rPr>
+              <w:t>4</w:t>
+            </w:r>
+            <w:r>
+              <w:rPr>
+                <w:noProof/>
+                <w:webHidden/>
+              </w:rPr>
+              <w:fldChar w:fldCharType="end"/>
+            </w:r>
+          </w:hyperlink>
+        </w:p>
+        <w:p>
+          <w:pPr>
+            <w:pStyle w:val="TDC3"/>
+            <w:tabs>
+              <w:tab w:val="left" w:pos="1540"/>
+              <w:tab w:val="right" w:leader="dot" w:pos="8494"/>
+            </w:tabs>
+            <w:rPr>
+              <w:rFonts w:eastAsiaTheme="minorEastAsia"/>
+              <w:noProof/>
+              <w:lang w:eastAsia="es-ES"/>
+            </w:rPr>
+          </w:pPr>
+          <w:hyperlink w:anchor="_Toc428810915" w:history="1">
+            <w:r>
+              <w:rPr>
+                <w:rStyle w:val="Hipervnculo"/>
+                <w:noProof/>
+              </w:rPr>
+              <w:t>1.4.3.3.</w:t>
+            </w:r>
+            <w:r>
+              <w:rPr>
+                <w:rFonts w:eastAsiaTheme="minorEastAsia"/>
+                <w:noProof/>
+                <w:lang w:eastAsia="es-ES"/>
+              </w:rPr>
+              <w:tab/>
+            </w:r>
+            <w:r>
+              <w:rPr>
+                <w:rStyle w:val="Hipervnculo"/>
+                <w:noProof/>
+              </w:rPr>
+              <w:t>FlowJS</w:t>
+            </w:r>
+            <w:r>
+              <w:rPr>
+                <w:noProof/>
+                <w:webHidden/>
+              </w:rPr>
+              <w:tab/>
+            </w:r>
+            <w:r>
+              <w:rPr>
+                <w:noProof/>
+                <w:webHidden/>
+              </w:rPr>
+              <w:fldChar w:fldCharType="begin"/>
+            </w:r>
+            <w:r>
+              <w:rPr>
+                <w:noProof/>
+                <w:webHidden/>
+              </w:rPr>
+              <w:instrText xml:space="preserve"> PAGEREF _Toc428810915 \h </w:instrText>
+            </w:r>
+            <w:r>
+              <w:rPr>
+                <w:noProof/>
+                <w:webHidden/>
+              </w:rPr>
+            </w:r>
+            <w:r>
+              <w:rPr>
+                <w:noProof/>
+                <w:webHidden/>
+              </w:rPr>
+              <w:fldChar w:fldCharType="separate"/>
+            </w:r>
+            <w:r>
+              <w:rPr>
+                <w:noProof/>
+                <w:webHidden/>
+              </w:rPr>
+              <w:t>5</w:t>
+            </w:r>
+            <w:r>
+              <w:rPr>
+                <w:noProof/>
+                <w:webHidden/>
+              </w:rPr>
+              <w:fldChar w:fldCharType="end"/>
+            </w:r>
+          </w:hyperlink>
+        </w:p>
+        <w:p>
+          <w:pPr>
+            <w:pStyle w:val="TDC3"/>
+            <w:tabs>
+              <w:tab w:val="left" w:pos="1320"/>
+              <w:tab w:val="right" w:leader="dot" w:pos="8494"/>
+            </w:tabs>
+            <w:rPr>
+              <w:rFonts w:eastAsiaTheme="minorEastAsia"/>
+              <w:noProof/>
+              <w:lang w:eastAsia="es-ES"/>
+            </w:rPr>
+          </w:pPr>
+          <w:hyperlink w:anchor="_Toc428810916" w:history="1">
+            <w:r>
+              <w:rPr>
+                <w:rStyle w:val="Hipervnculo"/>
+                <w:noProof/>
+              </w:rPr>
+              <w:t>1.4.4.</w:t>
+            </w:r>
+            <w:r>
+              <w:rPr>
+                <w:rFonts w:eastAsiaTheme="minorEastAsia"/>
+                <w:noProof/>
+                <w:lang w:eastAsia="es-ES"/>
+              </w:rPr>
+              <w:tab/>
+            </w:r>
+            <w:r>
+              <w:rPr>
+                <w:rStyle w:val="Hipervnculo"/>
+                <w:noProof/>
+              </w:rPr>
+              <w:t>Bootstrap</w:t>
+            </w:r>
+            <w:r>
+              <w:rPr>
+                <w:noProof/>
+                <w:webHidden/>
+              </w:rPr>
+              <w:tab/>
+            </w:r>
+            <w:r>
+              <w:rPr>
+                <w:noProof/>
+                <w:webHidden/>
+              </w:rPr>
+              <w:fldChar w:fldCharType="begin"/>
+            </w:r>
+            <w:r>
+              <w:rPr>
+                <w:noProof/>
+                <w:webHidden/>
+              </w:rPr>
+              <w:instrText xml:space="preserve"> PAGEREF _Toc428810916 \h </w:instrText>
+            </w:r>
+            <w:r>
+              <w:rPr>
+                <w:noProof/>
+                <w:webHidden/>
+              </w:rPr>
+            </w:r>
+            <w:r>
+              <w:rPr>
+                <w:noProof/>
+                <w:webHidden/>
+              </w:rPr>
+              <w:fldChar w:fldCharType="separate"/>
+            </w:r>
+            <w:r>
+              <w:rPr>
+                <w:noProof/>
+                <w:webHidden/>
+              </w:rPr>
+              <w:t>5</w:t>
             </w:r>
             <w:r>
               <w:rPr>
@@ -4132,7 +5083,7 @@
               <w:lang w:eastAsia="es-ES"/>
             </w:rPr>
           </w:pPr>
-          <w:hyperlink w:anchor="_Toc428712521" w:history="1">
+          <w:hyperlink w:anchor="_Toc428810917" w:history="1">
             <w:r>
               <w:rPr>
                 <w:rStyle w:val="Hipervnculo"/>
@@ -4153,7 +5104,7 @@
                 <w:rStyle w:val="Hipervnculo"/>
                 <w:noProof/>
               </w:rPr>
-              <w:t>Tecnología</w:t>
+              <w:t>Diseño Back-End</w:t>
             </w:r>
             <w:r>
               <w:rPr>
@@ -4174,7 +5125,7 @@
                 <w:noProof/>
                 <w:webHidden/>
               </w:rPr>
-              <w:instrText xml:space="preserve"> PAGEREF _Toc428712521 \h </w:instrText>
+              <w:instrText xml:space="preserve"> PAGEREF _Toc428810917 \h </w:instrText>
             </w:r>
             <w:r>
               <w:rPr>
@@ -4194,179 +5145,7 @@
                 <w:noProof/>
                 <w:webHidden/>
               </w:rPr>
-              <w:t>2</w:t>
-            </w:r>
-            <w:r>
-              <w:rPr>
-                <w:noProof/>
-                <w:webHidden/>
-              </w:rPr>
-              <w:fldChar w:fldCharType="end"/>
-            </w:r>
-          </w:hyperlink>
-        </w:p>
-        <w:p>
-          <w:pPr>
-            <w:pStyle w:val="TDC1"/>
-            <w:tabs>
-              <w:tab w:val="left" w:pos="440"/>
-              <w:tab w:val="right" w:leader="dot" w:pos="8494"/>
-            </w:tabs>
-            <w:rPr>
-              <w:rFonts w:eastAsiaTheme="minorEastAsia"/>
-              <w:noProof/>
-              <w:lang w:eastAsia="es-ES"/>
-            </w:rPr>
-          </w:pPr>
-          <w:hyperlink w:anchor="_Toc428712522" w:history="1">
-            <w:r>
-              <w:rPr>
-                <w:rStyle w:val="Hipervnculo"/>
-                <w:noProof/>
-              </w:rPr>
-              <w:t>3.</w:t>
-            </w:r>
-            <w:r>
-              <w:rPr>
-                <w:rFonts w:eastAsiaTheme="minorEastAsia"/>
-                <w:noProof/>
-                <w:lang w:eastAsia="es-ES"/>
-              </w:rPr>
-              <w:tab/>
-            </w:r>
-            <w:r>
-              <w:rPr>
-                <w:rStyle w:val="Hipervnculo"/>
-                <w:noProof/>
-              </w:rPr>
-              <w:t>Arquitectura</w:t>
-            </w:r>
-            <w:r>
-              <w:rPr>
-                <w:noProof/>
-                <w:webHidden/>
-              </w:rPr>
-              <w:tab/>
-            </w:r>
-            <w:r>
-              <w:rPr>
-                <w:noProof/>
-                <w:webHidden/>
-              </w:rPr>
-              <w:fldChar w:fldCharType="begin"/>
-            </w:r>
-            <w:r>
-              <w:rPr>
-                <w:noProof/>
-                <w:webHidden/>
-              </w:rPr>
-              <w:instrText xml:space="preserve"> PAGEREF _Toc428712522 \h </w:instrText>
-            </w:r>
-            <w:r>
-              <w:rPr>
-                <w:noProof/>
-                <w:webHidden/>
-              </w:rPr>
-            </w:r>
-            <w:r>
-              <w:rPr>
-                <w:noProof/>
-                <w:webHidden/>
-              </w:rPr>
-              <w:fldChar w:fldCharType="separate"/>
-            </w:r>
-            <w:r>
-              <w:rPr>
-                <w:noProof/>
-                <w:webHidden/>
-              </w:rPr>
-              <w:t>2</w:t>
-            </w:r>
-            <w:r>
-              <w:rPr>
-                <w:noProof/>
-                <w:webHidden/>
-              </w:rPr>
-              <w:fldChar w:fldCharType="end"/>
-            </w:r>
-          </w:hyperlink>
-        </w:p>
-        <w:p>
-          <w:pPr>
-            <w:pStyle w:val="TDC1"/>
-            <w:tabs>
-              <w:tab w:val="left" w:pos="440"/>
-              <w:tab w:val="right" w:leader="dot" w:pos="8494"/>
-            </w:tabs>
-            <w:rPr>
-              <w:rFonts w:eastAsiaTheme="minorEastAsia"/>
-              <w:noProof/>
-              <w:lang w:eastAsia="es-ES"/>
-            </w:rPr>
-          </w:pPr>
-          <w:hyperlink w:anchor="_Toc428712523" w:history="1">
-            <w:r>
-              <w:rPr>
-                <w:rStyle w:val="Hipervnculo"/>
-                <w:noProof/>
-              </w:rPr>
-              <w:t>4.</w:t>
-            </w:r>
-            <w:r>
-              <w:rPr>
-                <w:rFonts w:eastAsiaTheme="minorEastAsia"/>
-                <w:noProof/>
-                <w:lang w:eastAsia="es-ES"/>
-              </w:rPr>
-              <w:tab/>
-            </w:r>
-            <w:r>
-              <w:rPr>
-                <w:rStyle w:val="Hipervnculo"/>
-                <w:noProof/>
-              </w:rPr>
-              <w:t>Implementación</w:t>
-            </w:r>
-            <w:r>
-              <w:rPr>
-                <w:noProof/>
-                <w:webHidden/>
-              </w:rPr>
-              <w:tab/>
-            </w:r>
-            <w:r>
-              <w:rPr>
-                <w:noProof/>
-                <w:webHidden/>
-              </w:rPr>
-              <w:fldChar w:fldCharType="begin"/>
-            </w:r>
-            <w:r>
-              <w:rPr>
-                <w:noProof/>
-                <w:webHidden/>
-              </w:rPr>
-              <w:instrText xml:space="preserve"> PAGEREF _Toc428712523 \h </w:instrText>
-            </w:r>
-            <w:r>
-              <w:rPr>
-                <w:noProof/>
-                <w:webHidden/>
-              </w:rPr>
-            </w:r>
-            <w:r>
-              <w:rPr>
-                <w:noProof/>
-                <w:webHidden/>
-              </w:rPr>
-              <w:fldChar w:fldCharType="separate"/>
-            </w:r>
-            <w:r>
-              <w:rPr>
-                <w:noProof/>
-                <w:webHidden/>
-              </w:rPr>
-              <w:t>3</w:t>
+              <w:t>6</w:t>
             </w:r>
             <w:r>
               <w:rPr>
@@ -4390,13 +5169,13 @@
               <w:lang w:eastAsia="es-ES"/>
             </w:rPr>
           </w:pPr>
-          <w:hyperlink w:anchor="_Toc428712524" w:history="1">
+          <w:hyperlink w:anchor="_Toc428810918" w:history="1">
             <w:r>
               <w:rPr>
                 <w:rStyle w:val="Hipervnculo"/>
                 <w:noProof/>
               </w:rPr>
-              <w:t>4.1.</w:t>
+              <w:t>2.1.</w:t>
             </w:r>
             <w:r>
               <w:rPr>
@@ -4411,7 +5190,7 @@
                 <w:rStyle w:val="Hipervnculo"/>
                 <w:noProof/>
               </w:rPr>
-              <w:t>Modelo-Vista-Controlador</w:t>
+              <w:t>Introducción.</w:t>
             </w:r>
             <w:r>
               <w:rPr>
@@ -4432,7 +5211,7 @@
                 <w:noProof/>
                 <w:webHidden/>
               </w:rPr>
-              <w:instrText xml:space="preserve"> PAGEREF _Toc428712524 \h </w:instrText>
+              <w:instrText xml:space="preserve"> PAGEREF _Toc428810918 \h </w:instrText>
             </w:r>
             <w:r>
               <w:rPr>
@@ -4452,7 +5231,7 @@
                 <w:noProof/>
                 <w:webHidden/>
               </w:rPr>
-              <w:t>3</w:t>
+              <w:t>6</w:t>
             </w:r>
             <w:r>
               <w:rPr>
@@ -4476,13 +5255,13 @@
               <w:lang w:eastAsia="es-ES"/>
             </w:rPr>
           </w:pPr>
-          <w:hyperlink w:anchor="_Toc428712525" w:history="1">
+          <w:hyperlink w:anchor="_Toc428810919" w:history="1">
             <w:r>
               <w:rPr>
                 <w:rStyle w:val="Hipervnculo"/>
                 <w:noProof/>
               </w:rPr>
-              <w:t>4.2.</w:t>
+              <w:t>2.2.</w:t>
             </w:r>
             <w:r>
               <w:rPr>
@@ -4497,7 +5276,7 @@
                 <w:rStyle w:val="Hipervnculo"/>
                 <w:noProof/>
               </w:rPr>
-              <w:t>Data-Binding</w:t>
+              <w:t>Tecnología.</w:t>
             </w:r>
             <w:r>
               <w:rPr>
@@ -4518,7 +5297,7 @@
                 <w:noProof/>
                 <w:webHidden/>
               </w:rPr>
-              <w:instrText xml:space="preserve"> PAGEREF _Toc428712525 \h </w:instrText>
+              <w:instrText xml:space="preserve"> PAGEREF _Toc428810919 \h </w:instrText>
             </w:r>
             <w:r>
               <w:rPr>
@@ -4538,7 +5317,7 @@
                 <w:noProof/>
                 <w:webHidden/>
               </w:rPr>
-              <w:t>3</w:t>
+              <w:t>6</w:t>
             </w:r>
             <w:r>
               <w:rPr>
@@ -4562,13 +5341,13 @@
               <w:lang w:eastAsia="es-ES"/>
             </w:rPr>
           </w:pPr>
-          <w:hyperlink w:anchor="_Toc428712526" w:history="1">
+          <w:hyperlink w:anchor="_Toc428810920" w:history="1">
             <w:r>
               <w:rPr>
                 <w:rStyle w:val="Hipervnculo"/>
                 <w:noProof/>
               </w:rPr>
-              <w:t>4.3.</w:t>
+              <w:t>2.3.</w:t>
             </w:r>
             <w:r>
               <w:rPr>
@@ -4583,7 +5362,7 @@
                 <w:rStyle w:val="Hipervnculo"/>
                 <w:noProof/>
               </w:rPr>
-              <w:t>Módulos</w:t>
+              <w:t>Obtención de los datos.</w:t>
             </w:r>
             <w:r>
               <w:rPr>
@@ -4604,7 +5383,7 @@
                 <w:noProof/>
                 <w:webHidden/>
               </w:rPr>
-              <w:instrText xml:space="preserve"> PAGEREF _Toc428712526 \h </w:instrText>
+              <w:instrText xml:space="preserve"> PAGEREF _Toc428810920 \h </w:instrText>
             </w:r>
             <w:r>
               <w:rPr>
@@ -4624,265 +5403,7 @@
                 <w:noProof/>
                 <w:webHidden/>
               </w:rPr>
-              <w:t>4</w:t>
-            </w:r>
-            <w:r>
-              <w:rPr>
-                <w:noProof/>
-                <w:webHidden/>
-              </w:rPr>
-              <w:fldChar w:fldCharType="end"/>
-            </w:r>
-          </w:hyperlink>
-        </w:p>
-        <w:p>
-          <w:pPr>
-            <w:pStyle w:val="TDC3"/>
-            <w:tabs>
-              <w:tab w:val="left" w:pos="1320"/>
-              <w:tab w:val="right" w:leader="dot" w:pos="8494"/>
-            </w:tabs>
-            <w:rPr>
-              <w:rFonts w:eastAsiaTheme="minorEastAsia"/>
-              <w:noProof/>
-              <w:lang w:eastAsia="es-ES"/>
-            </w:rPr>
-          </w:pPr>
-          <w:hyperlink w:anchor="_Toc428712527" w:history="1">
-            <w:r>
-              <w:rPr>
-                <w:rStyle w:val="Hipervnculo"/>
-                <w:noProof/>
-              </w:rPr>
-              <w:t>4.3.1.</w:t>
-            </w:r>
-            <w:r>
-              <w:rPr>
-                <w:rFonts w:eastAsiaTheme="minorEastAsia"/>
-                <w:noProof/>
-                <w:lang w:eastAsia="es-ES"/>
-              </w:rPr>
-              <w:tab/>
-            </w:r>
-            <w:r>
-              <w:rPr>
-                <w:rStyle w:val="Hipervnculo"/>
-                <w:noProof/>
-              </w:rPr>
-              <w:t>Angular-Translate</w:t>
-            </w:r>
-            <w:r>
-              <w:rPr>
-                <w:noProof/>
-                <w:webHidden/>
-              </w:rPr>
-              <w:tab/>
-            </w:r>
-            <w:r>
-              <w:rPr>
-                <w:noProof/>
-                <w:webHidden/>
-              </w:rPr>
-              <w:fldChar w:fldCharType="begin"/>
-            </w:r>
-            <w:r>
-              <w:rPr>
-                <w:noProof/>
-                <w:webHidden/>
-              </w:rPr>
-              <w:instrText xml:space="preserve"> PAGEREF _Toc428712527 \h </w:instrText>
-            </w:r>
-            <w:r>
-              <w:rPr>
-                <w:noProof/>
-                <w:webHidden/>
-              </w:rPr>
-            </w:r>
-            <w:r>
-              <w:rPr>
-                <w:noProof/>
-                <w:webHidden/>
-              </w:rPr>
-              <w:fldChar w:fldCharType="separate"/>
-            </w:r>
-            <w:r>
-              <w:rPr>
-                <w:noProof/>
-                <w:webHidden/>
-              </w:rPr>
-              <w:t>4</w:t>
-            </w:r>
-            <w:r>
-              <w:rPr>
-                <w:noProof/>
-                <w:webHidden/>
-              </w:rPr>
-              <w:fldChar w:fldCharType="end"/>
-            </w:r>
-          </w:hyperlink>
-        </w:p>
-        <w:p>
-          <w:pPr>
-            <w:pStyle w:val="TDC3"/>
-            <w:tabs>
-              <w:tab w:val="left" w:pos="1320"/>
-              <w:tab w:val="right" w:leader="dot" w:pos="8494"/>
-            </w:tabs>
-            <w:rPr>
-              <w:rFonts w:eastAsiaTheme="minorEastAsia"/>
-              <w:noProof/>
-              <w:lang w:eastAsia="es-ES"/>
-            </w:rPr>
-          </w:pPr>
-          <w:hyperlink w:anchor="_Toc428712528" w:history="1">
-            <w:r>
-              <w:rPr>
-                <w:rStyle w:val="Hipervnculo"/>
-                <w:noProof/>
-              </w:rPr>
-              <w:t>4.3.2.</w:t>
-            </w:r>
-            <w:r>
-              <w:rPr>
-                <w:rFonts w:eastAsiaTheme="minorEastAsia"/>
-                <w:noProof/>
-                <w:lang w:eastAsia="es-ES"/>
-              </w:rPr>
-              <w:tab/>
-            </w:r>
-            <w:r>
-              <w:rPr>
-                <w:rStyle w:val="Hipervnculo"/>
-                <w:noProof/>
-              </w:rPr>
-              <w:t>Tc-Angular-ChartJs</w:t>
-            </w:r>
-            <w:r>
-              <w:rPr>
-                <w:noProof/>
-                <w:webHidden/>
-              </w:rPr>
-              <w:tab/>
-            </w:r>
-            <w:r>
-              <w:rPr>
-                <w:noProof/>
-                <w:webHidden/>
-              </w:rPr>
-              <w:fldChar w:fldCharType="begin"/>
-            </w:r>
-            <w:r>
-              <w:rPr>
-                <w:noProof/>
-                <w:webHidden/>
-              </w:rPr>
-              <w:instrText xml:space="preserve"> PAGEREF _Toc428712528 \h </w:instrText>
-            </w:r>
-            <w:r>
-              <w:rPr>
-                <w:noProof/>
-                <w:webHidden/>
-              </w:rPr>
-            </w:r>
-            <w:r>
-              <w:rPr>
-                <w:noProof/>
-                <w:webHidden/>
-              </w:rPr>
-              <w:fldChar w:fldCharType="separate"/>
-            </w:r>
-            <w:r>
-              <w:rPr>
-                <w:noProof/>
-                <w:webHidden/>
-              </w:rPr>
-              <w:t>4</w:t>
-            </w:r>
-            <w:r>
-              <w:rPr>
-                <w:noProof/>
-                <w:webHidden/>
-              </w:rPr>
-              <w:fldChar w:fldCharType="end"/>
-            </w:r>
-          </w:hyperlink>
-        </w:p>
-        <w:p>
-          <w:pPr>
-            <w:pStyle w:val="TDC3"/>
-            <w:tabs>
-              <w:tab w:val="left" w:pos="1320"/>
-              <w:tab w:val="right" w:leader="dot" w:pos="8494"/>
-            </w:tabs>
-            <w:rPr>
-              <w:rFonts w:eastAsiaTheme="minorEastAsia"/>
-              <w:noProof/>
-              <w:lang w:eastAsia="es-ES"/>
-            </w:rPr>
-          </w:pPr>
-          <w:hyperlink w:anchor="_Toc428712529" w:history="1">
-            <w:r>
-              <w:rPr>
-                <w:rStyle w:val="Hipervnculo"/>
-                <w:noProof/>
-              </w:rPr>
-              <w:t>4.3.3.</w:t>
-            </w:r>
-            <w:r>
-              <w:rPr>
-                <w:rFonts w:eastAsiaTheme="minorEastAsia"/>
-                <w:noProof/>
-                <w:lang w:eastAsia="es-ES"/>
-              </w:rPr>
-              <w:tab/>
-            </w:r>
-            <w:r>
-              <w:rPr>
-                <w:rStyle w:val="Hipervnculo"/>
-                <w:noProof/>
-              </w:rPr>
-              <w:t>FlowJS</w:t>
-            </w:r>
-            <w:r>
-              <w:rPr>
-                <w:noProof/>
-                <w:webHidden/>
-              </w:rPr>
-              <w:tab/>
-            </w:r>
-            <w:r>
-              <w:rPr>
-                <w:noProof/>
-                <w:webHidden/>
-              </w:rPr>
-              <w:fldChar w:fldCharType="begin"/>
-            </w:r>
-            <w:r>
-              <w:rPr>
-                <w:noProof/>
-                <w:webHidden/>
-              </w:rPr>
-              <w:instrText xml:space="preserve"> PAGEREF _Toc428712529 \h </w:instrText>
-            </w:r>
-            <w:r>
-              <w:rPr>
-                <w:noProof/>
-                <w:webHidden/>
-              </w:rPr>
-            </w:r>
-            <w:r>
-              <w:rPr>
-                <w:noProof/>
-                <w:webHidden/>
-              </w:rPr>
-              <w:fldChar w:fldCharType="separate"/>
-            </w:r>
-            <w:r>
-              <w:rPr>
-                <w:noProof/>
-                <w:webHidden/>
-              </w:rPr>
-              <w:t>5</w:t>
+              <w:t>6</w:t>
             </w:r>
             <w:r>
               <w:rPr>
@@ -4906,13 +5427,13 @@
               <w:lang w:eastAsia="es-ES"/>
             </w:rPr>
           </w:pPr>
-          <w:hyperlink w:anchor="_Toc428712530" w:history="1">
+          <w:hyperlink w:anchor="_Toc428810921" w:history="1">
             <w:r>
               <w:rPr>
                 <w:rStyle w:val="Hipervnculo"/>
                 <w:noProof/>
               </w:rPr>
-              <w:t>4.4.</w:t>
+              <w:t>2.4.</w:t>
             </w:r>
             <w:r>
               <w:rPr>
@@ -4927,7 +5448,7 @@
                 <w:rStyle w:val="Hipervnculo"/>
                 <w:noProof/>
               </w:rPr>
-              <w:t>Bootstrap</w:t>
+              <w:t>Predicciones del sistema.</w:t>
             </w:r>
             <w:r>
               <w:rPr>
@@ -4948,7 +5469,7 @@
                 <w:noProof/>
                 <w:webHidden/>
               </w:rPr>
-              <w:instrText xml:space="preserve"> PAGEREF _Toc428712530 \h </w:instrText>
+              <w:instrText xml:space="preserve"> PAGEREF _Toc428810921 \h </w:instrText>
             </w:r>
             <w:r>
               <w:rPr>
@@ -4968,7 +5489,7 @@
                 <w:noProof/>
                 <w:webHidden/>
               </w:rPr>
-              <w:t>5</w:t>
+              <w:t>7</w:t>
             </w:r>
             <w:r>
               <w:rPr>
@@ -4980,6 +5501,181 @@
           </w:hyperlink>
         </w:p>
         <w:p>
+          <w:pPr>
+            <w:pStyle w:val="TDC2"/>
+            <w:tabs>
+              <w:tab w:val="left" w:pos="880"/>
+              <w:tab w:val="right" w:leader="dot" w:pos="8494"/>
+            </w:tabs>
+            <w:rPr>
+              <w:rFonts w:eastAsiaTheme="minorEastAsia"/>
+              <w:noProof/>
+              <w:lang w:eastAsia="es-ES"/>
+            </w:rPr>
+          </w:pPr>
+          <w:hyperlink w:anchor="_Toc428810922" w:history="1">
+            <w:r>
+              <w:rPr>
+                <w:rStyle w:val="Hipervnculo"/>
+                <w:noProof/>
+              </w:rPr>
+              <w:t>2.5.</w:t>
+            </w:r>
+            <w:r>
+              <w:rPr>
+                <w:rFonts w:eastAsiaTheme="minorEastAsia"/>
+                <w:noProof/>
+                <w:lang w:eastAsia="es-ES"/>
+              </w:rPr>
+              <w:tab/>
+            </w:r>
+            <w:r>
+              <w:rPr>
+                <w:rStyle w:val="Hipervnculo"/>
+                <w:noProof/>
+              </w:rPr>
+              <w:t>Tareas programables.</w:t>
+            </w:r>
+            <w:r>
+              <w:rPr>
+                <w:noProof/>
+                <w:webHidden/>
+              </w:rPr>
+              <w:tab/>
+            </w:r>
+            <w:r>
+              <w:rPr>
+                <w:noProof/>
+                <w:webHidden/>
+              </w:rPr>
+              <w:fldChar w:fldCharType="begin"/>
+            </w:r>
+            <w:r>
+              <w:rPr>
+                <w:noProof/>
+                <w:webHidden/>
+              </w:rPr>
+              <w:instrText xml:space="preserve"> PAGEREF _Toc428810922 \h </w:instrText>
+            </w:r>
+            <w:r>
+              <w:rPr>
+                <w:noProof/>
+                <w:webHidden/>
+              </w:rPr>
+            </w:r>
+            <w:r>
+              <w:rPr>
+                <w:noProof/>
+                <w:webHidden/>
+              </w:rPr>
+              <w:fldChar w:fldCharType="separate"/>
+            </w:r>
+            <w:r>
+              <w:rPr>
+                <w:noProof/>
+                <w:webHidden/>
+              </w:rPr>
+              <w:t>8</w:t>
+            </w:r>
+            <w:r>
+              <w:rPr>
+                <w:noProof/>
+                <w:webHidden/>
+              </w:rPr>
+              <w:fldChar w:fldCharType="end"/>
+            </w:r>
+          </w:hyperlink>
+        </w:p>
+        <w:p>
+          <w:pPr>
+            <w:pStyle w:val="TDC2"/>
+            <w:tabs>
+              <w:tab w:val="left" w:pos="880"/>
+              <w:tab w:val="right" w:leader="dot" w:pos="8494"/>
+            </w:tabs>
+            <w:rPr>
+              <w:rFonts w:eastAsiaTheme="minorEastAsia"/>
+              <w:noProof/>
+              <w:lang w:eastAsia="es-ES"/>
+            </w:rPr>
+          </w:pPr>
+          <w:hyperlink w:anchor="_Toc428810923" w:history="1">
+            <w:r>
+              <w:rPr>
+                <w:rStyle w:val="Hipervnculo"/>
+                <w:noProof/>
+              </w:rPr>
+              <w:t>2.6.</w:t>
+            </w:r>
+            <w:r>
+              <w:rPr>
+                <w:rFonts w:eastAsiaTheme="minorEastAsia"/>
+                <w:noProof/>
+                <w:lang w:eastAsia="es-ES"/>
+              </w:rPr>
+              <w:tab/>
+            </w:r>
+            <w:r>
+              <w:rPr>
+                <w:rStyle w:val="Hipervnculo"/>
+                <w:noProof/>
+              </w:rPr>
+              <w:t>Comunicación Front-End.</w:t>
+            </w:r>
+            <w:r>
+              <w:rPr>
+                <w:noProof/>
+                <w:webHidden/>
+              </w:rPr>
+              <w:tab/>
+            </w:r>
+            <w:r>
+              <w:rPr>
+                <w:noProof/>
+                <w:webHidden/>
+              </w:rPr>
+              <w:fldChar w:fldCharType="begin"/>
+            </w:r>
+            <w:r>
+              <w:rPr>
+                <w:noProof/>
+                <w:webHidden/>
+              </w:rPr>
+              <w:instrText xml:space="preserve"> PAGEREF _Toc428810923 \h </w:instrText>
+            </w:r>
+            <w:r>
+              <w:rPr>
+                <w:noProof/>
+                <w:webHidden/>
+              </w:rPr>
+            </w:r>
+            <w:r>
+              <w:rPr>
+                <w:noProof/>
+                <w:webHidden/>
+              </w:rPr>
+              <w:fldChar w:fldCharType="separate"/>
+            </w:r>
+            <w:r>
+              <w:rPr>
+                <w:noProof/>
+                <w:webHidden/>
+              </w:rPr>
+              <w:t>8</w:t>
+            </w:r>
+            <w:r>
+              <w:rPr>
+                <w:noProof/>
+                <w:webHidden/>
+              </w:rPr>
+              <w:fldChar w:fldCharType="end"/>
+            </w:r>
+          </w:hyperlink>
+        </w:p>
+        <w:p>
+          <w:pPr>
+            <w:jc w:val="both"/>
+          </w:pPr>
           <w:r>
             <w:fldChar w:fldCharType="end"/>
           </w:r>
@@ -4988,6 +5684,7 @@
     </w:sdt>
     <w:p>
       <w:pPr>
+        <w:jc w:val="both"/>
         <w:rPr>
           <w:rFonts w:asciiTheme="majorHAnsi" w:eastAsiaTheme="majorEastAsia" w:hAnsiTheme="majorHAnsi" w:cstheme="majorBidi"/>
           <w:color w:val="2E74B5" w:themeColor="accent1" w:themeShade="BF"/>
@@ -5002,115 +5699,153 @@
     <w:p>
       <w:pPr>
         <w:pStyle w:val="Ttulo1"/>
+        <w:jc w:val="both"/>
       </w:pPr>
-      <w:bookmarkStart w:id="0" w:name="_Toc428712520"/>
+      <w:bookmarkStart w:id="0" w:name="_Toc428810905"/>
       <w:r>
         <w:lastRenderedPageBreak/>
-        <w:t>Introducción.</w:t>
+        <w:t>Diseño Front-</w:t>
+      </w:r>
+      <w:proofErr w:type="spellStart"/>
+      <w:r>
+        <w:t>End</w:t>
       </w:r>
       <w:bookmarkEnd w:id="0"/>
-    </w:p>
-    <w:p>
-      <w:r>
-        <w:t xml:space="preserve">Éste documento estará dirigido a los desarrolladores del sistema, no a usuarios finales ni a clientes. Contiene información del diseño de la parte correspondiente al </w:t>
-      </w:r>
-      <w:proofErr w:type="spellStart"/>
-      <w:r>
-        <w:t>front-end</w:t>
-      </w:r>
       <w:proofErr w:type="spellEnd"/>
-      <w:r>
-        <w:t xml:space="preserve"> del sistema.</w:t>
-      </w:r>
     </w:p>
     <w:p>
       <w:pPr>
-        <w:pStyle w:val="Ttulo1"/>
+        <w:pStyle w:val="Ttulo2"/>
+        <w:jc w:val="both"/>
       </w:pPr>
-      <w:bookmarkStart w:id="1" w:name="_Toc428712521"/>
-      <w:r>
-        <w:t>Tecnología</w:t>
+      <w:bookmarkStart w:id="1" w:name="_Toc428810906"/>
+      <w:r>
+        <w:t>Introducción.</w:t>
       </w:r>
       <w:bookmarkEnd w:id="1"/>
     </w:p>
     <w:p>
-      <w:r>
-        <w:t xml:space="preserve">La tecnología escogida para el desarrollo de la interfaz del sistema es </w:t>
+      <w:pPr>
+        <w:ind w:firstLine="360"/>
+        <w:jc w:val="both"/>
+      </w:pPr>
+      <w:r>
+        <w:t xml:space="preserve">Éste documento estará dirigido a los desarrolladores del sistema, no a usuarios finales ni a clientes. Contiene información del diseño de la parte correspondiente al </w:t>
       </w:r>
       <w:proofErr w:type="spellStart"/>
       <w:r>
-        <w:t>AngularJS</w:t>
+        <w:t>front-end</w:t>
       </w:r>
       <w:proofErr w:type="spellEnd"/>
       <w:r>
-        <w:t xml:space="preserve">, un </w:t>
-      </w:r>
-      <w:proofErr w:type="spellStart"/>
-      <w:r>
-        <w:t>framework</w:t>
-      </w:r>
-      <w:proofErr w:type="spellEnd"/>
-      <w:r>
-        <w:t xml:space="preserve"> de JavaScript que implementa el patrón Modelo, Vista, Controlador (MVC). Está mantenido por Google y dispone de una amplia comunidad que ayuda a su mantenimiento y con una amplia variedad de contribuciones de usuarios.</w:t>
-      </w:r>
-      <w:r>
-        <w:t xml:space="preserve"> Además se utilizará </w:t>
-      </w:r>
-      <w:proofErr w:type="spellStart"/>
-      <w:r>
-        <w:t>Bootstrap</w:t>
-      </w:r>
-      <w:proofErr w:type="spellEnd"/>
-      <w:r>
-        <w:t>,</w:t>
-      </w:r>
-      <w:r>
-        <w:t xml:space="preserve"> un </w:t>
-      </w:r>
-      <w:proofErr w:type="spellStart"/>
-      <w:r>
-        <w:t>framework</w:t>
-      </w:r>
-      <w:proofErr w:type="spellEnd"/>
-      <w:r>
-        <w:t xml:space="preserve"> HTML y CSS que</w:t>
-      </w:r>
-      <w:r>
-        <w:t xml:space="preserve"> permitirá adaptar la aplicación para usuarios que accedan desde dispositivos móviles de manera fácil y rápida, añadiendo además sencillez a la hora de crear un diseño atractivo.</w:t>
+        <w:t xml:space="preserve"> del sistema.</w:t>
       </w:r>
     </w:p>
     <w:p>
       <w:pPr>
-        <w:pStyle w:val="Ttulo1"/>
+        <w:pStyle w:val="Ttulo2"/>
+        <w:jc w:val="both"/>
       </w:pPr>
-      <w:bookmarkStart w:id="2" w:name="_Toc428712522"/>
-      <w:r>
-        <w:t>Arquitectura</w:t>
+      <w:bookmarkStart w:id="2" w:name="_Toc428810907"/>
+      <w:r>
+        <w:t>Tecnología</w:t>
       </w:r>
       <w:bookmarkEnd w:id="2"/>
     </w:p>
     <w:p>
-      <w:r>
-        <w:t xml:space="preserve">La interfaz estará basada en el concepto de SPA (Single Page </w:t>
+      <w:pPr>
+        <w:ind w:firstLine="360"/>
+        <w:jc w:val="both"/>
+      </w:pPr>
+      <w:r>
+        <w:t xml:space="preserve">La tecnología escogida para el desarrollo de la interfaz del sistema es </w:t>
       </w:r>
       <w:proofErr w:type="spellStart"/>
       <w:r>
-        <w:t>Application</w:t>
+        <w:t>AngularJS</w:t>
       </w:r>
       <w:proofErr w:type="spellEnd"/>
       <w:r>
-        <w:t>), es decir, estará concentrada en una misma página que cambiará de manera dinámica dependiendo de las interacciones del usuario sin necesidad de comunicarse en todo momento con el servidor.</w:t>
+        <w:t xml:space="preserve">, un </w:t>
+      </w:r>
+      <w:proofErr w:type="spellStart"/>
+      <w:r>
+        <w:t>framework</w:t>
+      </w:r>
+      <w:proofErr w:type="spellEnd"/>
+      <w:r>
+        <w:t xml:space="preserve"> de JavaScript que implementa el patrón Modelo, Vista, Controlador (MVC). Está mantenido por Google y dispone de una amplia comunidad que ayuda a su mantenimiento y con una amplia variedad de contribuciones de usuarios.</w:t>
+      </w:r>
+      <w:r>
+        <w:t xml:space="preserve"> Además se utilizará </w:t>
+      </w:r>
+      <w:proofErr w:type="spellStart"/>
+      <w:r>
+        <w:t>Bootstrap</w:t>
+      </w:r>
+      <w:proofErr w:type="spellEnd"/>
+      <w:r>
+        <w:t>,</w:t>
+      </w:r>
+      <w:r>
+        <w:t xml:space="preserve"> un </w:t>
+      </w:r>
+      <w:proofErr w:type="spellStart"/>
+      <w:r>
+        <w:t>framework</w:t>
+      </w:r>
+      <w:proofErr w:type="spellEnd"/>
+      <w:r>
+        <w:t xml:space="preserve"> HTML y CSS que</w:t>
+      </w:r>
+      <w:r>
+        <w:t xml:space="preserve"> permitirá adaptar la aplicación para usuarios que accedan desde dispositivos móviles de manera fácil y rápida, añadiendo además sencillez a la hora de crear un diseño atractivo.</w:t>
       </w:r>
     </w:p>
     <w:p>
-      <w:r>
-        <w:t>Se dispondrá de una página principal que contendrá elementos comunes para toda la aplicación, contenida en ella se encontrará una zona dedicada a mostrar el contenido dinámico, es decir aquel correspondiente a cada sección de la aplicación.</w:t>
-      </w:r>
-      <w:r>
-        <w:t xml:space="preserve"> Los elementos comunes serán el menú superior y el pie de página, quedando todo el espacio entre ellos destinado a el contenido dinámico.</w:t>
-      </w:r>
+      <w:pPr>
+        <w:pStyle w:val="Ttulo2"/>
+        <w:jc w:val="both"/>
+      </w:pPr>
+      <w:bookmarkStart w:id="3" w:name="_Toc428810908"/>
+      <w:r>
+        <w:t>Arquitectura</w:t>
+      </w:r>
+      <w:bookmarkEnd w:id="3"/>
     </w:p>
     <w:p>
+      <w:pPr>
+        <w:ind w:firstLine="360"/>
+        <w:jc w:val="both"/>
+      </w:pPr>
+      <w:r>
+        <w:t xml:space="preserve">La interfaz estará basada en el concepto de SPA (Single Page </w:t>
+      </w:r>
+      <w:proofErr w:type="spellStart"/>
+      <w:r>
+        <w:t>Application</w:t>
+      </w:r>
+      <w:proofErr w:type="spellEnd"/>
+      <w:r>
+        <w:t>), es decir, estará concentrada en una misma página que cambiará de manera dinámica dependiendo de las interacciones del usuario sin necesidad de comunicarse en todo momento con el servidor.</w:t>
+      </w:r>
+    </w:p>
+    <w:p>
+      <w:pPr>
+        <w:ind w:firstLine="708"/>
+        <w:jc w:val="both"/>
+      </w:pPr>
+      <w:r>
+        <w:t>Se dispondrá de una página principal que contendrá elementos comunes para toda la aplicación, contenida en ella se encontrará una zona dedicada a mostrar el contenido dinámico, es decir aquel correspondiente a cada sección de la aplicación.</w:t>
+      </w:r>
+      <w:r>
+        <w:t xml:space="preserve"> Los elementos comunes serán el menú superior y el pie de página, quedando todo el espacio entre ellos destinado a el contenido dinámico.</w:t>
+      </w:r>
+    </w:p>
+    <w:p>
+      <w:pPr>
+        <w:jc w:val="center"/>
+      </w:pPr>
       <w:r>
         <w:rPr>
           <w:noProof/>
@@ -5132,7 +5867,7 @@
                     <pic:cNvPicPr/>
                   </pic:nvPicPr>
                   <pic:blipFill>
-                    <a:blip r:embed="rId8">
+                    <a:blip r:embed="rId7">
                       <a:extLst>
                         <a:ext uri="{28A0092B-C50C-407E-A947-70E740481C1C}">
                           <a14:useLocalDpi xmlns:a14="http://schemas.microsoft.com/office/drawing/2010/main" val="0"/>
@@ -5161,64 +5896,90 @@
     </w:p>
     <w:p>
       <w:pPr>
-        <w:pStyle w:val="Epgrafe"/>
+        <w:pStyle w:val="Descripcin"/>
         <w:jc w:val="center"/>
       </w:pPr>
       <w:r>
         <w:t xml:space="preserve">Ilustración </w:t>
       </w:r>
-      <w:fldSimple w:instr=" SEQ Ilustración \* ARABIC ">
-        <w:r>
-          <w:rPr>
-            <w:noProof/>
-          </w:rPr>
-          <w:t>1</w:t>
-        </w:r>
-      </w:fldSimple>
+      <w:r>
+        <w:fldChar w:fldCharType="begin"/>
+      </w:r>
+      <w:r>
+        <w:instrText xml:space="preserve"> SEQ Ilustración \* ARABIC </w:instrText>
+      </w:r>
+      <w:r>
+        <w:fldChar w:fldCharType="separate"/>
+      </w:r>
+      <w:r>
+        <w:rPr>
+          <w:noProof/>
+        </w:rPr>
+        <w:t>1</w:t>
+      </w:r>
+      <w:r>
+        <w:rPr>
+          <w:noProof/>
+        </w:rPr>
+        <w:fldChar w:fldCharType="end"/>
+      </w:r>
       <w:r>
         <w:t>: Arquitectura de la interfaz</w:t>
       </w:r>
     </w:p>
-    <w:p/>
     <w:p>
       <w:pPr>
-        <w:pStyle w:val="Ttulo1"/>
+        <w:jc w:val="both"/>
       </w:pPr>
-      <w:bookmarkStart w:id="3" w:name="_Toc428712523"/>
-      <w:r>
-        <w:lastRenderedPageBreak/>
-        <w:t>Implementación</w:t>
-      </w:r>
-      <w:bookmarkEnd w:id="3"/>
     </w:p>
     <w:p>
       <w:pPr>
         <w:pStyle w:val="Ttulo2"/>
+        <w:jc w:val="both"/>
       </w:pPr>
-      <w:bookmarkStart w:id="4" w:name="_Toc428712524"/>
-      <w:r>
-        <w:t>Modelo-Vista-Controlador</w:t>
+      <w:bookmarkStart w:id="4" w:name="_Toc428810909"/>
+      <w:r>
+        <w:lastRenderedPageBreak/>
+        <w:t>Implementación</w:t>
       </w:r>
       <w:bookmarkEnd w:id="4"/>
     </w:p>
     <w:p>
-      <w:r>
-        <w:t>Para lograr el objetivo marcado se utiliza el patrón Modelo-Vista-</w:t>
-      </w:r>
-      <w:r>
-        <w:t>Controlador</w:t>
-      </w:r>
-      <w:r>
-        <w:t>, cada sección de la aplicación dispondrá de su propio controlador y servicio, así como de vistas parciales</w:t>
-      </w:r>
-      <w:r>
-        <w:t>, las cuales se corresponderán con las distintas secciones</w:t>
-      </w:r>
-      <w:r>
-        <w:t>. De esta manera cuando un usuario interactúa con la aplicación, sus acciones son recogidas por el controlador que tras tratarlas debidamente se comunica con el servicio para que este se encargue de comunicarse con el servidor en caso de que sea necesario.</w:t>
-      </w:r>
+      <w:pPr>
+        <w:pStyle w:val="Ttulo3"/>
+        <w:jc w:val="both"/>
+      </w:pPr>
+      <w:bookmarkStart w:id="5" w:name="_Toc428810910"/>
+      <w:r>
+        <w:t>Modelo-Vista-Controlador</w:t>
+      </w:r>
+      <w:bookmarkEnd w:id="5"/>
     </w:p>
     <w:p>
+      <w:pPr>
+        <w:ind w:firstLine="360"/>
+        <w:jc w:val="both"/>
+      </w:pPr>
+      <w:r>
+        <w:t>Para lograr el objetivo marcado se utiliza el patrón Modelo-Vista-</w:t>
+      </w:r>
+      <w:r>
+        <w:t>Controlador</w:t>
+      </w:r>
+      <w:r>
+        <w:t>, cada sección de la aplicación dispondrá de su propio controlador y servicio, así como de vistas parciales</w:t>
+      </w:r>
+      <w:r>
+        <w:t>, las cuales se corresponderán con las distintas secciones</w:t>
+      </w:r>
+      <w:r>
+        <w:t>. De esta manera cuando un usuario interactúa con la aplicación, sus acciones son recogidas por el controlador que tras tratarlas debidamente se comunica con el servicio para que este se encargue de comunicarse con el servidor en caso de que sea necesario.</w:t>
+      </w:r>
+    </w:p>
+    <w:p>
+      <w:pPr>
+        <w:jc w:val="center"/>
+      </w:pPr>
       <w:r>
         <w:rPr>
           <w:noProof/>
@@ -5240,7 +6001,7 @@
                     <pic:cNvPicPr/>
                   </pic:nvPicPr>
                   <pic:blipFill>
-                    <a:blip r:embed="rId9">
+                    <a:blip r:embed="rId8">
                       <a:extLst>
                         <a:ext uri="{28A0092B-C50C-407E-A947-70E740481C1C}">
                           <a14:useLocalDpi xmlns:a14="http://schemas.microsoft.com/office/drawing/2010/main" val="0"/>
@@ -5269,20 +6030,33 @@
     </w:p>
     <w:p>
       <w:pPr>
-        <w:pStyle w:val="Epgrafe"/>
+        <w:pStyle w:val="Descripcin"/>
         <w:jc w:val="center"/>
       </w:pPr>
       <w:r>
         <w:t xml:space="preserve">Ilustración </w:t>
       </w:r>
-      <w:fldSimple w:instr=" SEQ Ilustración \* ARABIC ">
-        <w:r>
-          <w:rPr>
-            <w:noProof/>
-          </w:rPr>
-          <w:t>2</w:t>
-        </w:r>
-      </w:fldSimple>
+      <w:r>
+        <w:fldChar w:fldCharType="begin"/>
+      </w:r>
+      <w:r>
+        <w:instrText xml:space="preserve"> SEQ Ilustración \* ARABIC </w:instrText>
+      </w:r>
+      <w:r>
+        <w:fldChar w:fldCharType="separate"/>
+      </w:r>
+      <w:r>
+        <w:rPr>
+          <w:noProof/>
+        </w:rPr>
+        <w:t>2</w:t>
+      </w:r>
+      <w:r>
+        <w:rPr>
+          <w:noProof/>
+        </w:rPr>
+        <w:fldChar w:fldCharType="end"/>
+      </w:r>
       <w:r>
         <w:t xml:space="preserve">: </w:t>
       </w:r>
@@ -5292,9 +6066,10 @@
     </w:p>
     <w:p>
       <w:pPr>
-        <w:pStyle w:val="Ttulo2"/>
+        <w:pStyle w:val="Ttulo3"/>
+        <w:jc w:val="both"/>
       </w:pPr>
-      <w:bookmarkStart w:id="5" w:name="_Toc428712525"/>
+      <w:bookmarkStart w:id="6" w:name="_Toc428810911"/>
       <w:r>
         <w:t>Data-</w:t>
       </w:r>
@@ -5302,10 +6077,14 @@
       <w:r>
         <w:t>Binding</w:t>
       </w:r>
-      <w:bookmarkEnd w:id="5"/>
+      <w:bookmarkEnd w:id="6"/>
       <w:proofErr w:type="spellEnd"/>
     </w:p>
     <w:p>
+      <w:pPr>
+        <w:ind w:firstLine="360"/>
+        <w:jc w:val="both"/>
+      </w:pPr>
       <w:r>
         <w:t>Esto es así gracias al llamado Data-</w:t>
       </w:r>
@@ -5364,7 +6143,7 @@
                     <pic:cNvPicPr/>
                   </pic:nvPicPr>
                   <pic:blipFill>
-                    <a:blip r:embed="rId10">
+                    <a:blip r:embed="rId9">
                       <a:extLst>
                         <a:ext uri="{28A0092B-C50C-407E-A947-70E740481C1C}">
                           <a14:useLocalDpi xmlns:a14="http://schemas.microsoft.com/office/drawing/2010/main" val="0"/>
@@ -5397,20 +6176,33 @@
     </w:p>
     <w:p>
       <w:pPr>
-        <w:pStyle w:val="Epgrafe"/>
+        <w:pStyle w:val="Descripcin"/>
         <w:jc w:val="center"/>
       </w:pPr>
       <w:r>
         <w:t xml:space="preserve">Ilustración </w:t>
       </w:r>
-      <w:fldSimple w:instr=" SEQ Ilustración \* ARABIC ">
-        <w:r>
-          <w:rPr>
-            <w:noProof/>
-          </w:rPr>
-          <w:t>3</w:t>
-        </w:r>
-      </w:fldSimple>
+      <w:r>
+        <w:fldChar w:fldCharType="begin"/>
+      </w:r>
+      <w:r>
+        <w:instrText xml:space="preserve"> SEQ Ilustración \* ARABIC </w:instrText>
+      </w:r>
+      <w:r>
+        <w:fldChar w:fldCharType="separate"/>
+      </w:r>
+      <w:r>
+        <w:rPr>
+          <w:noProof/>
+        </w:rPr>
+        <w:t>3</w:t>
+      </w:r>
+      <w:r>
+        <w:rPr>
+          <w:noProof/>
+        </w:rPr>
+        <w:fldChar w:fldCharType="end"/>
+      </w:r>
       <w:r>
         <w:t>: Data-</w:t>
       </w:r>
@@ -5421,70 +6213,94 @@
       <w:proofErr w:type="spellEnd"/>
     </w:p>
     <w:p>
+      <w:pPr>
+        <w:ind w:firstLine="360"/>
+        <w:jc w:val="both"/>
+      </w:pPr>
       <w:r>
         <w:t xml:space="preserve">La combinación de estos elementos provoca una experiencia de uso más rápida al usuario gracias a los cambios asíncronos que se producen en la vista que ahorran tiempos de carga que se añadirían si fuera necesario conectarse continuamente con el servidor. </w:t>
-      </w:r>
-    </w:p>
-    <w:p>
-      <w:pPr>
-        <w:pStyle w:val="Ttulo2"/>
-      </w:pPr>
-      <w:bookmarkStart w:id="6" w:name="_Toc428712526"/>
-      <w:r>
-        <w:t>Módulos</w:t>
-      </w:r>
-      <w:bookmarkEnd w:id="6"/>
-    </w:p>
-    <w:p>
-      <w:proofErr w:type="spellStart"/>
-      <w:r>
-        <w:t>AngularJS</w:t>
-      </w:r>
-      <w:proofErr w:type="spellEnd"/>
-      <w:r>
-        <w:t xml:space="preserve"> permite la agrupación de funcionalidades en módulos que pueden ser más tarde reutilizados por otras aplicaciones como si de librerías se tratasen. Esta utilidad permite que se hagan muchos aportes a la comunidad que facilitan mucho el desarrollo al utilizar los avances de otros desarrolladores. En nuestro caso nos hemos ayudados de ciertos módulos para implementar varias funcionalidades sin tener que desarrollarlas desde cero.</w:t>
       </w:r>
     </w:p>
     <w:p>
       <w:pPr>
         <w:pStyle w:val="Ttulo3"/>
+        <w:jc w:val="both"/>
       </w:pPr>
-      <w:bookmarkStart w:id="7" w:name="_Toc428712527"/>
-      <w:r>
-        <w:t>Angular-</w:t>
-      </w:r>
-      <w:proofErr w:type="spellStart"/>
-      <w:r>
-        <w:t>Translate</w:t>
+      <w:bookmarkStart w:id="7" w:name="_Toc428810912"/>
+      <w:r>
+        <w:t>Módulos</w:t>
       </w:r>
       <w:bookmarkEnd w:id="7"/>
-      <w:proofErr w:type="spellEnd"/>
     </w:p>
     <w:p>
-      <w:r>
-        <w:t>Se trata de un módulo que permite implementar el cambio de idioma para la aplicación, utiliza archivos en formato JSON que contienen las claves que representan a los mensajes que queremos traducir junto con el valor asociado al idioma en concreto.  Utiliza cookies para almacenar el idioma elegido por el usuario y que así no tenga que elegirlo cada vez que visita la aplicación</w:t>
-      </w:r>
-      <w:r>
-        <w:t>. Permite el cambio de idioma sin necesidad de recargar la página.</w:t>
+      <w:pPr>
+        <w:ind w:firstLine="360"/>
+        <w:jc w:val="both"/>
+      </w:pPr>
+      <w:proofErr w:type="spellStart"/>
+      <w:r>
+        <w:t>AngularJS</w:t>
+      </w:r>
+      <w:proofErr w:type="spellEnd"/>
+      <w:r>
+        <w:t xml:space="preserve"> permite la agrupación de funcionalidades en módulos que pueden ser más tarde reutilizados por otras aplicaciones como si de librerías se tratasen. Esta utilidad permite que se hagan muchos aportes a la comunidad que facilitan mucho el desarrollo al utilizar los avances de otros desarrolladores. En nuestro caso nos hemos ayudados de ciertos módulos para implementar varias funcionalidades sin tener que desarrollarlas desde cero.</w:t>
       </w:r>
     </w:p>
     <w:p>
       <w:pPr>
         <w:pStyle w:val="Ttulo3"/>
+        <w:numPr>
+          <w:ilvl w:val="3"/>
+          <w:numId w:val="1"/>
+        </w:numPr>
+        <w:jc w:val="both"/>
       </w:pPr>
-      <w:bookmarkStart w:id="8" w:name="_Toc428712528"/>
-      <w:r>
-        <w:t>Tc-Angular-</w:t>
+      <w:bookmarkStart w:id="8" w:name="_Toc428810913"/>
+      <w:r>
+        <w:t>Angular-</w:t>
       </w:r>
       <w:proofErr w:type="spellStart"/>
       <w:r>
-        <w:t>ChartJs</w:t>
+        <w:t>Translate</w:t>
       </w:r>
       <w:bookmarkEnd w:id="8"/>
       <w:proofErr w:type="spellEnd"/>
     </w:p>
     <w:p>
       <w:pPr>
+        <w:ind w:firstLine="360"/>
+        <w:jc w:val="both"/>
+      </w:pPr>
+      <w:r>
+        <w:t>Se trata de un módulo que permite implementar el cambio de idioma para la aplicación, utiliza archivos en formato JSON que contienen las claves que representan a los mensajes que queremos traducir junto con el valor asociado al idioma en concreto.  Utiliza cookies para almacenar el idioma elegido por el usuario y que así no tenga que elegirlo cada vez que visita la aplicación</w:t>
+      </w:r>
+      <w:r>
+        <w:t>. Permite el cambio de idioma sin necesidad de recargar la página.</w:t>
+      </w:r>
+    </w:p>
+    <w:p>
+      <w:pPr>
+        <w:pStyle w:val="Ttulo3"/>
+        <w:numPr>
+          <w:ilvl w:val="3"/>
+          <w:numId w:val="1"/>
+        </w:numPr>
+        <w:jc w:val="both"/>
+      </w:pPr>
+      <w:bookmarkStart w:id="9" w:name="_Toc428810914"/>
+      <w:r>
+        <w:t>Tc-Angular-</w:t>
+      </w:r>
+      <w:proofErr w:type="spellStart"/>
+      <w:r>
+        <w:t>ChartJs</w:t>
+      </w:r>
+      <w:bookmarkEnd w:id="9"/>
+      <w:proofErr w:type="spellEnd"/>
+    </w:p>
+    <w:p>
+      <w:pPr>
+        <w:jc w:val="both"/>
         <w:rPr>
           <w:noProof/>
           <w:lang w:eastAsia="es-ES"/>
@@ -5519,7 +6335,7 @@
     </w:p>
     <w:p>
       <w:pPr>
-        <w:jc w:val="center"/>
+        <w:jc w:val="both"/>
       </w:pPr>
       <w:r>
         <w:rPr>
@@ -5543,7 +6359,7 @@
                     <pic:cNvPicPr/>
                   </pic:nvPicPr>
                   <pic:blipFill>
-                    <a:blip r:embed="rId11"/>
+                    <a:blip r:embed="rId10"/>
                     <a:stretch>
                       <a:fillRect/>
                     </a:stretch>
@@ -5566,20 +6382,33 @@
     </w:p>
     <w:p>
       <w:pPr>
-        <w:pStyle w:val="Epgrafe"/>
+        <w:pStyle w:val="Descripcin"/>
         <w:jc w:val="center"/>
       </w:pPr>
       <w:r>
         <w:t xml:space="preserve">Ilustración </w:t>
       </w:r>
-      <w:fldSimple w:instr=" SEQ Ilustración \* ARABIC ">
-        <w:r>
-          <w:rPr>
-            <w:noProof/>
-          </w:rPr>
-          <w:t>4</w:t>
-        </w:r>
-      </w:fldSimple>
+      <w:r>
+        <w:fldChar w:fldCharType="begin"/>
+      </w:r>
+      <w:r>
+        <w:instrText xml:space="preserve"> SEQ Ilustración \* ARABIC </w:instrText>
+      </w:r>
+      <w:r>
+        <w:fldChar w:fldCharType="separate"/>
+      </w:r>
+      <w:r>
+        <w:rPr>
+          <w:noProof/>
+        </w:rPr>
+        <w:t>4</w:t>
+      </w:r>
+      <w:r>
+        <w:rPr>
+          <w:noProof/>
+        </w:rPr>
+        <w:fldChar w:fldCharType="end"/>
+      </w:r>
       <w:r>
         <w:t xml:space="preserve">: </w:t>
       </w:r>
@@ -5600,90 +6429,107 @@
     <w:p>
       <w:pPr>
         <w:pStyle w:val="Ttulo3"/>
+        <w:numPr>
+          <w:ilvl w:val="3"/>
+          <w:numId w:val="1"/>
+        </w:numPr>
+        <w:jc w:val="both"/>
       </w:pPr>
-      <w:bookmarkStart w:id="9" w:name="_Toc428712529"/>
+      <w:bookmarkStart w:id="10" w:name="_Toc428810915"/>
       <w:proofErr w:type="spellStart"/>
       <w:r>
         <w:t>FlowJS</w:t>
-      </w:r>
-      <w:bookmarkEnd w:id="9"/>
-      <w:proofErr w:type="spellEnd"/>
-    </w:p>
-    <w:p>
-      <w:r>
-        <w:t xml:space="preserve">Consiste en un módulo que permite la subida de archivos con tolerancia a fallos, se divide el archivo en varias partes y si la subida de alguna de ellas fallase se intentaría de nuevo hasta que se consiguiera. En </w:t>
-      </w:r>
-      <w:proofErr w:type="spellStart"/>
-      <w:r>
-        <w:t>Predictorum</w:t>
-      </w:r>
-      <w:proofErr w:type="spellEnd"/>
-      <w:r>
-        <w:t xml:space="preserve"> se utiliza para la subida de imágenes en la personalización del perfil de los usuarios, permitiendo </w:t>
-      </w:r>
-      <w:proofErr w:type="spellStart"/>
-      <w:r>
-        <w:t>previsualizarla</w:t>
-      </w:r>
-      <w:proofErr w:type="spellEnd"/>
-      <w:r>
-        <w:t xml:space="preserve"> antes de guardarla.</w:t>
-      </w:r>
-    </w:p>
-    <w:p>
-      <w:pPr>
-        <w:pStyle w:val="Ttulo2"/>
-      </w:pPr>
-      <w:bookmarkStart w:id="10" w:name="_Toc428712530"/>
-      <w:proofErr w:type="spellStart"/>
-      <w:r>
-        <w:t>Bootstrap</w:t>
       </w:r>
       <w:bookmarkEnd w:id="10"/>
       <w:proofErr w:type="spellEnd"/>
     </w:p>
     <w:p>
-      <w:r>
-        <w:t xml:space="preserve">Para conseguir que la interfaz esté disponible en un formato adecuado para cualquier dispositivo independientemente del tamaño de su pantalla se ha utilizado el </w:t>
+      <w:pPr>
+        <w:ind w:firstLine="360"/>
+        <w:jc w:val="both"/>
+      </w:pPr>
+      <w:r>
+        <w:t xml:space="preserve">Consiste en un módulo que permite la subida de archivos con tolerancia a fallos, se divide el archivo en varias partes y si la subida de alguna de ellas fallase se intentaría de nuevo hasta que se consiguiera. En </w:t>
       </w:r>
       <w:proofErr w:type="spellStart"/>
       <w:r>
-        <w:t>framework</w:t>
+        <w:t>Predictorum</w:t>
       </w:r>
       <w:proofErr w:type="spellEnd"/>
       <w:r>
-        <w:t xml:space="preserve"> HTML Y CSS, </w:t>
+        <w:t xml:space="preserve"> se utiliza para la subida de imágenes en la personalización del perfil de los usuarios, permitiendo </w:t>
       </w:r>
       <w:proofErr w:type="spellStart"/>
       <w:r>
-        <w:t>Bootstrap</w:t>
+        <w:t>previsualizarla</w:t>
       </w:r>
       <w:proofErr w:type="spellEnd"/>
       <w:r>
-        <w:t xml:space="preserve">. Esto se consigue mediante las clases predefinidas en </w:t>
-      </w:r>
-      <w:proofErr w:type="spellStart"/>
-      <w:r>
-        <w:t>Bootstrap</w:t>
-      </w:r>
-      <w:proofErr w:type="spellEnd"/>
-      <w:r>
-        <w:t xml:space="preserve"> que ayudan a definir el espacio que ocuparan los elementos dependiendo del tamaño de la pantalla del dispositivo en el que se está mostrando. Para ello se parte de que el espacio está dividido en 12 columnas, de manera que es posible definir que dos elementos ocupen una fila</w:t>
-      </w:r>
-      <w:r>
-        <w:t>,</w:t>
-      </w:r>
-      <w:r>
-        <w:t xml:space="preserve"> teniendo 6 columnas cada uno de ellos</w:t>
-      </w:r>
-      <w:r>
-        <w:t>,</w:t>
-      </w:r>
-      <w:r>
-        <w:t xml:space="preserve"> para pantallas grandes pero que ocupe cada uno 12 columnas, apareciendo así uno encima del otro, para una pantalla pequeña.</w:t>
+        <w:t xml:space="preserve"> antes de guardarla.</w:t>
       </w:r>
     </w:p>
     <w:p>
+      <w:pPr>
+        <w:pStyle w:val="Ttulo3"/>
+        <w:jc w:val="both"/>
+      </w:pPr>
+      <w:bookmarkStart w:id="11" w:name="_Toc428810916"/>
+      <w:proofErr w:type="spellStart"/>
+      <w:r>
+        <w:t>Bootstrap</w:t>
+      </w:r>
+      <w:bookmarkEnd w:id="11"/>
+      <w:proofErr w:type="spellEnd"/>
+    </w:p>
+    <w:p>
+      <w:pPr>
+        <w:ind w:firstLine="360"/>
+        <w:jc w:val="both"/>
+      </w:pPr>
+      <w:r>
+        <w:t xml:space="preserve">Para conseguir que la interfaz esté disponible en un formato adecuado para cualquier dispositivo independientemente del tamaño de su pantalla se ha utilizado el </w:t>
+      </w:r>
+      <w:proofErr w:type="spellStart"/>
+      <w:r>
+        <w:t>framework</w:t>
+      </w:r>
+      <w:proofErr w:type="spellEnd"/>
+      <w:r>
+        <w:t xml:space="preserve"> HTML Y CSS, </w:t>
+      </w:r>
+      <w:proofErr w:type="spellStart"/>
+      <w:r>
+        <w:t>Bootstrap</w:t>
+      </w:r>
+      <w:proofErr w:type="spellEnd"/>
+      <w:r>
+        <w:t xml:space="preserve">. Esto se consigue mediante las clases predefinidas en </w:t>
+      </w:r>
+      <w:proofErr w:type="spellStart"/>
+      <w:r>
+        <w:t>Bootstrap</w:t>
+      </w:r>
+      <w:proofErr w:type="spellEnd"/>
+      <w:r>
+        <w:t xml:space="preserve"> que ayudan a definir el espacio que ocuparan los elementos dependiendo del tamaño de la pantalla del dispositivo en el que se está mostrando. Para ello se parte de que el espacio está dividido en 12 columnas, de manera que es posible definir que dos elementos ocupen una fila</w:t>
+      </w:r>
+      <w:r>
+        <w:t>,</w:t>
+      </w:r>
+      <w:r>
+        <w:t xml:space="preserve"> teniendo 6 columnas cada uno de ellos</w:t>
+      </w:r>
+      <w:r>
+        <w:t>,</w:t>
+      </w:r>
+      <w:r>
+        <w:t xml:space="preserve"> para pantallas grandes pero que ocupe cada uno 12 columnas, apareciendo así uno encima del otro, para una pantalla pequeña.</w:t>
+      </w:r>
+    </w:p>
+    <w:p>
+      <w:pPr>
+        <w:jc w:val="center"/>
+      </w:pPr>
       <w:r>
         <w:rPr>
           <w:noProof/>
@@ -5705,7 +6551,7 @@
                     <pic:cNvPicPr/>
                   </pic:nvPicPr>
                   <pic:blipFill>
-                    <a:blip r:embed="rId12">
+                    <a:blip r:embed="rId11">
                       <a:extLst>
                         <a:ext uri="{28A0092B-C50C-407E-A947-70E740481C1C}">
                           <a14:useLocalDpi xmlns:a14="http://schemas.microsoft.com/office/drawing/2010/main" val="0"/>
@@ -5734,46 +6580,1000 @@
     </w:p>
     <w:p>
       <w:pPr>
-        <w:pStyle w:val="Epgrafe"/>
+        <w:pStyle w:val="Descripcin"/>
         <w:jc w:val="center"/>
       </w:pPr>
       <w:r>
         <w:t xml:space="preserve">Ilustración </w:t>
       </w:r>
-      <w:r>
-        <w:fldChar w:fldCharType="begin"/>
-      </w:r>
-      <w:r>
-        <w:instrText xml:space="preserve"> SEQ Ilustración \* ARABIC </w:instrText>
-      </w:r>
-      <w:r>
-        <w:fldChar w:fldCharType="separate"/>
-      </w:r>
+      <w:fldSimple w:instr=" SEQ Ilustración \* ARABIC ">
+        <w:r>
+          <w:rPr>
+            <w:noProof/>
+          </w:rPr>
+          <w:t>5</w:t>
+        </w:r>
+      </w:fldSimple>
+      <w:r>
+        <w:t xml:space="preserve">: </w:t>
+      </w:r>
+      <w:proofErr w:type="spellStart"/>
+      <w:r>
+        <w:t>Bootstrap</w:t>
+      </w:r>
+      <w:proofErr w:type="spellEnd"/>
+    </w:p>
+    <w:p>
+      <w:pPr>
+        <w:jc w:val="both"/>
+      </w:pPr>
+    </w:p>
+    <w:p>
+      <w:pPr>
+        <w:jc w:val="both"/>
+      </w:pPr>
+      <w:r>
+        <w:br w:type="page"/>
+      </w:r>
+    </w:p>
+    <w:p>
+      <w:pPr>
+        <w:pStyle w:val="Ttulo1"/>
+        <w:jc w:val="both"/>
+      </w:pPr>
+      <w:bookmarkStart w:id="12" w:name="_Toc428810917"/>
+      <w:r>
+        <w:lastRenderedPageBreak/>
+        <w:t>Diseño Back-</w:t>
+      </w:r>
+      <w:proofErr w:type="spellStart"/>
+      <w:r>
+        <w:t>End</w:t>
+      </w:r>
+      <w:bookmarkEnd w:id="12"/>
+      <w:proofErr w:type="spellEnd"/>
+    </w:p>
+    <w:p>
+      <w:pPr>
+        <w:pStyle w:val="Ttulo2"/>
+        <w:jc w:val="both"/>
+      </w:pPr>
+      <w:bookmarkStart w:id="13" w:name="_Toc428810918"/>
+      <w:r>
+        <w:t>Introducción.</w:t>
+      </w:r>
+      <w:bookmarkEnd w:id="13"/>
+    </w:p>
+    <w:p>
+      <w:pPr>
+        <w:ind w:firstLine="360"/>
+        <w:jc w:val="both"/>
+      </w:pPr>
+      <w:r>
+        <w:t xml:space="preserve">Éste documento estará dirigido a los desarrolladores del sistema, no a usuarios finales ni a clientes. Contiene información del diseño de la parte correspondiente al </w:t>
+      </w:r>
+      <w:r>
+        <w:t>back</w:t>
+      </w:r>
+      <w:r>
+        <w:t>-</w:t>
+      </w:r>
+      <w:proofErr w:type="spellStart"/>
+      <w:r>
+        <w:t>end</w:t>
+      </w:r>
+      <w:proofErr w:type="spellEnd"/>
+      <w:r>
+        <w:t xml:space="preserve"> del sistema.</w:t>
+      </w:r>
+    </w:p>
+    <w:p>
+      <w:pPr>
+        <w:pStyle w:val="Ttulo2"/>
+        <w:jc w:val="both"/>
+      </w:pPr>
+      <w:bookmarkStart w:id="14" w:name="_Toc428810919"/>
+      <w:r>
+        <w:t>Tecnología.</w:t>
+      </w:r>
+      <w:bookmarkEnd w:id="14"/>
+    </w:p>
+    <w:p>
+      <w:pPr>
+        <w:ind w:firstLine="360"/>
+        <w:jc w:val="both"/>
+      </w:pPr>
+      <w:r>
+        <w:t xml:space="preserve">Como </w:t>
+      </w:r>
+      <w:proofErr w:type="spellStart"/>
+      <w:r>
+        <w:t>framework</w:t>
+      </w:r>
+      <w:proofErr w:type="spellEnd"/>
+      <w:r>
+        <w:t xml:space="preserve"> para el desarrollo back-</w:t>
+      </w:r>
+      <w:proofErr w:type="spellStart"/>
+      <w:r>
+        <w:t>end</w:t>
+      </w:r>
+      <w:proofErr w:type="spellEnd"/>
+      <w:r>
+        <w:t xml:space="preserve"> se utilizará Spring. Se trata de un </w:t>
+      </w:r>
+      <w:proofErr w:type="spellStart"/>
+      <w:r>
+        <w:t>framework</w:t>
+      </w:r>
+      <w:proofErr w:type="spellEnd"/>
+      <w:r>
+        <w:t xml:space="preserve"> basado en Java que implementa el patrón MVC visto anteriormente en el diseño back-</w:t>
+      </w:r>
+      <w:proofErr w:type="spellStart"/>
+      <w:r>
+        <w:t>end</w:t>
+      </w:r>
+      <w:proofErr w:type="spellEnd"/>
+      <w:r>
+        <w:t>. Spring junto con “</w:t>
+      </w:r>
+      <w:proofErr w:type="spellStart"/>
+      <w:r>
+        <w:t>MySQL</w:t>
+      </w:r>
+      <w:proofErr w:type="spellEnd"/>
+      <w:r>
+        <w:t xml:space="preserve">” como gestor de base de datos e </w:t>
+      </w:r>
+      <w:proofErr w:type="spellStart"/>
+      <w:r>
+        <w:t>Hibernate</w:t>
+      </w:r>
+      <w:proofErr w:type="spellEnd"/>
+      <w:r>
+        <w:t xml:space="preserve"> como herramienta de mapeo objeto-relación (ORM) presentan un entorno de desarrollo fácil, seguro y </w:t>
+      </w:r>
+      <w:proofErr w:type="spellStart"/>
+      <w:r>
+        <w:t>mantenible</w:t>
+      </w:r>
+      <w:proofErr w:type="spellEnd"/>
+      <w:r>
+        <w:t xml:space="preserve"> que harán más liviana la programación de esta parte del proyecto.</w:t>
+      </w:r>
+    </w:p>
+    <w:p>
+      <w:pPr>
+        <w:pStyle w:val="Ttulo2"/>
+        <w:jc w:val="both"/>
+      </w:pPr>
+      <w:bookmarkStart w:id="15" w:name="_Toc428810920"/>
+      <w:r>
+        <w:t>Obtención de los datos.</w:t>
+      </w:r>
+      <w:bookmarkEnd w:id="15"/>
+    </w:p>
+    <w:p>
+      <w:pPr>
+        <w:ind w:firstLine="360"/>
+        <w:jc w:val="both"/>
+      </w:pPr>
+      <w:r>
+        <w:t xml:space="preserve">Para la obtención de los datos que forman la base histórica de resultados deportivos, </w:t>
+      </w:r>
+      <w:r>
+        <w:t xml:space="preserve">así como </w:t>
+      </w:r>
+      <w:r>
+        <w:t xml:space="preserve">para la </w:t>
+      </w:r>
+      <w:r>
+        <w:t>creación</w:t>
+      </w:r>
+      <w:r>
+        <w:t xml:space="preserve"> del calendario de la temporada actual </w:t>
+      </w:r>
+      <w:r>
+        <w:t>y</w:t>
+      </w:r>
+      <w:r>
+        <w:t xml:space="preserve"> la actualización del mismo en base al resultado de los partidos a lo largo del tiempo, hemos decidido utilizar la librería </w:t>
+      </w:r>
+      <w:proofErr w:type="spellStart"/>
+      <w:r>
+        <w:t>Jsoup</w:t>
+      </w:r>
+      <w:proofErr w:type="spellEnd"/>
+      <w:r>
+        <w:t>.</w:t>
+      </w:r>
+    </w:p>
+    <w:p>
+      <w:pPr>
+        <w:ind w:firstLine="360"/>
+        <w:jc w:val="both"/>
+      </w:pPr>
+      <w:proofErr w:type="spellStart"/>
+      <w:r>
+        <w:t>Jsoup</w:t>
+      </w:r>
+      <w:proofErr w:type="spellEnd"/>
+      <w:r>
+        <w:t xml:space="preserve"> es una librería de Java que a través de su API nos permite extraer y manipular datos provenientes </w:t>
+      </w:r>
+      <w:r>
+        <w:t xml:space="preserve">de una página web HTML accediendo al </w:t>
+      </w:r>
+      <w:r>
+        <w:t xml:space="preserve">DOM y </w:t>
+      </w:r>
+      <w:r>
+        <w:t>al</w:t>
+      </w:r>
+      <w:r>
+        <w:t xml:space="preserve"> CSS</w:t>
+      </w:r>
+      <w:r>
+        <w:t xml:space="preserve"> de la misma.</w:t>
+      </w:r>
+    </w:p>
+    <w:p>
+      <w:pPr>
+        <w:ind w:firstLine="360"/>
+        <w:jc w:val="both"/>
+      </w:pPr>
+      <w:r>
+        <w:t xml:space="preserve">La página web </w:t>
+      </w:r>
+      <w:hyperlink r:id="rId12" w:history="1">
+        <w:r>
+          <w:rPr>
+            <w:rStyle w:val="Hipervnculo"/>
+          </w:rPr>
+          <w:t>www.marca.com</w:t>
+        </w:r>
+      </w:hyperlink>
+      <w:r>
+        <w:t xml:space="preserve"> nos ofrece todos los datos necesarios para crear nuestra base histórica</w:t>
+      </w:r>
+      <w:r>
+        <w:t>,</w:t>
+      </w:r>
+      <w:r>
+        <w:t xml:space="preserve"> así como ir actualizando nuestro calendario.</w:t>
+      </w:r>
+    </w:p>
+    <w:p>
+      <w:pPr>
+        <w:ind w:firstLine="360"/>
+        <w:jc w:val="both"/>
+      </w:pPr>
+      <w:r>
+        <w:t>Un ejemplo de extracción de datos lo encontramos en el siguiente ejemplo:</w:t>
+      </w:r>
+    </w:p>
+    <w:p>
+      <w:pPr>
+        <w:ind w:firstLine="360"/>
+        <w:jc w:val="both"/>
+      </w:pPr>
+      <w:r>
+        <w:t xml:space="preserve">Accedemos a la URL: </w:t>
+      </w:r>
+    </w:p>
+    <w:p>
+      <w:pPr>
+        <w:ind w:firstLine="360"/>
+        <w:jc w:val="both"/>
+      </w:pPr>
+      <w:hyperlink r:id="rId13" w:history="1">
+        <w:r>
+          <w:rPr>
+            <w:rStyle w:val="Hipervnculo"/>
+          </w:rPr>
+          <w:t>www.marca.com/deporte/central-de-datos/futbol/premier-league/2014-2015/calendario.html</w:t>
+        </w:r>
+      </w:hyperlink>
+      <w:r>
+        <w:t xml:space="preserve"> </w:t>
+      </w:r>
+    </w:p>
+    <w:p>
+      <w:pPr>
+        <w:ind w:firstLine="360"/>
+        <w:jc w:val="both"/>
+      </w:pPr>
+      <w:r>
+        <w:t xml:space="preserve">Un fragmento de </w:t>
+      </w:r>
+      <w:r>
+        <w:t xml:space="preserve">código que representa encuentros </w:t>
+      </w:r>
+      <w:r>
+        <w:t>futbolístico</w:t>
+      </w:r>
+      <w:r>
+        <w:t>s</w:t>
+      </w:r>
+      <w:r>
+        <w:t xml:space="preserve"> </w:t>
+      </w:r>
+      <w:r>
+        <w:t>en</w:t>
+      </w:r>
+      <w:r>
+        <w:t xml:space="preserve"> </w:t>
+      </w:r>
+      <w:r>
+        <w:t>una determinada jornada de liga</w:t>
+      </w:r>
+      <w:r>
+        <w:t xml:space="preserve"> sería el siguiente:</w:t>
+      </w:r>
+    </w:p>
+    <w:p>
+      <w:pPr>
+        <w:keepNext/>
+        <w:ind w:firstLine="360"/>
+        <w:jc w:val="center"/>
+      </w:pPr>
       <w:r>
         <w:rPr>
           <w:noProof/>
+          <w:lang w:eastAsia="es-ES"/>
         </w:rPr>
-        <w:t>5</w:t>
-      </w:r>
+        <w:drawing>
+          <wp:inline distT="0" distB="0" distL="0" distR="0" wp14:anchorId="6EAD9C41" wp14:editId="15506A58">
+            <wp:extent cx="5400040" cy="2507615"/>
+            <wp:effectExtent l="0" t="0" r="0" b="6985"/>
+            <wp:docPr id="7" name="Imagen 7"/>
+            <wp:cNvGraphicFramePr>
+              <a:graphicFrameLocks xmlns:a="http://schemas.openxmlformats.org/drawingml/2006/main" noChangeAspect="1"/>
+            </wp:cNvGraphicFramePr>
+            <a:graphic xmlns:a="http://schemas.openxmlformats.org/drawingml/2006/main">
+              <a:graphicData uri="http://schemas.openxmlformats.org/drawingml/2006/picture">
+                <pic:pic xmlns:pic="http://schemas.openxmlformats.org/drawingml/2006/picture">
+                  <pic:nvPicPr>
+                    <pic:cNvPr id="1" name=""/>
+                    <pic:cNvPicPr/>
+                  </pic:nvPicPr>
+                  <pic:blipFill>
+                    <a:blip r:embed="rId14"/>
+                    <a:stretch>
+                      <a:fillRect/>
+                    </a:stretch>
+                  </pic:blipFill>
+                  <pic:spPr>
+                    <a:xfrm>
+                      <a:off x="0" y="0"/>
+                      <a:ext cx="5400040" cy="2507615"/>
+                    </a:xfrm>
+                    <a:prstGeom prst="rect">
+                      <a:avLst/>
+                    </a:prstGeom>
+                  </pic:spPr>
+                </pic:pic>
+              </a:graphicData>
+            </a:graphic>
+          </wp:inline>
+        </w:drawing>
+      </w:r>
+    </w:p>
+    <w:p>
+      <w:pPr>
+        <w:pStyle w:val="Descripcin"/>
+        <w:jc w:val="center"/>
+      </w:pPr>
+      <w:r>
+        <w:t xml:space="preserve">Ilustración </w:t>
+      </w:r>
+      <w:fldSimple w:instr=" SEQ Ilustración \* ARABIC ">
+        <w:r>
+          <w:rPr>
+            <w:noProof/>
+          </w:rPr>
+          <w:t>6</w:t>
+        </w:r>
+      </w:fldSimple>
+      <w:r>
+        <w:t xml:space="preserve"> Fragmento de código HTML</w:t>
+      </w:r>
+    </w:p>
+    <w:p>
+      <w:pPr>
+        <w:ind w:firstLine="360"/>
+        <w:jc w:val="both"/>
+      </w:pPr>
+      <w:r>
+        <w:t>Se pueden observar patrones que nos permitirían, accediendo por ejemplo al contenido de las clases “</w:t>
+      </w:r>
+      <w:r>
+        <w:rPr>
+          <w:color w:val="2F5496" w:themeColor="accent5" w:themeShade="BF"/>
+        </w:rPr>
+        <w:t>local</w:t>
+      </w:r>
+      <w:r>
+        <w:t>”,</w:t>
+      </w:r>
+      <w:r>
+        <w:t xml:space="preserve"> obtener</w:t>
+      </w:r>
+      <w:r>
+        <w:t xml:space="preserve"> el conjunto de equipos locales que disputan estos partidos.</w:t>
+      </w:r>
+    </w:p>
+    <w:p>
+      <w:pPr>
+        <w:keepNext/>
+        <w:ind w:firstLine="360"/>
+        <w:jc w:val="center"/>
+      </w:pPr>
       <w:r>
         <w:rPr>
           <w:noProof/>
+          <w:lang w:eastAsia="es-ES"/>
         </w:rPr>
-        <w:fldChar w:fldCharType="end"/>
-      </w:r>
-      <w:r>
-        <w:t xml:space="preserve">: </w:t>
+        <w:lastRenderedPageBreak/>
+        <w:drawing>
+          <wp:inline distT="0" distB="0" distL="0" distR="0" wp14:anchorId="08C78A20" wp14:editId="6A0A9183">
+            <wp:extent cx="5400040" cy="2366010"/>
+            <wp:effectExtent l="0" t="0" r="0" b="0"/>
+            <wp:docPr id="8" name="Imagen 8"/>
+            <wp:cNvGraphicFramePr>
+              <a:graphicFrameLocks xmlns:a="http://schemas.openxmlformats.org/drawingml/2006/main" noChangeAspect="1"/>
+            </wp:cNvGraphicFramePr>
+            <a:graphic xmlns:a="http://schemas.openxmlformats.org/drawingml/2006/main">
+              <a:graphicData uri="http://schemas.openxmlformats.org/drawingml/2006/picture">
+                <pic:pic xmlns:pic="http://schemas.openxmlformats.org/drawingml/2006/picture">
+                  <pic:nvPicPr>
+                    <pic:cNvPr id="1" name=""/>
+                    <pic:cNvPicPr/>
+                  </pic:nvPicPr>
+                  <pic:blipFill>
+                    <a:blip r:embed="rId15"/>
+                    <a:stretch>
+                      <a:fillRect/>
+                    </a:stretch>
+                  </pic:blipFill>
+                  <pic:spPr>
+                    <a:xfrm>
+                      <a:off x="0" y="0"/>
+                      <a:ext cx="5400040" cy="2366010"/>
+                    </a:xfrm>
+                    <a:prstGeom prst="rect">
+                      <a:avLst/>
+                    </a:prstGeom>
+                  </pic:spPr>
+                </pic:pic>
+              </a:graphicData>
+            </a:graphic>
+          </wp:inline>
+        </w:drawing>
+      </w:r>
+    </w:p>
+    <w:p>
+      <w:pPr>
+        <w:pStyle w:val="Descripcin"/>
+        <w:jc w:val="center"/>
+      </w:pPr>
+      <w:r>
+        <w:t xml:space="preserve">Ilustración </w:t>
+      </w:r>
+      <w:fldSimple w:instr=" SEQ Ilustración \* ARABIC ">
+        <w:r>
+          <w:rPr>
+            <w:noProof/>
+          </w:rPr>
+          <w:t>7</w:t>
+        </w:r>
+      </w:fldSimple>
+      <w:r>
+        <w:t xml:space="preserve"> Fragmento HTML resaltando una clase CSS.</w:t>
+      </w:r>
+    </w:p>
+    <w:p>
+      <w:pPr>
+        <w:ind w:firstLine="360"/>
+        <w:jc w:val="both"/>
+      </w:pPr>
+      <w:r>
+        <w:t>Del mismo modo que obtenemos los equipos locales podríamos obtener todos los datos que creyésemos</w:t>
+      </w:r>
+      <w:r>
+        <w:t xml:space="preserve"> oportunos hasta formar el calendario de la temporada actual</w:t>
+      </w:r>
+      <w:r>
+        <w:t xml:space="preserve"> o nuestra base histórica</w:t>
+      </w:r>
+      <w:r>
+        <w:t>,</w:t>
+      </w:r>
+      <w:r>
+        <w:t xml:space="preserve"> recorriendo las diferentes temporadas de cada liga</w:t>
+      </w:r>
+      <w:r>
+        <w:t>, dependiendo del caso</w:t>
+      </w:r>
+      <w:r>
+        <w:t>.</w:t>
+      </w:r>
+      <w:r>
+        <w:t xml:space="preserve"> </w:t>
+      </w:r>
+    </w:p>
+    <w:p>
+      <w:pPr>
+        <w:pStyle w:val="Ttulo2"/>
+        <w:jc w:val="both"/>
+      </w:pPr>
+      <w:bookmarkStart w:id="16" w:name="_Toc428810921"/>
+      <w:r>
+        <w:t>Predicciones del sistema.</w:t>
+      </w:r>
+      <w:bookmarkEnd w:id="16"/>
+    </w:p>
+    <w:p>
+      <w:pPr>
+        <w:ind w:firstLine="360"/>
+        <w:jc w:val="both"/>
+      </w:pPr>
+      <w:r>
+        <w:t xml:space="preserve">Para que el sistema sea capaz de realizar predicciones de forma autónoma hemos utilizado la herramienta </w:t>
       </w:r>
       <w:proofErr w:type="spellStart"/>
       <w:r>
-        <w:t>Bootstrap</w:t>
+        <w:t>Weka</w:t>
       </w:r>
       <w:proofErr w:type="spellEnd"/>
+      <w:r>
+        <w:t>.</w:t>
+      </w:r>
     </w:p>
-    <w:p/>
     <w:p>
-      <w:bookmarkStart w:id="11" w:name="_GoBack"/>
-      <w:bookmarkEnd w:id="11"/>
+      <w:pPr>
+        <w:ind w:firstLine="360"/>
+        <w:jc w:val="both"/>
+      </w:pPr>
+      <w:proofErr w:type="spellStart"/>
+      <w:r>
+        <w:t>Weka</w:t>
+      </w:r>
+      <w:proofErr w:type="spellEnd"/>
+      <w:r>
+        <w:t xml:space="preserve"> nos proporciona un conjunto de algoritmos de aprendizaje basándonos en un conjunto de datos.</w:t>
+      </w:r>
+    </w:p>
+    <w:p>
+      <w:pPr>
+        <w:ind w:firstLine="360"/>
+        <w:jc w:val="both"/>
+      </w:pPr>
+      <w:r>
+        <w:t>A continuación se ex</w:t>
+      </w:r>
+      <w:bookmarkStart w:id="17" w:name="_GoBack"/>
+      <w:bookmarkEnd w:id="17"/>
+      <w:r>
+        <w:t>plica sin entrar en detalle cómo le hemos dado uso a la herramienta</w:t>
+      </w:r>
+      <w:r>
+        <w:t>:</w:t>
+      </w:r>
+    </w:p>
+    <w:p>
+      <w:pPr>
+        <w:ind w:firstLine="360"/>
+        <w:jc w:val="both"/>
+      </w:pPr>
+      <w:r>
+        <w:rPr>
+          <w:b/>
+        </w:rPr>
+        <w:t>Paso 1:</w:t>
+      </w:r>
+      <w:r>
+        <w:t xml:space="preserve"> </w:t>
+      </w:r>
+      <w:r>
+        <w:t>Primero</w:t>
+      </w:r>
+      <w:r>
+        <w:t xml:space="preserve"> </w:t>
+      </w:r>
+      <w:r>
+        <w:t xml:space="preserve">definimos </w:t>
+      </w:r>
+      <w:r>
+        <w:t xml:space="preserve">los atributos de los que </w:t>
+      </w:r>
+      <w:r>
+        <w:t>estarán</w:t>
+      </w:r>
+      <w:r>
+        <w:t xml:space="preserve"> </w:t>
+      </w:r>
+      <w:r>
+        <w:t>compuestos los vectores que usaremos tanto para el aprendizaje como la predicción. S</w:t>
+      </w:r>
+      <w:r>
+        <w:t>iendo estos</w:t>
+      </w:r>
+      <w:r>
+        <w:t>:</w:t>
+      </w:r>
+      <w:r>
+        <w:t xml:space="preserve"> equipo local,</w:t>
+      </w:r>
+      <w:r>
+        <w:t xml:space="preserve"> equipo</w:t>
+      </w:r>
+      <w:r>
+        <w:t xml:space="preserve"> visitante, temporada, puntos equipos local, posición en la liga</w:t>
+      </w:r>
+      <w:r>
+        <w:t xml:space="preserve"> de los diferentes equipos</w:t>
+      </w:r>
+      <w:r>
+        <w:t>,</w:t>
+      </w:r>
+      <w:r>
+        <w:t xml:space="preserve"> ganador del encuentro, goles del equipo local,</w:t>
+      </w:r>
+      <w:r>
+        <w:t xml:space="preserve"> etc.</w:t>
+      </w:r>
+    </w:p>
+    <w:p>
+      <w:pPr>
+        <w:ind w:firstLine="360"/>
+        <w:jc w:val="both"/>
+      </w:pPr>
+      <w:r>
+        <w:rPr>
+          <w:b/>
+        </w:rPr>
+        <w:t>Paso 2:</w:t>
+      </w:r>
+      <w:r>
+        <w:t xml:space="preserve"> </w:t>
+      </w:r>
+      <w:r>
+        <w:t>Creamos</w:t>
+      </w:r>
+      <w:r>
+        <w:t xml:space="preserve"> un con</w:t>
+      </w:r>
+      <w:r>
+        <w:t>junto de entrenamiento usando nuestra base histórica de datos  como vectores y como patrón el vector definido previamente.</w:t>
+      </w:r>
+    </w:p>
+    <w:p>
+      <w:pPr>
+        <w:ind w:firstLine="360"/>
+        <w:jc w:val="both"/>
+      </w:pPr>
+      <w:r>
+        <w:t xml:space="preserve"> </w:t>
+      </w:r>
+      <w:r>
+        <w:rPr>
+          <w:b/>
+        </w:rPr>
+        <w:t>Paso 3:</w:t>
+      </w:r>
+      <w:r>
+        <w:t xml:space="preserve"> </w:t>
+      </w:r>
+      <w:r>
+        <w:t xml:space="preserve">Definimos </w:t>
+      </w:r>
+      <w:r>
+        <w:t xml:space="preserve">un modelo de entrenamiento. Para este proyecto hemos utilizado uno basado en </w:t>
+      </w:r>
+      <w:proofErr w:type="spellStart"/>
+      <w:r>
+        <w:t>Bayes</w:t>
+      </w:r>
+      <w:proofErr w:type="spellEnd"/>
+      <w:r>
+        <w:t xml:space="preserve"> aunque sería conveniente hacer un estudio más detallado para comparar los distintos modelos.</w:t>
+      </w:r>
+    </w:p>
+    <w:p>
+      <w:pPr>
+        <w:ind w:firstLine="360"/>
+        <w:jc w:val="both"/>
+      </w:pPr>
+      <w:r>
+        <w:rPr>
+          <w:b/>
+        </w:rPr>
+        <w:t>Paso 4:</w:t>
+      </w:r>
+      <w:r>
+        <w:t xml:space="preserve"> </w:t>
+      </w:r>
+      <w:r>
+        <w:t>Elegimos</w:t>
+      </w:r>
+      <w:r>
+        <w:t xml:space="preserve"> el atributo que queremos que aprenda </w:t>
+      </w:r>
+      <w:r>
+        <w:t>entre el conjunto de atributos del vector</w:t>
+      </w:r>
+      <w:r>
+        <w:t>. Un atributo a aprender sería por ejemplo el ganador de del partido, con 3 posibles valores: local, visitante o empate.</w:t>
+      </w:r>
+    </w:p>
+    <w:p>
+      <w:pPr>
+        <w:ind w:firstLine="360"/>
+        <w:jc w:val="both"/>
+      </w:pPr>
+      <w:r>
+        <w:rPr>
+          <w:b/>
+        </w:rPr>
+        <w:t>Paso 5:</w:t>
+      </w:r>
+      <w:r>
+        <w:t xml:space="preserve"> </w:t>
+      </w:r>
+      <w:r>
+        <w:t>Entrenamos el conjunto de entrenamiento una vez elegido el atributo y el modelo.</w:t>
+      </w:r>
+    </w:p>
+    <w:p>
+      <w:pPr>
+        <w:ind w:firstLine="360"/>
+        <w:jc w:val="both"/>
+      </w:pPr>
+      <w:r>
+        <w:rPr>
+          <w:b/>
+        </w:rPr>
+        <w:t>Paso 6:</w:t>
+      </w:r>
+      <w:r>
+        <w:t xml:space="preserve"> </w:t>
+      </w:r>
+      <w:r>
+        <w:t>Realizamos la predicción de un determinado encuentro</w:t>
+      </w:r>
+      <w:r>
+        <w:t>. Esta predicción nos devolverá</w:t>
+      </w:r>
+      <w:r>
+        <w:t xml:space="preserve"> una lista </w:t>
+      </w:r>
+      <w:r>
+        <w:t>de</w:t>
+      </w:r>
+      <w:r>
+        <w:t xml:space="preserve"> números en la que cada número representará la probabilidad de que ocurra </w:t>
+      </w:r>
+      <w:r>
+        <w:t>el</w:t>
+      </w:r>
+      <w:r>
+        <w:t xml:space="preserve"> suceso</w:t>
+      </w:r>
+      <w:r>
+        <w:t xml:space="preserve"> referente a los posibles valores del atributo. En nuestro caso:</w:t>
+      </w:r>
+      <w:r>
+        <w:t xml:space="preserve"> </w:t>
+      </w:r>
+      <w:r>
+        <w:t>la probabilidad de que gane el equipo local, gane</w:t>
+      </w:r>
+      <w:r>
+        <w:t xml:space="preserve"> el equipo visitante o </w:t>
+      </w:r>
+      <w:r>
+        <w:t xml:space="preserve">haya </w:t>
+      </w:r>
+      <w:r>
+        <w:t>empate.</w:t>
+      </w:r>
+    </w:p>
+    <w:p>
+      <w:pPr>
+        <w:pStyle w:val="Ttulo2"/>
+        <w:jc w:val="both"/>
+      </w:pPr>
+      <w:bookmarkStart w:id="18" w:name="_Toc428810922"/>
+      <w:r>
+        <w:lastRenderedPageBreak/>
+        <w:t>Tareas programables.</w:t>
+      </w:r>
+      <w:bookmarkEnd w:id="18"/>
+    </w:p>
+    <w:p>
+      <w:pPr>
+        <w:ind w:firstLine="360"/>
+        <w:jc w:val="both"/>
+      </w:pPr>
+      <w:r>
+        <w:t>Para llevar a cabo la creación de predicciones por parte del sistema</w:t>
+      </w:r>
+      <w:r>
+        <w:t>, así como la actualización de los resultados del calendario</w:t>
+      </w:r>
+      <w:r>
+        <w:t xml:space="preserve"> una vez los encuentros futbolísticos hayan tenido lugar, hemos utilizado la anotación “</w:t>
+      </w:r>
+      <w:r>
+        <w:rPr>
+          <w:rFonts w:ascii="Consolas" w:hAnsi="Consolas" w:cs="Consolas"/>
+          <w:color w:val="4472C4" w:themeColor="accent5"/>
+          <w:sz w:val="20"/>
+          <w:szCs w:val="20"/>
+        </w:rPr>
+        <w:t>@</w:t>
+      </w:r>
+      <w:proofErr w:type="spellStart"/>
+      <w:r>
+        <w:rPr>
+          <w:color w:val="4472C4" w:themeColor="accent5"/>
+        </w:rPr>
+        <w:t>Scheduled</w:t>
+      </w:r>
+      <w:proofErr w:type="spellEnd"/>
+      <w:r>
+        <w:t xml:space="preserve">” que permite a nuestros servicios ejecutarse periódicamente. </w:t>
+      </w:r>
+    </w:p>
+    <w:p>
+      <w:pPr>
+        <w:ind w:firstLine="360"/>
+        <w:jc w:val="both"/>
+      </w:pPr>
+      <w:r>
+        <w:t>Con esto anotación, conseguimos que los métodos en nuestros servicios se ejecuten de forma periódica sin la necesidad de que un usuario lo pida.</w:t>
+      </w:r>
+    </w:p>
+    <w:p>
+      <w:pPr>
+        <w:pStyle w:val="Ttulo2"/>
+        <w:jc w:val="both"/>
+      </w:pPr>
+      <w:bookmarkStart w:id="19" w:name="_Toc428810923"/>
+      <w:r>
+        <w:t>Comunicación Front-</w:t>
+      </w:r>
+      <w:proofErr w:type="spellStart"/>
+      <w:r>
+        <w:t>End</w:t>
+      </w:r>
+      <w:proofErr w:type="spellEnd"/>
+      <w:r>
+        <w:t>.</w:t>
+      </w:r>
+      <w:bookmarkEnd w:id="19"/>
+    </w:p>
+    <w:p>
+      <w:pPr>
+        <w:ind w:firstLine="360"/>
+        <w:jc w:val="both"/>
+      </w:pPr>
+      <w:r>
+        <w:t xml:space="preserve">La comunicación con </w:t>
+      </w:r>
+      <w:proofErr w:type="spellStart"/>
+      <w:r>
+        <w:t>front-end</w:t>
+      </w:r>
+      <w:proofErr w:type="spellEnd"/>
+      <w:r>
+        <w:t xml:space="preserve"> se realizará a través una </w:t>
+      </w:r>
+      <w:proofErr w:type="spellStart"/>
+      <w:r>
+        <w:t>Resp</w:t>
+      </w:r>
+      <w:proofErr w:type="spellEnd"/>
+      <w:r>
+        <w:t xml:space="preserve"> A</w:t>
+      </w:r>
+      <w:r>
+        <w:t>PI</w:t>
+      </w:r>
+      <w:r>
+        <w:t xml:space="preserve"> </w:t>
+      </w:r>
+      <w:proofErr w:type="spellStart"/>
+      <w:r>
+        <w:t>Json</w:t>
+      </w:r>
+      <w:proofErr w:type="spellEnd"/>
+      <w:r>
+        <w:t>. Los controladores back-</w:t>
+      </w:r>
+      <w:proofErr w:type="spellStart"/>
+      <w:r>
+        <w:t>end</w:t>
+      </w:r>
+      <w:proofErr w:type="spellEnd"/>
+      <w:r>
+        <w:t xml:space="preserve"> responderán ante peticiones http del tipo GET de clientes con JSON donde irán mapeados los objetos que posteriormente se representará</w:t>
+      </w:r>
+      <w:r>
+        <w:t>n en la interfaz del usuario. D</w:t>
+      </w:r>
+      <w:r>
+        <w:t>e igual modo, la parte cliente podrá enviar información a través de peticiones POST con JSON incrustados para que el servidor pr</w:t>
+      </w:r>
+      <w:r>
+        <w:t>ocese o guarde información</w:t>
+      </w:r>
+      <w:r>
+        <w:t xml:space="preserve">. </w:t>
+      </w:r>
+    </w:p>
+    <w:p>
+      <w:pPr>
+        <w:ind w:firstLine="360"/>
+        <w:jc w:val="both"/>
+      </w:pPr>
+      <w:r>
+        <w:t>La comunicación se realizará a través de la API implementada en la dirección:</w:t>
+      </w:r>
+    </w:p>
+    <w:p>
+      <w:pPr>
+        <w:ind w:firstLine="360"/>
+        <w:jc w:val="both"/>
+      </w:pPr>
+      <w:hyperlink r:id="rId16" w:history="1">
+        <w:r>
+          <w:rPr>
+            <w:rStyle w:val="Hipervnculo"/>
+          </w:rPr>
+          <w:t>http://Predictorum/api/</w:t>
+        </w:r>
+      </w:hyperlink>
+      <w:r>
+        <w:t>...</w:t>
+      </w:r>
+    </w:p>
+    <w:p>
+      <w:pPr>
+        <w:ind w:firstLine="360"/>
+        <w:jc w:val="both"/>
+      </w:pPr>
+      <w:r>
+        <w:t>Un posible ejemplo de acceso a la Api que devolvería un JSON sería:</w:t>
+      </w:r>
+    </w:p>
+    <w:p>
+      <w:pPr>
+        <w:ind w:firstLine="360"/>
+        <w:jc w:val="both"/>
+      </w:pPr>
+      <w:hyperlink r:id="rId17" w:history="1">
+        <w:r>
+          <w:rPr>
+            <w:rStyle w:val="Hipervnculo"/>
+          </w:rPr>
+          <w:t>http://Predictorum/api/team/list</w:t>
+        </w:r>
+      </w:hyperlink>
+    </w:p>
+    <w:p>
+      <w:pPr>
+        <w:ind w:firstLine="360"/>
+        <w:jc w:val="both"/>
+      </w:pPr>
+    </w:p>
+    <w:p>
+      <w:pPr>
+        <w:ind w:firstLine="360"/>
+        <w:jc w:val="both"/>
+      </w:pPr>
     </w:p>
     <w:sectPr>
       <w:pgSz w:w="11906" w:h="16838"/>
@@ -5788,11 +7588,11 @@
 </file>
 
 <file path=word/numbering.xml><?xml version="1.0" encoding="utf-8"?>
-<w:numbering xmlns:wpc="http://schemas.microsoft.com/office/word/2010/wordprocessingCanvas" xmlns:mc="http://schemas.openxmlformats.org/markup-compatibility/2006" xmlns:o="urn:schemas-microsoft-com:office:office" xmlns:r="http://schemas.openxmlformats.org/officeDocument/2006/relationships" xmlns:m="http://schemas.openxmlformats.org/officeDocument/2006/math" xmlns:v="urn:schemas-microsoft-com:vml" xmlns:wp14="http://schemas.microsoft.com/office/word/2010/wordprocessingDrawing" xmlns:wp="http://schemas.openxmlformats.org/drawingml/2006/wordprocessingDrawing" xmlns:w10="urn:schemas-microsoft-com:office:word" xmlns:w="http://schemas.openxmlformats.org/wordprocessingml/2006/main" xmlns:w14="http://schemas.microsoft.com/office/word/2010/wordml" xmlns:wpg="http://schemas.microsoft.com/office/word/2010/wordprocessingGroup" xmlns:wpi="http://schemas.microsoft.com/office/word/2010/wordprocessingInk" xmlns:wne="http://schemas.microsoft.com/office/word/2006/wordml" xmlns:wps="http://schemas.microsoft.com/office/word/2010/wordprocessingShape" mc:Ignorable="w14 wp14">
-  <w:abstractNum w:abstractNumId="0">
+<w:numbering xmlns:wpc="http://schemas.microsoft.com/office/word/2010/wordprocessingCanvas" xmlns:mc="http://schemas.openxmlformats.org/markup-compatibility/2006" xmlns:o="urn:schemas-microsoft-com:office:office" xmlns:r="http://schemas.openxmlformats.org/officeDocument/2006/relationships" xmlns:m="http://schemas.openxmlformats.org/officeDocument/2006/math" xmlns:v="urn:schemas-microsoft-com:vml" xmlns:wp14="http://schemas.microsoft.com/office/word/2010/wordprocessingDrawing" xmlns:wp="http://schemas.openxmlformats.org/drawingml/2006/wordprocessingDrawing" xmlns:w10="urn:schemas-microsoft-com:office:word" xmlns:w="http://schemas.openxmlformats.org/wordprocessingml/2006/main" xmlns:w14="http://schemas.microsoft.com/office/word/2010/wordml" xmlns:w15="http://schemas.microsoft.com/office/word/2012/wordml" xmlns:wpg="http://schemas.microsoft.com/office/word/2010/wordprocessingGroup" xmlns:wpi="http://schemas.microsoft.com/office/word/2010/wordprocessingInk" xmlns:wne="http://schemas.microsoft.com/office/word/2006/wordml" xmlns:wps="http://schemas.microsoft.com/office/word/2010/wordprocessingShape" mc:Ignorable="w14 w15 wp14">
+  <w:abstractNum w:abstractNumId="0" w15:restartNumberingAfterBreak="0">
     <w:nsid w:val="3A267AC9"/>
     <w:multiLevelType w:val="multilevel"/>
-    <w:tmpl w:val="393E81FC"/>
+    <w:tmpl w:val="5552BFE2"/>
     <w:lvl w:ilvl="0">
       <w:start w:val="1"/>
       <w:numFmt w:val="decimal"/>
@@ -5920,7 +7720,7 @@
 </file>
 
 <file path=word/styles.xml><?xml version="1.0" encoding="utf-8"?>
-<w:styles xmlns:mc="http://schemas.openxmlformats.org/markup-compatibility/2006" xmlns:r="http://schemas.openxmlformats.org/officeDocument/2006/relationships" xmlns:w="http://schemas.openxmlformats.org/wordprocessingml/2006/main" xmlns:w14="http://schemas.microsoft.com/office/word/2010/wordml" mc:Ignorable="w14">
+<w:styles xmlns:mc="http://schemas.openxmlformats.org/markup-compatibility/2006" xmlns:r="http://schemas.openxmlformats.org/officeDocument/2006/relationships" xmlns:w="http://schemas.openxmlformats.org/wordprocessingml/2006/main" xmlns:w14="http://schemas.microsoft.com/office/word/2010/wordml" xmlns:w15="http://schemas.microsoft.com/office/word/2012/wordml" mc:Ignorable="w14 w15">
   <w:docDefaults>
     <w:rPrDefault>
       <w:rPr>
@@ -5936,144 +7736,378 @@
       </w:pPr>
     </w:pPrDefault>
   </w:docDefaults>
-  <w:latentStyles w:defLockedState="0" w:defUIPriority="99" w:defSemiHidden="1" w:defUnhideWhenUsed="1" w:defQFormat="0" w:count="267">
-    <w:lsdException w:name="Normal" w:semiHidden="0" w:uiPriority="0" w:unhideWhenUsed="0" w:qFormat="1"/>
-    <w:lsdException w:name="heading 1" w:semiHidden="0" w:uiPriority="9" w:unhideWhenUsed="0" w:qFormat="1"/>
-    <w:lsdException w:name="heading 2" w:uiPriority="9" w:qFormat="1"/>
-    <w:lsdException w:name="heading 3" w:uiPriority="9" w:qFormat="1"/>
-    <w:lsdException w:name="heading 4" w:uiPriority="9" w:qFormat="1"/>
-    <w:lsdException w:name="heading 5" w:uiPriority="9" w:qFormat="1"/>
-    <w:lsdException w:name="heading 6" w:uiPriority="9" w:qFormat="1"/>
-    <w:lsdException w:name="heading 7" w:uiPriority="9" w:qFormat="1"/>
-    <w:lsdException w:name="heading 8" w:uiPriority="9" w:qFormat="1"/>
-    <w:lsdException w:name="heading 9" w:uiPriority="9" w:qFormat="1"/>
-    <w:lsdException w:name="toc 1" w:uiPriority="39"/>
-    <w:lsdException w:name="toc 2" w:uiPriority="39"/>
-    <w:lsdException w:name="toc 3" w:uiPriority="39"/>
-    <w:lsdException w:name="toc 4" w:uiPriority="39"/>
-    <w:lsdException w:name="toc 5" w:uiPriority="39"/>
-    <w:lsdException w:name="toc 6" w:uiPriority="39"/>
-    <w:lsdException w:name="toc 7" w:uiPriority="39"/>
-    <w:lsdException w:name="toc 8" w:uiPriority="39"/>
-    <w:lsdException w:name="toc 9" w:uiPriority="39"/>
-    <w:lsdException w:name="caption" w:uiPriority="35" w:qFormat="1"/>
-    <w:lsdException w:name="Title" w:semiHidden="0" w:uiPriority="10" w:unhideWhenUsed="0" w:qFormat="1"/>
-    <w:lsdException w:name="Default Paragraph Font" w:uiPriority="1"/>
-    <w:lsdException w:name="Subtitle" w:semiHidden="0" w:uiPriority="11" w:unhideWhenUsed="0" w:qFormat="1"/>
-    <w:lsdException w:name="Strong" w:semiHidden="0" w:uiPriority="22" w:unhideWhenUsed="0" w:qFormat="1"/>
-    <w:lsdException w:name="Emphasis" w:semiHidden="0" w:uiPriority="20" w:unhideWhenUsed="0" w:qFormat="1"/>
-    <w:lsdException w:name="Table Grid" w:semiHidden="0" w:uiPriority="39" w:unhideWhenUsed="0"/>
-    <w:lsdException w:name="Placeholder Text" w:unhideWhenUsed="0"/>
-    <w:lsdException w:name="No Spacing" w:semiHidden="0" w:uiPriority="1" w:unhideWhenUsed="0" w:qFormat="1"/>
-    <w:lsdException w:name="Light Shading" w:semiHidden="0" w:uiPriority="60" w:unhideWhenUsed="0"/>
-    <w:lsdException w:name="Light List" w:semiHidden="0" w:uiPriority="61" w:unhideWhenUsed="0"/>
-    <w:lsdException w:name="Light Grid" w:semiHidden="0" w:uiPriority="62" w:unhideWhenUsed="0"/>
-    <w:lsdException w:name="Medium Shading 1" w:semiHidden="0" w:uiPriority="63" w:unhideWhenUsed="0"/>
-    <w:lsdException w:name="Medium Shading 2" w:semiHidden="0" w:uiPriority="64" w:unhideWhenUsed="0"/>
-    <w:lsdException w:name="Medium List 1" w:semiHidden="0" w:uiPriority="65" w:unhideWhenUsed="0"/>
-    <w:lsdException w:name="Medium List 2" w:semiHidden="0" w:uiPriority="66" w:unhideWhenUsed="0"/>
-    <w:lsdException w:name="Medium Grid 1" w:semiHidden="0" w:uiPriority="67" w:unhideWhenUsed="0"/>
-    <w:lsdException w:name="Medium Grid 2" w:semiHidden="0" w:uiPriority="68" w:unhideWhenUsed="0"/>
-    <w:lsdException w:name="Medium Grid 3" w:semiHidden="0" w:uiPriority="69" w:unhideWhenUsed="0"/>
-    <w:lsdException w:name="Dark List" w:semiHidden="0" w:uiPriority="70" w:unhideWhenUsed="0"/>
-    <w:lsdException w:name="Colorful Shading" w:semiHidden="0" w:uiPriority="71" w:unhideWhenUsed="0"/>
-    <w:lsdException w:name="Colorful List" w:semiHidden="0" w:uiPriority="72" w:unhideWhenUsed="0"/>
-    <w:lsdException w:name="Colorful Grid" w:semiHidden="0" w:uiPriority="73" w:unhideWhenUsed="0"/>
-    <w:lsdException w:name="Light Shading Accent 1" w:semiHidden="0" w:uiPriority="60" w:unhideWhenUsed="0"/>
-    <w:lsdException w:name="Light List Accent 1" w:semiHidden="0" w:uiPriority="61" w:unhideWhenUsed="0"/>
-    <w:lsdException w:name="Light Grid Accent 1" w:semiHidden="0" w:uiPriority="62" w:unhideWhenUsed="0"/>
-    <w:lsdException w:name="Medium Shading 1 Accent 1" w:semiHidden="0" w:uiPriority="63" w:unhideWhenUsed="0"/>
-    <w:lsdException w:name="Medium Shading 2 Accent 1" w:semiHidden="0" w:uiPriority="64" w:unhideWhenUsed="0"/>
-    <w:lsdException w:name="Medium List 1 Accent 1" w:semiHidden="0" w:uiPriority="65" w:unhideWhenUsed="0"/>
-    <w:lsdException w:name="Revision" w:unhideWhenUsed="0"/>
-    <w:lsdException w:name="List Paragraph" w:semiHidden="0" w:uiPriority="34" w:unhideWhenUsed="0" w:qFormat="1"/>
-    <w:lsdException w:name="Quote" w:semiHidden="0" w:uiPriority="29" w:unhideWhenUsed="0" w:qFormat="1"/>
-    <w:lsdException w:name="Intense Quote" w:semiHidden="0" w:uiPriority="30" w:unhideWhenUsed="0" w:qFormat="1"/>
-    <w:lsdException w:name="Medium List 2 Accent 1" w:semiHidden="0" w:uiPriority="66" w:unhideWhenUsed="0"/>
-    <w:lsdException w:name="Medium Grid 1 Accent 1" w:semiHidden="0" w:uiPriority="67" w:unhideWhenUsed="0"/>
-    <w:lsdException w:name="Medium Grid 2 Accent 1" w:semiHidden="0" w:uiPriority="68" w:unhideWhenUsed="0"/>
-    <w:lsdException w:name="Medium Grid 3 Accent 1" w:semiHidden="0" w:uiPriority="69" w:unhideWhenUsed="0"/>
-    <w:lsdException w:name="Dark List Accent 1" w:semiHidden="0" w:uiPriority="70" w:unhideWhenUsed="0"/>
-    <w:lsdException w:name="Colorful Shading Accent 1" w:semiHidden="0" w:uiPriority="71" w:unhideWhenUsed="0"/>
-    <w:lsdException w:name="Colorful List Accent 1" w:semiHidden="0" w:uiPriority="72" w:unhideWhenUsed="0"/>
-    <w:lsdException w:name="Colorful Grid Accent 1" w:semiHidden="0" w:uiPriority="73" w:unhideWhenUsed="0"/>
-    <w:lsdException w:name="Light Shading Accent 2" w:semiHidden="0" w:uiPriority="60" w:unhideWhenUsed="0"/>
-    <w:lsdException w:name="Light List Accent 2" w:semiHidden="0" w:uiPriority="61" w:unhideWhenUsed="0"/>
-    <w:lsdException w:name="Light Grid Accent 2" w:semiHidden="0" w:uiPriority="62" w:unhideWhenUsed="0"/>
-    <w:lsdException w:name="Medium Shading 1 Accent 2" w:semiHidden="0" w:uiPriority="63" w:unhideWhenUsed="0"/>
-    <w:lsdException w:name="Medium Shading 2 Accent 2" w:semiHidden="0" w:uiPriority="64" w:unhideWhenUsed="0"/>
-    <w:lsdException w:name="Medium List 1 Accent 2" w:semiHidden="0" w:uiPriority="65" w:unhideWhenUsed="0"/>
-    <w:lsdException w:name="Medium List 2 Accent 2" w:semiHidden="0" w:uiPriority="66" w:unhideWhenUsed="0"/>
-    <w:lsdException w:name="Medium Grid 1 Accent 2" w:semiHidden="0" w:uiPriority="67" w:unhideWhenUsed="0"/>
-    <w:lsdException w:name="Medium Grid 2 Accent 2" w:semiHidden="0" w:uiPriority="68" w:unhideWhenUsed="0"/>
-    <w:lsdException w:name="Medium Grid 3 Accent 2" w:semiHidden="0" w:uiPriority="69" w:unhideWhenUsed="0"/>
-    <w:lsdException w:name="Dark List Accent 2" w:semiHidden="0" w:uiPriority="70" w:unhideWhenUsed="0"/>
-    <w:lsdException w:name="Colorful Shading Accent 2" w:semiHidden="0" w:uiPriority="71" w:unhideWhenUsed="0"/>
-    <w:lsdException w:name="Colorful List Accent 2" w:semiHidden="0" w:uiPriority="72" w:unhideWhenUsed="0"/>
-    <w:lsdException w:name="Colorful Grid Accent 2" w:semiHidden="0" w:uiPriority="73" w:unhideWhenUsed="0"/>
-    <w:lsdException w:name="Light Shading Accent 3" w:semiHidden="0" w:uiPriority="60" w:unhideWhenUsed="0"/>
-    <w:lsdException w:name="Light List Accent 3" w:semiHidden="0" w:uiPriority="61" w:unhideWhenUsed="0"/>
-    <w:lsdException w:name="Light Grid Accent 3" w:semiHidden="0" w:uiPriority="62" w:unhideWhenUsed="0"/>
-    <w:lsdException w:name="Medium Shading 1 Accent 3" w:semiHidden="0" w:uiPriority="63" w:unhideWhenUsed="0"/>
-    <w:lsdException w:name="Medium Shading 2 Accent 3" w:semiHidden="0" w:uiPriority="64" w:unhideWhenUsed="0"/>
-    <w:lsdException w:name="Medium List 1 Accent 3" w:semiHidden="0" w:uiPriority="65" w:unhideWhenUsed="0"/>
-    <w:lsdException w:name="Medium List 2 Accent 3" w:semiHidden="0" w:uiPriority="66" w:unhideWhenUsed="0"/>
-    <w:lsdException w:name="Medium Grid 1 Accent 3" w:semiHidden="0" w:uiPriority="67" w:unhideWhenUsed="0"/>
-    <w:lsdException w:name="Medium Grid 2 Accent 3" w:semiHidden="0" w:uiPriority="68" w:unhideWhenUsed="0"/>
-    <w:lsdException w:name="Medium Grid 3 Accent 3" w:semiHidden="0" w:uiPriority="69" w:unhideWhenUsed="0"/>
-    <w:lsdException w:name="Dark List Accent 3" w:semiHidden="0" w:uiPriority="70" w:unhideWhenUsed="0"/>
-    <w:lsdException w:name="Colorful Shading Accent 3" w:semiHidden="0" w:uiPriority="71" w:unhideWhenUsed="0"/>
-    <w:lsdException w:name="Colorful List Accent 3" w:semiHidden="0" w:uiPriority="72" w:unhideWhenUsed="0"/>
-    <w:lsdException w:name="Colorful Grid Accent 3" w:semiHidden="0" w:uiPriority="73" w:unhideWhenUsed="0"/>
-    <w:lsdException w:name="Light Shading Accent 4" w:semiHidden="0" w:uiPriority="60" w:unhideWhenUsed="0"/>
-    <w:lsdException w:name="Light List Accent 4" w:semiHidden="0" w:uiPriority="61" w:unhideWhenUsed="0"/>
-    <w:lsdException w:name="Light Grid Accent 4" w:semiHidden="0" w:uiPriority="62" w:unhideWhenUsed="0"/>
-    <w:lsdException w:name="Medium Shading 1 Accent 4" w:semiHidden="0" w:uiPriority="63" w:unhideWhenUsed="0"/>
-    <w:lsdException w:name="Medium Shading 2 Accent 4" w:semiHidden="0" w:uiPriority="64" w:unhideWhenUsed="0"/>
-    <w:lsdException w:name="Medium List 1 Accent 4" w:semiHidden="0" w:uiPriority="65" w:unhideWhenUsed="0"/>
-    <w:lsdException w:name="Medium List 2 Accent 4" w:semiHidden="0" w:uiPriority="66" w:unhideWhenUsed="0"/>
-    <w:lsdException w:name="Medium Grid 1 Accent 4" w:semiHidden="0" w:uiPriority="67" w:unhideWhenUsed="0"/>
-    <w:lsdException w:name="Medium Grid 2 Accent 4" w:semiHidden="0" w:uiPriority="68" w:unhideWhenUsed="0"/>
-    <w:lsdException w:name="Medium Grid 3 Accent 4" w:semiHidden="0" w:uiPriority="69" w:unhideWhenUsed="0"/>
-    <w:lsdException w:name="Dark List Accent 4" w:semiHidden="0" w:uiPriority="70" w:unhideWhenUsed="0"/>
-    <w:lsdException w:name="Colorful Shading Accent 4" w:semiHidden="0" w:uiPriority="71" w:unhideWhenUsed="0"/>
-    <w:lsdException w:name="Colorful List Accent 4" w:semiHidden="0" w:uiPriority="72" w:unhideWhenUsed="0"/>
-    <w:lsdException w:name="Colorful Grid Accent 4" w:semiHidden="0" w:uiPriority="73" w:unhideWhenUsed="0"/>
-    <w:lsdException w:name="Light Shading Accent 5" w:semiHidden="0" w:uiPriority="60" w:unhideWhenUsed="0"/>
-    <w:lsdException w:name="Light List Accent 5" w:semiHidden="0" w:uiPriority="61" w:unhideWhenUsed="0"/>
-    <w:lsdException w:name="Light Grid Accent 5" w:semiHidden="0" w:uiPriority="62" w:unhideWhenUsed="0"/>
-    <w:lsdException w:name="Medium Shading 1 Accent 5" w:semiHidden="0" w:uiPriority="63" w:unhideWhenUsed="0"/>
-    <w:lsdException w:name="Medium Shading 2 Accent 5" w:semiHidden="0" w:uiPriority="64" w:unhideWhenUsed="0"/>
-    <w:lsdException w:name="Medium List 1 Accent 5" w:semiHidden="0" w:uiPriority="65" w:unhideWhenUsed="0"/>
-    <w:lsdException w:name="Medium List 2 Accent 5" w:semiHidden="0" w:uiPriority="66" w:unhideWhenUsed="0"/>
-    <w:lsdException w:name="Medium Grid 1 Accent 5" w:semiHidden="0" w:uiPriority="67" w:unhideWhenUsed="0"/>
-    <w:lsdException w:name="Medium Grid 2 Accent 5" w:semiHidden="0" w:uiPriority="68" w:unhideWhenUsed="0"/>
-    <w:lsdException w:name="Medium Grid 3 Accent 5" w:semiHidden="0" w:uiPriority="69" w:unhideWhenUsed="0"/>
-    <w:lsdException w:name="Dark List Accent 5" w:semiHidden="0" w:uiPriority="70" w:unhideWhenUsed="0"/>
-    <w:lsdException w:name="Colorful Shading Accent 5" w:semiHidden="0" w:uiPriority="71" w:unhideWhenUsed="0"/>
-    <w:lsdException w:name="Colorful List Accent 5" w:semiHidden="0" w:uiPriority="72" w:unhideWhenUsed="0"/>
-    <w:lsdException w:name="Colorful Grid Accent 5" w:semiHidden="0" w:uiPriority="73" w:unhideWhenUsed="0"/>
-    <w:lsdException w:name="Light Shading Accent 6" w:semiHidden="0" w:uiPriority="60" w:unhideWhenUsed="0"/>
-    <w:lsdException w:name="Light List Accent 6" w:semiHidden="0" w:uiPriority="61" w:unhideWhenUsed="0"/>
-    <w:lsdException w:name="Light Grid Accent 6" w:semiHidden="0" w:uiPriority="62" w:unhideWhenUsed="0"/>
-    <w:lsdException w:name="Medium Shading 1 Accent 6" w:semiHidden="0" w:uiPriority="63" w:unhideWhenUsed="0"/>
-    <w:lsdException w:name="Medium Shading 2 Accent 6" w:semiHidden="0" w:uiPriority="64" w:unhideWhenUsed="0"/>
-    <w:lsdException w:name="Medium List 1 Accent 6" w:semiHidden="0" w:uiPriority="65" w:unhideWhenUsed="0"/>
-    <w:lsdException w:name="Medium List 2 Accent 6" w:semiHidden="0" w:uiPriority="66" w:unhideWhenUsed="0"/>
-    <w:lsdException w:name="Medium Grid 1 Accent 6" w:semiHidden="0" w:uiPriority="67" w:unhideWhenUsed="0"/>
-    <w:lsdException w:name="Medium Grid 2 Accent 6" w:semiHidden="0" w:uiPriority="68" w:unhideWhenUsed="0"/>
-    <w:lsdException w:name="Medium Grid 3 Accent 6" w:semiHidden="0" w:uiPriority="69" w:unhideWhenUsed="0"/>
-    <w:lsdException w:name="Dark List Accent 6" w:semiHidden="0" w:uiPriority="70" w:unhideWhenUsed="0"/>
-    <w:lsdException w:name="Colorful Shading Accent 6" w:semiHidden="0" w:uiPriority="71" w:unhideWhenUsed="0"/>
-    <w:lsdException w:name="Colorful List Accent 6" w:semiHidden="0" w:uiPriority="72" w:unhideWhenUsed="0"/>
-    <w:lsdException w:name="Colorful Grid Accent 6" w:semiHidden="0" w:uiPriority="73" w:unhideWhenUsed="0"/>
-    <w:lsdException w:name="Subtle Emphasis" w:semiHidden="0" w:uiPriority="19" w:unhideWhenUsed="0" w:qFormat="1"/>
-    <w:lsdException w:name="Intense Emphasis" w:semiHidden="0" w:uiPriority="21" w:unhideWhenUsed="0" w:qFormat="1"/>
-    <w:lsdException w:name="Subtle Reference" w:semiHidden="0" w:uiPriority="31" w:unhideWhenUsed="0" w:qFormat="1"/>
-    <w:lsdException w:name="Intense Reference" w:semiHidden="0" w:uiPriority="32" w:unhideWhenUsed="0" w:qFormat="1"/>
-    <w:lsdException w:name="Book Title" w:semiHidden="0" w:uiPriority="33" w:unhideWhenUsed="0" w:qFormat="1"/>
-    <w:lsdException w:name="Bibliography" w:uiPriority="37"/>
-    <w:lsdException w:name="TOC Heading" w:uiPriority="39" w:qFormat="1"/>
+  <w:latentStyles w:defLockedState="0" w:defUIPriority="99" w:defSemiHidden="0" w:defUnhideWhenUsed="0" w:defQFormat="0" w:count="371">
+    <w:lsdException w:name="Normal" w:uiPriority="0" w:qFormat="1"/>
+    <w:lsdException w:name="heading 1" w:uiPriority="9" w:qFormat="1"/>
+    <w:lsdException w:name="heading 2" w:semiHidden="1" w:uiPriority="9" w:unhideWhenUsed="1" w:qFormat="1"/>
+    <w:lsdException w:name="heading 3" w:semiHidden="1" w:uiPriority="9" w:unhideWhenUsed="1" w:qFormat="1"/>
+    <w:lsdException w:name="heading 4" w:semiHidden="1" w:uiPriority="9" w:unhideWhenUsed="1" w:qFormat="1"/>
+    <w:lsdException w:name="heading 5" w:semiHidden="1" w:uiPriority="9" w:unhideWhenUsed="1" w:qFormat="1"/>
+    <w:lsdException w:name="heading 6" w:semiHidden="1" w:uiPriority="9" w:unhideWhenUsed="1" w:qFormat="1"/>
+    <w:lsdException w:name="heading 7" w:semiHidden="1" w:uiPriority="9" w:unhideWhenUsed="1" w:qFormat="1"/>
+    <w:lsdException w:name="heading 8" w:semiHidden="1" w:uiPriority="9" w:unhideWhenUsed="1" w:qFormat="1"/>
+    <w:lsdException w:name="heading 9" w:semiHidden="1" w:uiPriority="9" w:unhideWhenUsed="1" w:qFormat="1"/>
+    <w:lsdException w:name="index 1" w:semiHidden="1" w:unhideWhenUsed="1"/>
+    <w:lsdException w:name="index 2" w:semiHidden="1" w:unhideWhenUsed="1"/>
+    <w:lsdException w:name="index 3" w:semiHidden="1" w:unhideWhenUsed="1"/>
+    <w:lsdException w:name="index 4" w:semiHidden="1" w:unhideWhenUsed="1"/>
+    <w:lsdException w:name="index 5" w:semiHidden="1" w:unhideWhenUsed="1"/>
+    <w:lsdException w:name="index 6" w:semiHidden="1" w:unhideWhenUsed="1"/>
+    <w:lsdException w:name="index 7" w:semiHidden="1" w:unhideWhenUsed="1"/>
+    <w:lsdException w:name="index 8" w:semiHidden="1" w:unhideWhenUsed="1"/>
+    <w:lsdException w:name="index 9" w:semiHidden="1" w:unhideWhenUsed="1"/>
+    <w:lsdException w:name="toc 1" w:semiHidden="1" w:uiPriority="39" w:unhideWhenUsed="1"/>
+    <w:lsdException w:name="toc 2" w:semiHidden="1" w:uiPriority="39" w:unhideWhenUsed="1"/>
+    <w:lsdException w:name="toc 3" w:semiHidden="1" w:uiPriority="39" w:unhideWhenUsed="1"/>
+    <w:lsdException w:name="toc 4" w:semiHidden="1" w:uiPriority="39" w:unhideWhenUsed="1"/>
+    <w:lsdException w:name="toc 5" w:semiHidden="1" w:uiPriority="39" w:unhideWhenUsed="1"/>
+    <w:lsdException w:name="toc 6" w:semiHidden="1" w:uiPriority="39" w:unhideWhenUsed="1"/>
+    <w:lsdException w:name="toc 7" w:semiHidden="1" w:uiPriority="39" w:unhideWhenUsed="1"/>
+    <w:lsdException w:name="toc 8" w:semiHidden="1" w:uiPriority="39" w:unhideWhenUsed="1"/>
+    <w:lsdException w:name="toc 9" w:semiHidden="1" w:uiPriority="39" w:unhideWhenUsed="1"/>
+    <w:lsdException w:name="Normal Indent" w:semiHidden="1" w:unhideWhenUsed="1"/>
+    <w:lsdException w:name="footnote text" w:semiHidden="1" w:unhideWhenUsed="1"/>
+    <w:lsdException w:name="annotation text" w:semiHidden="1" w:unhideWhenUsed="1"/>
+    <w:lsdException w:name="header" w:semiHidden="1" w:unhideWhenUsed="1"/>
+    <w:lsdException w:name="footer" w:semiHidden="1" w:unhideWhenUsed="1"/>
+    <w:lsdException w:name="index heading" w:semiHidden="1" w:unhideWhenUsed="1"/>
+    <w:lsdException w:name="caption" w:semiHidden="1" w:uiPriority="35" w:unhideWhenUsed="1" w:qFormat="1"/>
+    <w:lsdException w:name="table of figures" w:semiHidden="1" w:unhideWhenUsed="1"/>
+    <w:lsdException w:name="envelope address" w:semiHidden="1" w:unhideWhenUsed="1"/>
+    <w:lsdException w:name="envelope return" w:semiHidden="1" w:unhideWhenUsed="1"/>
+    <w:lsdException w:name="footnote reference" w:semiHidden="1" w:unhideWhenUsed="1"/>
+    <w:lsdException w:name="annotation reference" w:semiHidden="1" w:unhideWhenUsed="1"/>
+    <w:lsdException w:name="line number" w:semiHidden="1" w:unhideWhenUsed="1"/>
+    <w:lsdException w:name="page number" w:semiHidden="1" w:unhideWhenUsed="1"/>
+    <w:lsdException w:name="endnote reference" w:semiHidden="1" w:unhideWhenUsed="1"/>
+    <w:lsdException w:name="endnote text" w:semiHidden="1" w:unhideWhenUsed="1"/>
+    <w:lsdException w:name="table of authorities" w:semiHidden="1" w:unhideWhenUsed="1"/>
+    <w:lsdException w:name="macro" w:semiHidden="1" w:unhideWhenUsed="1"/>
+    <w:lsdException w:name="toa heading" w:semiHidden="1" w:unhideWhenUsed="1"/>
+    <w:lsdException w:name="List" w:semiHidden="1" w:unhideWhenUsed="1"/>
+    <w:lsdException w:name="List Bullet" w:semiHidden="1" w:unhideWhenUsed="1"/>
+    <w:lsdException w:name="List Number" w:semiHidden="1" w:unhideWhenUsed="1"/>
+    <w:lsdException w:name="List 2" w:semiHidden="1" w:unhideWhenUsed="1"/>
+    <w:lsdException w:name="List 3" w:semiHidden="1" w:unhideWhenUsed="1"/>
+    <w:lsdException w:name="List 4" w:semiHidden="1" w:unhideWhenUsed="1"/>
+    <w:lsdException w:name="List 5" w:semiHidden="1" w:unhideWhenUsed="1"/>
+    <w:lsdException w:name="List Bullet 2" w:semiHidden="1" w:unhideWhenUsed="1"/>
+    <w:lsdException w:name="List Bullet 3" w:semiHidden="1" w:unhideWhenUsed="1"/>
+    <w:lsdException w:name="List Bullet 4" w:semiHidden="1" w:unhideWhenUsed="1"/>
+    <w:lsdException w:name="List Bullet 5" w:semiHidden="1" w:unhideWhenUsed="1"/>
+    <w:lsdException w:name="List Number 2" w:semiHidden="1" w:unhideWhenUsed="1"/>
+    <w:lsdException w:name="List Number 3" w:semiHidden="1" w:unhideWhenUsed="1"/>
+    <w:lsdException w:name="List Number 4" w:semiHidden="1" w:unhideWhenUsed="1"/>
+    <w:lsdException w:name="List Number 5" w:semiHidden="1" w:unhideWhenUsed="1"/>
+    <w:lsdException w:name="Title" w:uiPriority="10" w:qFormat="1"/>
+    <w:lsdException w:name="Closing" w:semiHidden="1" w:unhideWhenUsed="1"/>
+    <w:lsdException w:name="Signature" w:semiHidden="1" w:unhideWhenUsed="1"/>
+    <w:lsdException w:name="Default Paragraph Font" w:semiHidden="1" w:uiPriority="1" w:unhideWhenUsed="1"/>
+    <w:lsdException w:name="Body Text" w:semiHidden="1" w:unhideWhenUsed="1"/>
+    <w:lsdException w:name="Body Text Indent" w:semiHidden="1" w:unhideWhenUsed="1"/>
+    <w:lsdException w:name="List Continue" w:semiHidden="1" w:unhideWhenUsed="1"/>
+    <w:lsdException w:name="List Continue 2" w:semiHidden="1" w:unhideWhenUsed="1"/>
+    <w:lsdException w:name="List Continue 3" w:semiHidden="1" w:unhideWhenUsed="1"/>
+    <w:lsdException w:name="List Continue 4" w:semiHidden="1" w:unhideWhenUsed="1"/>
+    <w:lsdException w:name="List Continue 5" w:semiHidden="1" w:unhideWhenUsed="1"/>
+    <w:lsdException w:name="Message Header" w:semiHidden="1" w:unhideWhenUsed="1"/>
+    <w:lsdException w:name="Subtitle" w:uiPriority="11" w:qFormat="1"/>
+    <w:lsdException w:name="Salutation" w:semiHidden="1" w:unhideWhenUsed="1"/>
+    <w:lsdException w:name="Date" w:semiHidden="1" w:unhideWhenUsed="1"/>
+    <w:lsdException w:name="Body Text First Indent" w:semiHidden="1" w:unhideWhenUsed="1"/>
+    <w:lsdException w:name="Body Text First Indent 2" w:semiHidden="1" w:unhideWhenUsed="1"/>
+    <w:lsdException w:name="Note Heading" w:semiHidden="1" w:unhideWhenUsed="1"/>
+    <w:lsdException w:name="Body Text 2" w:semiHidden="1" w:unhideWhenUsed="1"/>
+    <w:lsdException w:name="Body Text 3" w:semiHidden="1" w:unhideWhenUsed="1"/>
+    <w:lsdException w:name="Body Text Indent 2" w:semiHidden="1" w:unhideWhenUsed="1"/>
+    <w:lsdException w:name="Body Text Indent 3" w:semiHidden="1" w:unhideWhenUsed="1"/>
+    <w:lsdException w:name="Block Text" w:semiHidden="1" w:unhideWhenUsed="1"/>
+    <w:lsdException w:name="Hyperlink" w:semiHidden="1" w:unhideWhenUsed="1"/>
+    <w:lsdException w:name="FollowedHyperlink" w:semiHidden="1" w:unhideWhenUsed="1"/>
+    <w:lsdException w:name="Strong" w:uiPriority="22" w:qFormat="1"/>
+    <w:lsdException w:name="Emphasis" w:uiPriority="20" w:qFormat="1"/>
+    <w:lsdException w:name="Document Map" w:semiHidden="1" w:unhideWhenUsed="1"/>
+    <w:lsdException w:name="Plain Text" w:semiHidden="1" w:unhideWhenUsed="1"/>
+    <w:lsdException w:name="E-mail Signature" w:semiHidden="1" w:unhideWhenUsed="1"/>
+    <w:lsdException w:name="HTML Top of Form" w:semiHidden="1" w:unhideWhenUsed="1"/>
+    <w:lsdException w:name="HTML Bottom of Form" w:semiHidden="1" w:unhideWhenUsed="1"/>
+    <w:lsdException w:name="Normal (Web)" w:semiHidden="1" w:unhideWhenUsed="1"/>
+    <w:lsdException w:name="HTML Acronym" w:semiHidden="1" w:unhideWhenUsed="1"/>
+    <w:lsdException w:name="HTML Address" w:semiHidden="1" w:unhideWhenUsed="1"/>
+    <w:lsdException w:name="HTML Cite" w:semiHidden="1" w:unhideWhenUsed="1"/>
+    <w:lsdException w:name="HTML Code" w:semiHidden="1" w:unhideWhenUsed="1"/>
+    <w:lsdException w:name="HTML Definition" w:semiHidden="1" w:unhideWhenUsed="1"/>
+    <w:lsdException w:name="HTML Keyboard" w:semiHidden="1" w:unhideWhenUsed="1"/>
+    <w:lsdException w:name="HTML Preformatted" w:semiHidden="1" w:unhideWhenUsed="1"/>
+    <w:lsdException w:name="HTML Sample" w:semiHidden="1" w:unhideWhenUsed="1"/>
+    <w:lsdException w:name="HTML Typewriter" w:semiHidden="1" w:unhideWhenUsed="1"/>
+    <w:lsdException w:name="HTML Variable" w:semiHidden="1" w:unhideWhenUsed="1"/>
+    <w:lsdException w:name="Normal Table" w:semiHidden="1" w:unhideWhenUsed="1"/>
+    <w:lsdException w:name="annotation subject" w:semiHidden="1" w:unhideWhenUsed="1"/>
+    <w:lsdException w:name="No List" w:semiHidden="1" w:unhideWhenUsed="1"/>
+    <w:lsdException w:name="Outline List 1" w:semiHidden="1" w:unhideWhenUsed="1"/>
+    <w:lsdException w:name="Outline List 2" w:semiHidden="1" w:unhideWhenUsed="1"/>
+    <w:lsdException w:name="Outline List 3" w:semiHidden="1" w:unhideWhenUsed="1"/>
+    <w:lsdException w:name="Table Simple 1" w:semiHidden="1" w:unhideWhenUsed="1"/>
+    <w:lsdException w:name="Table Simple 2" w:semiHidden="1" w:unhideWhenUsed="1"/>
+    <w:lsdException w:name="Table Simple 3" w:semiHidden="1" w:unhideWhenUsed="1"/>
+    <w:lsdException w:name="Table Classic 1" w:semiHidden="1" w:unhideWhenUsed="1"/>
+    <w:lsdException w:name="Table Classic 2" w:semiHidden="1" w:unhideWhenUsed="1"/>
+    <w:lsdException w:name="Table Classic 3" w:semiHidden="1" w:unhideWhenUsed="1"/>
+    <w:lsdException w:name="Table Classic 4" w:semiHidden="1" w:unhideWhenUsed="1"/>
+    <w:lsdException w:name="Table Colorful 1" w:semiHidden="1" w:unhideWhenUsed="1"/>
+    <w:lsdException w:name="Table Colorful 2" w:semiHidden="1" w:unhideWhenUsed="1"/>
+    <w:lsdException w:name="Table Colorful 3" w:semiHidden="1" w:unhideWhenUsed="1"/>
+    <w:lsdException w:name="Table Columns 1" w:semiHidden="1" w:unhideWhenUsed="1"/>
+    <w:lsdException w:name="Table Columns 2" w:semiHidden="1" w:unhideWhenUsed="1"/>
+    <w:lsdException w:name="Table Columns 3" w:semiHidden="1" w:unhideWhenUsed="1"/>
+    <w:lsdException w:name="Table Columns 4" w:semiHidden="1" w:unhideWhenUsed="1"/>
+    <w:lsdException w:name="Table Columns 5" w:semiHidden="1" w:unhideWhenUsed="1"/>
+    <w:lsdException w:name="Table Grid 1" w:semiHidden="1" w:unhideWhenUsed="1"/>
+    <w:lsdException w:name="Table Grid 2" w:semiHidden="1" w:unhideWhenUsed="1"/>
+    <w:lsdException w:name="Table Grid 3" w:semiHidden="1" w:unhideWhenUsed="1"/>
+    <w:lsdException w:name="Table Grid 4" w:semiHidden="1" w:unhideWhenUsed="1"/>
+    <w:lsdException w:name="Table Grid 5" w:semiHidden="1" w:unhideWhenUsed="1"/>
+    <w:lsdException w:name="Table Grid 6" w:semiHidden="1" w:unhideWhenUsed="1"/>
+    <w:lsdException w:name="Table Grid 7" w:semiHidden="1" w:unhideWhenUsed="1"/>
+    <w:lsdException w:name="Table Grid 8" w:semiHidden="1" w:unhideWhenUsed="1"/>
+    <w:lsdException w:name="Table List 1" w:semiHidden="1" w:unhideWhenUsed="1"/>
+    <w:lsdException w:name="Table List 2" w:semiHidden="1" w:unhideWhenUsed="1"/>
+    <w:lsdException w:name="Table List 3" w:semiHidden="1" w:unhideWhenUsed="1"/>
+    <w:lsdException w:name="Table List 4" w:semiHidden="1" w:unhideWhenUsed="1"/>
+    <w:lsdException w:name="Table List 5" w:semiHidden="1" w:unhideWhenUsed="1"/>
+    <w:lsdException w:name="Table List 6" w:semiHidden="1" w:unhideWhenUsed="1"/>
+    <w:lsdException w:name="Table List 7" w:semiHidden="1" w:unhideWhenUsed="1"/>
+    <w:lsdException w:name="Table List 8" w:semiHidden="1" w:unhideWhenUsed="1"/>
+    <w:lsdException w:name="Table 3D effects 1" w:semiHidden="1" w:unhideWhenUsed="1"/>
+    <w:lsdException w:name="Table 3D effects 2" w:semiHidden="1" w:unhideWhenUsed="1"/>
+    <w:lsdException w:name="Table 3D effects 3" w:semiHidden="1" w:unhideWhenUsed="1"/>
+    <w:lsdException w:name="Table Contemporary" w:semiHidden="1" w:unhideWhenUsed="1"/>
+    <w:lsdException w:name="Table Elegant" w:semiHidden="1" w:unhideWhenUsed="1"/>
+    <w:lsdException w:name="Table Professional" w:semiHidden="1" w:unhideWhenUsed="1"/>
+    <w:lsdException w:name="Table Subtle 1" w:semiHidden="1" w:unhideWhenUsed="1"/>
+    <w:lsdException w:name="Table Subtle 2" w:semiHidden="1" w:unhideWhenUsed="1"/>
+    <w:lsdException w:name="Table Web 1" w:semiHidden="1" w:unhideWhenUsed="1"/>
+    <w:lsdException w:name="Table Web 2" w:semiHidden="1" w:unhideWhenUsed="1"/>
+    <w:lsdException w:name="Table Web 3" w:semiHidden="1" w:unhideWhenUsed="1"/>
+    <w:lsdException w:name="Balloon Text" w:semiHidden="1" w:unhideWhenUsed="1"/>
+    <w:lsdException w:name="Table Grid" w:uiPriority="39"/>
+    <w:lsdException w:name="Table Theme" w:semiHidden="1" w:unhideWhenUsed="1"/>
+    <w:lsdException w:name="Placeholder Text" w:semiHidden="1"/>
+    <w:lsdException w:name="No Spacing" w:uiPriority="1" w:qFormat="1"/>
+    <w:lsdException w:name="Light Shading" w:uiPriority="60"/>
+    <w:lsdException w:name="Light List" w:uiPriority="61"/>
+    <w:lsdException w:name="Light Grid" w:uiPriority="62"/>
+    <w:lsdException w:name="Medium Shading 1" w:uiPriority="63"/>
+    <w:lsdException w:name="Medium Shading 2" w:uiPriority="64"/>
+    <w:lsdException w:name="Medium List 1" w:uiPriority="65"/>
+    <w:lsdException w:name="Medium List 2" w:uiPriority="66"/>
+    <w:lsdException w:name="Medium Grid 1" w:uiPriority="67"/>
+    <w:lsdException w:name="Medium Grid 2" w:uiPriority="68"/>
+    <w:lsdException w:name="Medium Grid 3" w:uiPriority="69"/>
+    <w:lsdException w:name="Dark List" w:uiPriority="70"/>
+    <w:lsdException w:name="Colorful Shading" w:uiPriority="71"/>
+    <w:lsdException w:name="Colorful List" w:uiPriority="72"/>
+    <w:lsdException w:name="Colorful Grid" w:uiPriority="73"/>
+    <w:lsdException w:name="Light Shading Accent 1" w:uiPriority="60"/>
+    <w:lsdException w:name="Light List Accent 1" w:uiPriority="61"/>
+    <w:lsdException w:name="Light Grid Accent 1" w:uiPriority="62"/>
+    <w:lsdException w:name="Medium Shading 1 Accent 1" w:uiPriority="63"/>
+    <w:lsdException w:name="Medium Shading 2 Accent 1" w:uiPriority="64"/>
+    <w:lsdException w:name="Medium List 1 Accent 1" w:uiPriority="65"/>
+    <w:lsdException w:name="Revision" w:semiHidden="1"/>
+    <w:lsdException w:name="List Paragraph" w:uiPriority="34" w:qFormat="1"/>
+    <w:lsdException w:name="Quote" w:uiPriority="29" w:qFormat="1"/>
+    <w:lsdException w:name="Intense Quote" w:uiPriority="30" w:qFormat="1"/>
+    <w:lsdException w:name="Medium List 2 Accent 1" w:uiPriority="66"/>
+    <w:lsdException w:name="Medium Grid 1 Accent 1" w:uiPriority="67"/>
+    <w:lsdException w:name="Medium Grid 2 Accent 1" w:uiPriority="68"/>
+    <w:lsdException w:name="Medium Grid 3 Accent 1" w:uiPriority="69"/>
+    <w:lsdException w:name="Dark List Accent 1" w:uiPriority="70"/>
+    <w:lsdException w:name="Colorful Shading Accent 1" w:uiPriority="71"/>
+    <w:lsdException w:name="Colorful List Accent 1" w:uiPriority="72"/>
+    <w:lsdException w:name="Colorful Grid Accent 1" w:uiPriority="73"/>
+    <w:lsdException w:name="Light Shading Accent 2" w:uiPriority="60"/>
+    <w:lsdException w:name="Light List Accent 2" w:uiPriority="61"/>
+    <w:lsdException w:name="Light Grid Accent 2" w:uiPriority="62"/>
+    <w:lsdException w:name="Medium Shading 1 Accent 2" w:uiPriority="63"/>
+    <w:lsdException w:name="Medium Shading 2 Accent 2" w:uiPriority="64"/>
+    <w:lsdException w:name="Medium List 1 Accent 2" w:uiPriority="65"/>
+    <w:lsdException w:name="Medium List 2 Accent 2" w:uiPriority="66"/>
+    <w:lsdException w:name="Medium Grid 1 Accent 2" w:uiPriority="67"/>
+    <w:lsdException w:name="Medium Grid 2 Accent 2" w:uiPriority="68"/>
+    <w:lsdException w:name="Medium Grid 3 Accent 2" w:uiPriority="69"/>
+    <w:lsdException w:name="Dark List Accent 2" w:uiPriority="70"/>
+    <w:lsdException w:name="Colorful Shading Accent 2" w:uiPriority="71"/>
+    <w:lsdException w:name="Colorful List Accent 2" w:uiPriority="72"/>
+    <w:lsdException w:name="Colorful Grid Accent 2" w:uiPriority="73"/>
+    <w:lsdException w:name="Light Shading Accent 3" w:uiPriority="60"/>
+    <w:lsdException w:name="Light List Accent 3" w:uiPriority="61"/>
+    <w:lsdException w:name="Light Grid Accent 3" w:uiPriority="62"/>
+    <w:lsdException w:name="Medium Shading 1 Accent 3" w:uiPriority="63"/>
+    <w:lsdException w:name="Medium Shading 2 Accent 3" w:uiPriority="64"/>
+    <w:lsdException w:name="Medium List 1 Accent 3" w:uiPriority="65"/>
+    <w:lsdException w:name="Medium List 2 Accent 3" w:uiPriority="66"/>
+    <w:lsdException w:name="Medium Grid 1 Accent 3" w:uiPriority="67"/>
+    <w:lsdException w:name="Medium Grid 2 Accent 3" w:uiPriority="68"/>
+    <w:lsdException w:name="Medium Grid 3 Accent 3" w:uiPriority="69"/>
+    <w:lsdException w:name="Dark List Accent 3" w:uiPriority="70"/>
+    <w:lsdException w:name="Colorful Shading Accent 3" w:uiPriority="71"/>
+    <w:lsdException w:name="Colorful List Accent 3" w:uiPriority="72"/>
+    <w:lsdException w:name="Colorful Grid Accent 3" w:uiPriority="73"/>
+    <w:lsdException w:name="Light Shading Accent 4" w:uiPriority="60"/>
+    <w:lsdException w:name="Light List Accent 4" w:uiPriority="61"/>
+    <w:lsdException w:name="Light Grid Accent 4" w:uiPriority="62"/>
+    <w:lsdException w:name="Medium Shading 1 Accent 4" w:uiPriority="63"/>
+    <w:lsdException w:name="Medium Shading 2 Accent 4" w:uiPriority="64"/>
+    <w:lsdException w:name="Medium List 1 Accent 4" w:uiPriority="65"/>
+    <w:lsdException w:name="Medium List 2 Accent 4" w:uiPriority="66"/>
+    <w:lsdException w:name="Medium Grid 1 Accent 4" w:uiPriority="67"/>
+    <w:lsdException w:name="Medium Grid 2 Accent 4" w:uiPriority="68"/>
+    <w:lsdException w:name="Medium Grid 3 Accent 4" w:uiPriority="69"/>
+    <w:lsdException w:name="Dark List Accent 4" w:uiPriority="70"/>
+    <w:lsdException w:name="Colorful Shading Accent 4" w:uiPriority="71"/>
+    <w:lsdException w:name="Colorful List Accent 4" w:uiPriority="72"/>
+    <w:lsdException w:name="Colorful Grid Accent 4" w:uiPriority="73"/>
+    <w:lsdException w:name="Light Shading Accent 5" w:uiPriority="60"/>
+    <w:lsdException w:name="Light List Accent 5" w:uiPriority="61"/>
+    <w:lsdException w:name="Light Grid Accent 5" w:uiPriority="62"/>
+    <w:lsdException w:name="Medium Shading 1 Accent 5" w:uiPriority="63"/>
+    <w:lsdException w:name="Medium Shading 2 Accent 5" w:uiPriority="64"/>
+    <w:lsdException w:name="Medium List 1 Accent 5" w:uiPriority="65"/>
+    <w:lsdException w:name="Medium List 2 Accent 5" w:uiPriority="66"/>
+    <w:lsdException w:name="Medium Grid 1 Accent 5" w:uiPriority="67"/>
+    <w:lsdException w:name="Medium Grid 2 Accent 5" w:uiPriority="68"/>
+    <w:lsdException w:name="Medium Grid 3 Accent 5" w:uiPriority="69"/>
+    <w:lsdException w:name="Dark List Accent 5" w:uiPriority="70"/>
+    <w:lsdException w:name="Colorful Shading Accent 5" w:uiPriority="71"/>
+    <w:lsdException w:name="Colorful List Accent 5" w:uiPriority="72"/>
+    <w:lsdException w:name="Colorful Grid Accent 5" w:uiPriority="73"/>
+    <w:lsdException w:name="Light Shading Accent 6" w:uiPriority="60"/>
+    <w:lsdException w:name="Light List Accent 6" w:uiPriority="61"/>
+    <w:lsdException w:name="Light Grid Accent 6" w:uiPriority="62"/>
+    <w:lsdException w:name="Medium Shading 1 Accent 6" w:uiPriority="63"/>
+    <w:lsdException w:name="Medium Shading 2 Accent 6" w:uiPriority="64"/>
+    <w:lsdException w:name="Medium List 1 Accent 6" w:uiPriority="65"/>
+    <w:lsdException w:name="Medium List 2 Accent 6" w:uiPriority="66"/>
+    <w:lsdException w:name="Medium Grid 1 Accent 6" w:uiPriority="67"/>
+    <w:lsdException w:name="Medium Grid 2 Accent 6" w:uiPriority="68"/>
+    <w:lsdException w:name="Medium Grid 3 Accent 6" w:uiPriority="69"/>
+    <w:lsdException w:name="Dark List Accent 6" w:uiPriority="70"/>
+    <w:lsdException w:name="Colorful Shading Accent 6" w:uiPriority="71"/>
+    <w:lsdException w:name="Colorful List Accent 6" w:uiPriority="72"/>
+    <w:lsdException w:name="Colorful Grid Accent 6" w:uiPriority="73"/>
+    <w:lsdException w:name="Subtle Emphasis" w:uiPriority="19" w:qFormat="1"/>
+    <w:lsdException w:name="Intense Emphasis" w:uiPriority="21" w:qFormat="1"/>
+    <w:lsdException w:name="Subtle Reference" w:uiPriority="31" w:qFormat="1"/>
+    <w:lsdException w:name="Intense Reference" w:uiPriority="32" w:qFormat="1"/>
+    <w:lsdException w:name="Book Title" w:uiPriority="33" w:qFormat="1"/>
+    <w:lsdException w:name="Bibliography" w:semiHidden="1" w:uiPriority="37" w:unhideWhenUsed="1"/>
+    <w:lsdException w:name="TOC Heading" w:semiHidden="1" w:uiPriority="39" w:unhideWhenUsed="1" w:qFormat="1"/>
+    <w:lsdException w:name="Plain Table 1" w:uiPriority="41"/>
+    <w:lsdException w:name="Plain Table 2" w:uiPriority="42"/>
+    <w:lsdException w:name="Plain Table 3" w:uiPriority="43"/>
+    <w:lsdException w:name="Plain Table 4" w:uiPriority="44"/>
+    <w:lsdException w:name="Plain Table 5" w:uiPriority="45"/>
+    <w:lsdException w:name="Grid Table Light" w:uiPriority="40"/>
+    <w:lsdException w:name="Grid Table 1 Light" w:uiPriority="46"/>
+    <w:lsdException w:name="Grid Table 2" w:uiPriority="47"/>
+    <w:lsdException w:name="Grid Table 3" w:uiPriority="48"/>
+    <w:lsdException w:name="Grid Table 4" w:uiPriority="49"/>
+    <w:lsdException w:name="Grid Table 5 Dark" w:uiPriority="50"/>
+    <w:lsdException w:name="Grid Table 6 Colorful" w:uiPriority="51"/>
+    <w:lsdException w:name="Grid Table 7 Colorful" w:uiPriority="52"/>
+    <w:lsdException w:name="Grid Table 1 Light Accent 1" w:uiPriority="46"/>
+    <w:lsdException w:name="Grid Table 2 Accent 1" w:uiPriority="47"/>
+    <w:lsdException w:name="Grid Table 3 Accent 1" w:uiPriority="48"/>
+    <w:lsdException w:name="Grid Table 4 Accent 1" w:uiPriority="49"/>
+    <w:lsdException w:name="Grid Table 5 Dark Accent 1" w:uiPriority="50"/>
+    <w:lsdException w:name="Grid Table 6 Colorful Accent 1" w:uiPriority="51"/>
+    <w:lsdException w:name="Grid Table 7 Colorful Accent 1" w:uiPriority="52"/>
+    <w:lsdException w:name="Grid Table 1 Light Accent 2" w:uiPriority="46"/>
+    <w:lsdException w:name="Grid Table 2 Accent 2" w:uiPriority="47"/>
+    <w:lsdException w:name="Grid Table 3 Accent 2" w:uiPriority="48"/>
+    <w:lsdException w:name="Grid Table 4 Accent 2" w:uiPriority="49"/>
+    <w:lsdException w:name="Grid Table 5 Dark Accent 2" w:uiPriority="50"/>
+    <w:lsdException w:name="Grid Table 6 Colorful Accent 2" w:uiPriority="51"/>
+    <w:lsdException w:name="Grid Table 7 Colorful Accent 2" w:uiPriority="52"/>
+    <w:lsdException w:name="Grid Table 1 Light Accent 3" w:uiPriority="46"/>
+    <w:lsdException w:name="Grid Table 2 Accent 3" w:uiPriority="47"/>
+    <w:lsdException w:name="Grid Table 3 Accent 3" w:uiPriority="48"/>
+    <w:lsdException w:name="Grid Table 4 Accent 3" w:uiPriority="49"/>
+    <w:lsdException w:name="Grid Table 5 Dark Accent 3" w:uiPriority="50"/>
+    <w:lsdException w:name="Grid Table 6 Colorful Accent 3" w:uiPriority="51"/>
+    <w:lsdException w:name="Grid Table 7 Colorful Accent 3" w:uiPriority="52"/>
+    <w:lsdException w:name="Grid Table 1 Light Accent 4" w:uiPriority="46"/>
+    <w:lsdException w:name="Grid Table 2 Accent 4" w:uiPriority="47"/>
+    <w:lsdException w:name="Grid Table 3 Accent 4" w:uiPriority="48"/>
+    <w:lsdException w:name="Grid Table 4 Accent 4" w:uiPriority="49"/>
+    <w:lsdException w:name="Grid Table 5 Dark Accent 4" w:uiPriority="50"/>
+    <w:lsdException w:name="Grid Table 6 Colorful Accent 4" w:uiPriority="51"/>
+    <w:lsdException w:name="Grid Table 7 Colorful Accent 4" w:uiPriority="52"/>
+    <w:lsdException w:name="Grid Table 1 Light Accent 5" w:uiPriority="46"/>
+    <w:lsdException w:name="Grid Table 2 Accent 5" w:uiPriority="47"/>
+    <w:lsdException w:name="Grid Table 3 Accent 5" w:uiPriority="48"/>
+    <w:lsdException w:name="Grid Table 4 Accent 5" w:uiPriority="49"/>
+    <w:lsdException w:name="Grid Table 5 Dark Accent 5" w:uiPriority="50"/>
+    <w:lsdException w:name="Grid Table 6 Colorful Accent 5" w:uiPriority="51"/>
+    <w:lsdException w:name="Grid Table 7 Colorful Accent 5" w:uiPriority="52"/>
+    <w:lsdException w:name="Grid Table 1 Light Accent 6" w:uiPriority="46"/>
+    <w:lsdException w:name="Grid Table 2 Accent 6" w:uiPriority="47"/>
+    <w:lsdException w:name="Grid Table 3 Accent 6" w:uiPriority="48"/>
+    <w:lsdException w:name="Grid Table 4 Accent 6" w:uiPriority="49"/>
+    <w:lsdException w:name="Grid Table 5 Dark Accent 6" w:uiPriority="50"/>
+    <w:lsdException w:name="Grid Table 6 Colorful Accent 6" w:uiPriority="51"/>
+    <w:lsdException w:name="Grid Table 7 Colorful Accent 6" w:uiPriority="52"/>
+    <w:lsdException w:name="List Table 1 Light" w:uiPriority="46"/>
+    <w:lsdException w:name="List Table 2" w:uiPriority="47"/>
+    <w:lsdException w:name="List Table 3" w:uiPriority="48"/>
+    <w:lsdException w:name="List Table 4" w:uiPriority="49"/>
+    <w:lsdException w:name="List Table 5 Dark" w:uiPriority="50"/>
+    <w:lsdException w:name="List Table 6 Colorful" w:uiPriority="51"/>
+    <w:lsdException w:name="List Table 7 Colorful" w:uiPriority="52"/>
+    <w:lsdException w:name="List Table 1 Light Accent 1" w:uiPriority="46"/>
+    <w:lsdException w:name="List Table 2 Accent 1" w:uiPriority="47"/>
+    <w:lsdException w:name="List Table 3 Accent 1" w:uiPriority="48"/>
+    <w:lsdException w:name="List Table 4 Accent 1" w:uiPriority="49"/>
+    <w:lsdException w:name="List Table 5 Dark Accent 1" w:uiPriority="50"/>
+    <w:lsdException w:name="List Table 6 Colorful Accent 1" w:uiPriority="51"/>
+    <w:lsdException w:name="List Table 7 Colorful Accent 1" w:uiPriority="52"/>
+    <w:lsdException w:name="List Table 1 Light Accent 2" w:uiPriority="46"/>
+    <w:lsdException w:name="List Table 2 Accent 2" w:uiPriority="47"/>
+    <w:lsdException w:name="List Table 3 Accent 2" w:uiPriority="48"/>
+    <w:lsdException w:name="List Table 4 Accent 2" w:uiPriority="49"/>
+    <w:lsdException w:name="List Table 5 Dark Accent 2" w:uiPriority="50"/>
+    <w:lsdException w:name="List Table 6 Colorful Accent 2" w:uiPriority="51"/>
+    <w:lsdException w:name="List Table 7 Colorful Accent 2" w:uiPriority="52"/>
+    <w:lsdException w:name="List Table 1 Light Accent 3" w:uiPriority="46"/>
+    <w:lsdException w:name="List Table 2 Accent 3" w:uiPriority="47"/>
+    <w:lsdException w:name="List Table 3 Accent 3" w:uiPriority="48"/>
+    <w:lsdException w:name="List Table 4 Accent 3" w:uiPriority="49"/>
+    <w:lsdException w:name="List Table 5 Dark Accent 3" w:uiPriority="50"/>
+    <w:lsdException w:name="List Table 6 Colorful Accent 3" w:uiPriority="51"/>
+    <w:lsdException w:name="List Table 7 Colorful Accent 3" w:uiPriority="52"/>
+    <w:lsdException w:name="List Table 1 Light Accent 4" w:uiPriority="46"/>
+    <w:lsdException w:name="List Table 2 Accent 4" w:uiPriority="47"/>
+    <w:lsdException w:name="List Table 3 Accent 4" w:uiPriority="48"/>
+    <w:lsdException w:name="List Table 4 Accent 4" w:uiPriority="49"/>
+    <w:lsdException w:name="List Table 5 Dark Accent 4" w:uiPriority="50"/>
+    <w:lsdException w:name="List Table 6 Colorful Accent 4" w:uiPriority="51"/>
+    <w:lsdException w:name="List Table 7 Colorful Accent 4" w:uiPriority="52"/>
+    <w:lsdException w:name="List Table 1 Light Accent 5" w:uiPriority="46"/>
+    <w:lsdException w:name="List Table 2 Accent 5" w:uiPriority="47"/>
+    <w:lsdException w:name="List Table 3 Accent 5" w:uiPriority="48"/>
+    <w:lsdException w:name="List Table 4 Accent 5" w:uiPriority="49"/>
+    <w:lsdException w:name="List Table 5 Dark Accent 5" w:uiPriority="50"/>
+    <w:lsdException w:name="List Table 6 Colorful Accent 5" w:uiPriority="51"/>
+    <w:lsdException w:name="List Table 7 Colorful Accent 5" w:uiPriority="52"/>
+    <w:lsdException w:name="List Table 1 Light Accent 6" w:uiPriority="46"/>
+    <w:lsdException w:name="List Table 2 Accent 6" w:uiPriority="47"/>
+    <w:lsdException w:name="List Table 3 Accent 6" w:uiPriority="48"/>
+    <w:lsdException w:name="List Table 4 Accent 6" w:uiPriority="49"/>
+    <w:lsdException w:name="List Table 5 Dark Accent 6" w:uiPriority="50"/>
+    <w:lsdException w:name="List Table 6 Colorful Accent 6" w:uiPriority="51"/>
+    <w:lsdException w:name="List Table 7 Colorful Accent 6" w:uiPriority="52"/>
   </w:latentStyles>
   <w:style w:type="paragraph" w:default="1" w:styleId="Normal">
     <w:name w:val="Normal"/>
@@ -6202,493 +8236,7 @@
       </w:tblBorders>
     </w:tblPr>
   </w:style>
-  <w:style w:type="paragraph" w:styleId="Epgrafe">
-    <w:name w:val="caption"/>
-    <w:basedOn w:val="Normal"/>
-    <w:next w:val="Normal"/>
-    <w:uiPriority w:val="35"/>
-    <w:unhideWhenUsed/>
-    <w:qFormat/>
-    <w:rsid w:val="00417EE8"/>
-    <w:pPr>
-      <w:spacing w:after="200" w:line="240" w:lineRule="auto"/>
-    </w:pPr>
-    <w:rPr>
-      <w:i/>
-      <w:iCs/>
-      <w:color w:val="44546A" w:themeColor="text2"/>
-      <w:sz w:val="18"/>
-      <w:szCs w:val="18"/>
-    </w:rPr>
-  </w:style>
-  <w:style w:type="character" w:styleId="Hipervnculo">
-    <w:name w:val="Hyperlink"/>
-    <w:basedOn w:val="Fuentedeprrafopredeter"/>
-    <w:uiPriority w:val="99"/>
-    <w:unhideWhenUsed/>
-    <w:rsid w:val="00CA31C6"/>
-    <w:rPr>
-      <w:color w:val="0563C1" w:themeColor="hyperlink"/>
-      <w:u w:val="single"/>
-    </w:rPr>
-  </w:style>
-  <w:style w:type="character" w:styleId="Hipervnculovisitado">
-    <w:name w:val="FollowedHyperlink"/>
-    <w:basedOn w:val="Fuentedeprrafopredeter"/>
-    <w:uiPriority w:val="99"/>
-    <w:semiHidden/>
-    <w:unhideWhenUsed/>
-    <w:rsid w:val="00D24C81"/>
-    <w:rPr>
-      <w:color w:val="954F72" w:themeColor="followedHyperlink"/>
-      <w:u w:val="single"/>
-    </w:rPr>
-  </w:style>
-  <w:style w:type="paragraph" w:styleId="Sinespaciado">
-    <w:name w:val="No Spacing"/>
-    <w:link w:val="SinespaciadoCar"/>
-    <w:uiPriority w:val="1"/>
-    <w:qFormat/>
-    <w:rsid w:val="00D24C81"/>
-    <w:pPr>
-      <w:spacing w:after="0" w:line="240" w:lineRule="auto"/>
-    </w:pPr>
-    <w:rPr>
-      <w:rFonts w:eastAsiaTheme="minorEastAsia"/>
-      <w:lang w:eastAsia="es-ES"/>
-    </w:rPr>
-  </w:style>
-  <w:style w:type="character" w:customStyle="1" w:styleId="SinespaciadoCar">
-    <w:name w:val="Sin espaciado Car"/>
-    <w:basedOn w:val="Fuentedeprrafopredeter"/>
-    <w:link w:val="Sinespaciado"/>
-    <w:uiPriority w:val="1"/>
-    <w:rsid w:val="00D24C81"/>
-    <w:rPr>
-      <w:rFonts w:eastAsiaTheme="minorEastAsia"/>
-      <w:lang w:eastAsia="es-ES"/>
-    </w:rPr>
-  </w:style>
-  <w:style w:type="character" w:customStyle="1" w:styleId="Ttulo1Car">
-    <w:name w:val="Título 1 Car"/>
-    <w:basedOn w:val="Fuentedeprrafopredeter"/>
-    <w:link w:val="Ttulo1"/>
-    <w:uiPriority w:val="9"/>
-    <w:rsid w:val="008A3C7C"/>
-    <w:rPr>
-      <w:rFonts w:asciiTheme="majorHAnsi" w:eastAsiaTheme="majorEastAsia" w:hAnsiTheme="majorHAnsi" w:cstheme="majorBidi"/>
-      <w:color w:val="2E74B5" w:themeColor="accent1" w:themeShade="BF"/>
-      <w:sz w:val="32"/>
-      <w:szCs w:val="32"/>
-    </w:rPr>
-  </w:style>
-  <w:style w:type="character" w:customStyle="1" w:styleId="Ttulo2Car">
-    <w:name w:val="Título 2 Car"/>
-    <w:basedOn w:val="Fuentedeprrafopredeter"/>
-    <w:link w:val="Ttulo2"/>
-    <w:uiPriority w:val="9"/>
-    <w:rsid w:val="008A3C7C"/>
-    <w:rPr>
-      <w:rFonts w:asciiTheme="majorHAnsi" w:eastAsiaTheme="majorEastAsia" w:hAnsiTheme="majorHAnsi" w:cstheme="majorBidi"/>
-      <w:color w:val="2E74B5" w:themeColor="accent1" w:themeShade="BF"/>
-      <w:sz w:val="26"/>
-      <w:szCs w:val="26"/>
-    </w:rPr>
-  </w:style>
-  <w:style w:type="character" w:customStyle="1" w:styleId="Ttulo3Car">
-    <w:name w:val="Título 3 Car"/>
-    <w:basedOn w:val="Fuentedeprrafopredeter"/>
-    <w:link w:val="Ttulo3"/>
-    <w:uiPriority w:val="9"/>
-    <w:rsid w:val="008A3C7C"/>
-    <w:rPr>
-      <w:rFonts w:asciiTheme="majorHAnsi" w:eastAsiaTheme="majorEastAsia" w:hAnsiTheme="majorHAnsi" w:cstheme="majorBidi"/>
-      <w:color w:val="1F4D78" w:themeColor="accent1" w:themeShade="7F"/>
-      <w:sz w:val="24"/>
-      <w:szCs w:val="24"/>
-    </w:rPr>
-  </w:style>
-  <w:style w:type="paragraph" w:styleId="TtulodeTDC">
-    <w:name w:val="TOC Heading"/>
-    <w:basedOn w:val="Ttulo1"/>
-    <w:next w:val="Normal"/>
-    <w:uiPriority w:val="39"/>
-    <w:unhideWhenUsed/>
-    <w:qFormat/>
-    <w:rsid w:val="00AA157B"/>
-    <w:pPr>
-      <w:outlineLvl w:val="9"/>
-    </w:pPr>
-    <w:rPr>
-      <w:lang w:eastAsia="es-ES"/>
-    </w:rPr>
-  </w:style>
-  <w:style w:type="paragraph" w:styleId="TDC1">
-    <w:name w:val="toc 1"/>
-    <w:basedOn w:val="Normal"/>
-    <w:next w:val="Normal"/>
-    <w:autoRedefine/>
-    <w:uiPriority w:val="39"/>
-    <w:unhideWhenUsed/>
-    <w:rsid w:val="00AA157B"/>
-    <w:pPr>
-      <w:spacing w:after="100"/>
-    </w:pPr>
-  </w:style>
-  <w:style w:type="paragraph" w:styleId="TDC2">
-    <w:name w:val="toc 2"/>
-    <w:basedOn w:val="Normal"/>
-    <w:next w:val="Normal"/>
-    <w:autoRedefine/>
-    <w:uiPriority w:val="39"/>
-    <w:unhideWhenUsed/>
-    <w:rsid w:val="00AA157B"/>
-    <w:pPr>
-      <w:spacing w:after="100"/>
-      <w:ind w:left="220"/>
-    </w:pPr>
-  </w:style>
-  <w:style w:type="paragraph" w:styleId="TDC3">
-    <w:name w:val="toc 3"/>
-    <w:basedOn w:val="Normal"/>
-    <w:next w:val="Normal"/>
-    <w:autoRedefine/>
-    <w:uiPriority w:val="39"/>
-    <w:unhideWhenUsed/>
-    <w:rsid w:val="00AA157B"/>
-    <w:pPr>
-      <w:spacing w:after="100"/>
-      <w:ind w:left="440"/>
-    </w:pPr>
-  </w:style>
-  <w:style w:type="paragraph" w:styleId="Prrafodelista">
-    <w:name w:val="List Paragraph"/>
-    <w:basedOn w:val="Normal"/>
-    <w:uiPriority w:val="34"/>
-    <w:qFormat/>
-    <w:rsid w:val="00121FD6"/>
-    <w:pPr>
-      <w:ind w:left="720"/>
-      <w:contextualSpacing/>
-    </w:pPr>
-  </w:style>
-  <w:style w:type="paragraph" w:styleId="Textodeglobo">
-    <w:name w:val="Balloon Text"/>
-    <w:basedOn w:val="Normal"/>
-    <w:link w:val="TextodegloboCar"/>
-    <w:uiPriority w:val="99"/>
-    <w:semiHidden/>
-    <w:unhideWhenUsed/>
-    <w:rsid w:val="008A3C7C"/>
-    <w:pPr>
-      <w:spacing w:after="0" w:line="240" w:lineRule="auto"/>
-    </w:pPr>
-    <w:rPr>
-      <w:rFonts w:ascii="Tahoma" w:hAnsi="Tahoma" w:cs="Tahoma"/>
-      <w:sz w:val="16"/>
-      <w:szCs w:val="16"/>
-    </w:rPr>
-  </w:style>
-  <w:style w:type="character" w:customStyle="1" w:styleId="TextodegloboCar">
-    <w:name w:val="Texto de globo Car"/>
-    <w:basedOn w:val="Fuentedeprrafopredeter"/>
-    <w:link w:val="Textodeglobo"/>
-    <w:uiPriority w:val="99"/>
-    <w:semiHidden/>
-    <w:rsid w:val="008A3C7C"/>
-    <w:rPr>
-      <w:rFonts w:ascii="Tahoma" w:hAnsi="Tahoma" w:cs="Tahoma"/>
-      <w:sz w:val="16"/>
-      <w:szCs w:val="16"/>
-    </w:rPr>
-  </w:style>
-</w:styles>
-</file>
-
-<file path=word/stylesWithEffects.xml><?xml version="1.0" encoding="utf-8"?>
-<w:styles xmlns:wpc="http://schemas.microsoft.com/office/word/2010/wordprocessingCanvas" xmlns:mc="http://schemas.openxmlformats.org/markup-compatibility/2006" xmlns:o="urn:schemas-microsoft-com:office:office" xmlns:r="http://schemas.openxmlformats.org/officeDocument/2006/relationships" xmlns:m="http://schemas.openxmlformats.org/officeDocument/2006/math" xmlns:v="urn:schemas-microsoft-com:vml" xmlns:wp14="http://schemas.microsoft.com/office/word/2010/wordprocessingDrawing" xmlns:wp="http://schemas.openxmlformats.org/drawingml/2006/wordprocessingDrawing" xmlns:w10="urn:schemas-microsoft-com:office:word" xmlns:w="http://schemas.openxmlformats.org/wordprocessingml/2006/main" xmlns:w14="http://schemas.microsoft.com/office/word/2010/wordml" xmlns:wpg="http://schemas.microsoft.com/office/word/2010/wordprocessingGroup" xmlns:wpi="http://schemas.microsoft.com/office/word/2010/wordprocessingInk" xmlns:wne="http://schemas.microsoft.com/office/word/2006/wordml" xmlns:wps="http://schemas.microsoft.com/office/word/2010/wordprocessingShape" mc:Ignorable="w14 wp14">
-  <w:docDefaults>
-    <w:rPrDefault>
-      <w:rPr>
-        <w:rFonts w:asciiTheme="minorHAnsi" w:eastAsiaTheme="minorHAnsi" w:hAnsiTheme="minorHAnsi" w:cstheme="minorBidi"/>
-        <w:sz w:val="22"/>
-        <w:szCs w:val="22"/>
-        <w:lang w:val="es-ES" w:eastAsia="en-US" w:bidi="ar-SA"/>
-      </w:rPr>
-    </w:rPrDefault>
-    <w:pPrDefault>
-      <w:pPr>
-        <w:spacing w:after="160" w:line="259" w:lineRule="auto"/>
-      </w:pPr>
-    </w:pPrDefault>
-  </w:docDefaults>
-  <w:latentStyles w:defLockedState="0" w:defUIPriority="99" w:defSemiHidden="1" w:defUnhideWhenUsed="1" w:defQFormat="0" w:count="267">
-    <w:lsdException w:name="Normal" w:semiHidden="0" w:uiPriority="0" w:unhideWhenUsed="0" w:qFormat="1"/>
-    <w:lsdException w:name="heading 1" w:semiHidden="0" w:uiPriority="9" w:unhideWhenUsed="0" w:qFormat="1"/>
-    <w:lsdException w:name="heading 2" w:uiPriority="9" w:qFormat="1"/>
-    <w:lsdException w:name="heading 3" w:uiPriority="9" w:qFormat="1"/>
-    <w:lsdException w:name="heading 4" w:uiPriority="9" w:qFormat="1"/>
-    <w:lsdException w:name="heading 5" w:uiPriority="9" w:qFormat="1"/>
-    <w:lsdException w:name="heading 6" w:uiPriority="9" w:qFormat="1"/>
-    <w:lsdException w:name="heading 7" w:uiPriority="9" w:qFormat="1"/>
-    <w:lsdException w:name="heading 8" w:uiPriority="9" w:qFormat="1"/>
-    <w:lsdException w:name="heading 9" w:uiPriority="9" w:qFormat="1"/>
-    <w:lsdException w:name="toc 1" w:uiPriority="39"/>
-    <w:lsdException w:name="toc 2" w:uiPriority="39"/>
-    <w:lsdException w:name="toc 3" w:uiPriority="39"/>
-    <w:lsdException w:name="toc 4" w:uiPriority="39"/>
-    <w:lsdException w:name="toc 5" w:uiPriority="39"/>
-    <w:lsdException w:name="toc 6" w:uiPriority="39"/>
-    <w:lsdException w:name="toc 7" w:uiPriority="39"/>
-    <w:lsdException w:name="toc 8" w:uiPriority="39"/>
-    <w:lsdException w:name="toc 9" w:uiPriority="39"/>
-    <w:lsdException w:name="caption" w:uiPriority="35" w:qFormat="1"/>
-    <w:lsdException w:name="Title" w:semiHidden="0" w:uiPriority="10" w:unhideWhenUsed="0" w:qFormat="1"/>
-    <w:lsdException w:name="Default Paragraph Font" w:uiPriority="1"/>
-    <w:lsdException w:name="Subtitle" w:semiHidden="0" w:uiPriority="11" w:unhideWhenUsed="0" w:qFormat="1"/>
-    <w:lsdException w:name="Strong" w:semiHidden="0" w:uiPriority="22" w:unhideWhenUsed="0" w:qFormat="1"/>
-    <w:lsdException w:name="Emphasis" w:semiHidden="0" w:uiPriority="20" w:unhideWhenUsed="0" w:qFormat="1"/>
-    <w:lsdException w:name="Table Grid" w:semiHidden="0" w:uiPriority="39" w:unhideWhenUsed="0"/>
-    <w:lsdException w:name="Placeholder Text" w:unhideWhenUsed="0"/>
-    <w:lsdException w:name="No Spacing" w:semiHidden="0" w:uiPriority="1" w:unhideWhenUsed="0" w:qFormat="1"/>
-    <w:lsdException w:name="Light Shading" w:semiHidden="0" w:uiPriority="60" w:unhideWhenUsed="0"/>
-    <w:lsdException w:name="Light List" w:semiHidden="0" w:uiPriority="61" w:unhideWhenUsed="0"/>
-    <w:lsdException w:name="Light Grid" w:semiHidden="0" w:uiPriority="62" w:unhideWhenUsed="0"/>
-    <w:lsdException w:name="Medium Shading 1" w:semiHidden="0" w:uiPriority="63" w:unhideWhenUsed="0"/>
-    <w:lsdException w:name="Medium Shading 2" w:semiHidden="0" w:uiPriority="64" w:unhideWhenUsed="0"/>
-    <w:lsdException w:name="Medium List 1" w:semiHidden="0" w:uiPriority="65" w:unhideWhenUsed="0"/>
-    <w:lsdException w:name="Medium List 2" w:semiHidden="0" w:uiPriority="66" w:unhideWhenUsed="0"/>
-    <w:lsdException w:name="Medium Grid 1" w:semiHidden="0" w:uiPriority="67" w:unhideWhenUsed="0"/>
-    <w:lsdException w:name="Medium Grid 2" w:semiHidden="0" w:uiPriority="68" w:unhideWhenUsed="0"/>
-    <w:lsdException w:name="Medium Grid 3" w:semiHidden="0" w:uiPriority="69" w:unhideWhenUsed="0"/>
-    <w:lsdException w:name="Dark List" w:semiHidden="0" w:uiPriority="70" w:unhideWhenUsed="0"/>
-    <w:lsdException w:name="Colorful Shading" w:semiHidden="0" w:uiPriority="71" w:unhideWhenUsed="0"/>
-    <w:lsdException w:name="Colorful List" w:semiHidden="0" w:uiPriority="72" w:unhideWhenUsed="0"/>
-    <w:lsdException w:name="Colorful Grid" w:semiHidden="0" w:uiPriority="73" w:unhideWhenUsed="0"/>
-    <w:lsdException w:name="Light Shading Accent 1" w:semiHidden="0" w:uiPriority="60" w:unhideWhenUsed="0"/>
-    <w:lsdException w:name="Light List Accent 1" w:semiHidden="0" w:uiPriority="61" w:unhideWhenUsed="0"/>
-    <w:lsdException w:name="Light Grid Accent 1" w:semiHidden="0" w:uiPriority="62" w:unhideWhenUsed="0"/>
-    <w:lsdException w:name="Medium Shading 1 Accent 1" w:semiHidden="0" w:uiPriority="63" w:unhideWhenUsed="0"/>
-    <w:lsdException w:name="Medium Shading 2 Accent 1" w:semiHidden="0" w:uiPriority="64" w:unhideWhenUsed="0"/>
-    <w:lsdException w:name="Medium List 1 Accent 1" w:semiHidden="0" w:uiPriority="65" w:unhideWhenUsed="0"/>
-    <w:lsdException w:name="Revision" w:unhideWhenUsed="0"/>
-    <w:lsdException w:name="List Paragraph" w:semiHidden="0" w:uiPriority="34" w:unhideWhenUsed="0" w:qFormat="1"/>
-    <w:lsdException w:name="Quote" w:semiHidden="0" w:uiPriority="29" w:unhideWhenUsed="0" w:qFormat="1"/>
-    <w:lsdException w:name="Intense Quote" w:semiHidden="0" w:uiPriority="30" w:unhideWhenUsed="0" w:qFormat="1"/>
-    <w:lsdException w:name="Medium List 2 Accent 1" w:semiHidden="0" w:uiPriority="66" w:unhideWhenUsed="0"/>
-    <w:lsdException w:name="Medium Grid 1 Accent 1" w:semiHidden="0" w:uiPriority="67" w:unhideWhenUsed="0"/>
-    <w:lsdException w:name="Medium Grid 2 Accent 1" w:semiHidden="0" w:uiPriority="68" w:unhideWhenUsed="0"/>
-    <w:lsdException w:name="Medium Grid 3 Accent 1" w:semiHidden="0" w:uiPriority="69" w:unhideWhenUsed="0"/>
-    <w:lsdException w:name="Dark List Accent 1" w:semiHidden="0" w:uiPriority="70" w:unhideWhenUsed="0"/>
-    <w:lsdException w:name="Colorful Shading Accent 1" w:semiHidden="0" w:uiPriority="71" w:unhideWhenUsed="0"/>
-    <w:lsdException w:name="Colorful List Accent 1" w:semiHidden="0" w:uiPriority="72" w:unhideWhenUsed="0"/>
-    <w:lsdException w:name="Colorful Grid Accent 1" w:semiHidden="0" w:uiPriority="73" w:unhideWhenUsed="0"/>
-    <w:lsdException w:name="Light Shading Accent 2" w:semiHidden="0" w:uiPriority="60" w:unhideWhenUsed="0"/>
-    <w:lsdException w:name="Light List Accent 2" w:semiHidden="0" w:uiPriority="61" w:unhideWhenUsed="0"/>
-    <w:lsdException w:name="Light Grid Accent 2" w:semiHidden="0" w:uiPriority="62" w:unhideWhenUsed="0"/>
-    <w:lsdException w:name="Medium Shading 1 Accent 2" w:semiHidden="0" w:uiPriority="63" w:unhideWhenUsed="0"/>
-    <w:lsdException w:name="Medium Shading 2 Accent 2" w:semiHidden="0" w:uiPriority="64" w:unhideWhenUsed="0"/>
-    <w:lsdException w:name="Medium List 1 Accent 2" w:semiHidden="0" w:uiPriority="65" w:unhideWhenUsed="0"/>
-    <w:lsdException w:name="Medium List 2 Accent 2" w:semiHidden="0" w:uiPriority="66" w:unhideWhenUsed="0"/>
-    <w:lsdException w:name="Medium Grid 1 Accent 2" w:semiHidden="0" w:uiPriority="67" w:unhideWhenUsed="0"/>
-    <w:lsdException w:name="Medium Grid 2 Accent 2" w:semiHidden="0" w:uiPriority="68" w:unhideWhenUsed="0"/>
-    <w:lsdException w:name="Medium Grid 3 Accent 2" w:semiHidden="0" w:uiPriority="69" w:unhideWhenUsed="0"/>
-    <w:lsdException w:name="Dark List Accent 2" w:semiHidden="0" w:uiPriority="70" w:unhideWhenUsed="0"/>
-    <w:lsdException w:name="Colorful Shading Accent 2" w:semiHidden="0" w:uiPriority="71" w:unhideWhenUsed="0"/>
-    <w:lsdException w:name="Colorful List Accent 2" w:semiHidden="0" w:uiPriority="72" w:unhideWhenUsed="0"/>
-    <w:lsdException w:name="Colorful Grid Accent 2" w:semiHidden="0" w:uiPriority="73" w:unhideWhenUsed="0"/>
-    <w:lsdException w:name="Light Shading Accent 3" w:semiHidden="0" w:uiPriority="60" w:unhideWhenUsed="0"/>
-    <w:lsdException w:name="Light List Accent 3" w:semiHidden="0" w:uiPriority="61" w:unhideWhenUsed="0"/>
-    <w:lsdException w:name="Light Grid Accent 3" w:semiHidden="0" w:uiPriority="62" w:unhideWhenUsed="0"/>
-    <w:lsdException w:name="Medium Shading 1 Accent 3" w:semiHidden="0" w:uiPriority="63" w:unhideWhenUsed="0"/>
-    <w:lsdException w:name="Medium Shading 2 Accent 3" w:semiHidden="0" w:uiPriority="64" w:unhideWhenUsed="0"/>
-    <w:lsdException w:name="Medium List 1 Accent 3" w:semiHidden="0" w:uiPriority="65" w:unhideWhenUsed="0"/>
-    <w:lsdException w:name="Medium List 2 Accent 3" w:semiHidden="0" w:uiPriority="66" w:unhideWhenUsed="0"/>
-    <w:lsdException w:name="Medium Grid 1 Accent 3" w:semiHidden="0" w:uiPriority="67" w:unhideWhenUsed="0"/>
-    <w:lsdException w:name="Medium Grid 2 Accent 3" w:semiHidden="0" w:uiPriority="68" w:unhideWhenUsed="0"/>
-    <w:lsdException w:name="Medium Grid 3 Accent 3" w:semiHidden="0" w:uiPriority="69" w:unhideWhenUsed="0"/>
-    <w:lsdException w:name="Dark List Accent 3" w:semiHidden="0" w:uiPriority="70" w:unhideWhenUsed="0"/>
-    <w:lsdException w:name="Colorful Shading Accent 3" w:semiHidden="0" w:uiPriority="71" w:unhideWhenUsed="0"/>
-    <w:lsdException w:name="Colorful List Accent 3" w:semiHidden="0" w:uiPriority="72" w:unhideWhenUsed="0"/>
-    <w:lsdException w:name="Colorful Grid Accent 3" w:semiHidden="0" w:uiPriority="73" w:unhideWhenUsed="0"/>
-    <w:lsdException w:name="Light Shading Accent 4" w:semiHidden="0" w:uiPriority="60" w:unhideWhenUsed="0"/>
-    <w:lsdException w:name="Light List Accent 4" w:semiHidden="0" w:uiPriority="61" w:unhideWhenUsed="0"/>
-    <w:lsdException w:name="Light Grid Accent 4" w:semiHidden="0" w:uiPriority="62" w:unhideWhenUsed="0"/>
-    <w:lsdException w:name="Medium Shading 1 Accent 4" w:semiHidden="0" w:uiPriority="63" w:unhideWhenUsed="0"/>
-    <w:lsdException w:name="Medium Shading 2 Accent 4" w:semiHidden="0" w:uiPriority="64" w:unhideWhenUsed="0"/>
-    <w:lsdException w:name="Medium List 1 Accent 4" w:semiHidden="0" w:uiPriority="65" w:unhideWhenUsed="0"/>
-    <w:lsdException w:name="Medium List 2 Accent 4" w:semiHidden="0" w:uiPriority="66" w:unhideWhenUsed="0"/>
-    <w:lsdException w:name="Medium Grid 1 Accent 4" w:semiHidden="0" w:uiPriority="67" w:unhideWhenUsed="0"/>
-    <w:lsdException w:name="Medium Grid 2 Accent 4" w:semiHidden="0" w:uiPriority="68" w:unhideWhenUsed="0"/>
-    <w:lsdException w:name="Medium Grid 3 Accent 4" w:semiHidden="0" w:uiPriority="69" w:unhideWhenUsed="0"/>
-    <w:lsdException w:name="Dark List Accent 4" w:semiHidden="0" w:uiPriority="70" w:unhideWhenUsed="0"/>
-    <w:lsdException w:name="Colorful Shading Accent 4" w:semiHidden="0" w:uiPriority="71" w:unhideWhenUsed="0"/>
-    <w:lsdException w:name="Colorful List Accent 4" w:semiHidden="0" w:uiPriority="72" w:unhideWhenUsed="0"/>
-    <w:lsdException w:name="Colorful Grid Accent 4" w:semiHidden="0" w:uiPriority="73" w:unhideWhenUsed="0"/>
-    <w:lsdException w:name="Light Shading Accent 5" w:semiHidden="0" w:uiPriority="60" w:unhideWhenUsed="0"/>
-    <w:lsdException w:name="Light List Accent 5" w:semiHidden="0" w:uiPriority="61" w:unhideWhenUsed="0"/>
-    <w:lsdException w:name="Light Grid Accent 5" w:semiHidden="0" w:uiPriority="62" w:unhideWhenUsed="0"/>
-    <w:lsdException w:name="Medium Shading 1 Accent 5" w:semiHidden="0" w:uiPriority="63" w:unhideWhenUsed="0"/>
-    <w:lsdException w:name="Medium Shading 2 Accent 5" w:semiHidden="0" w:uiPriority="64" w:unhideWhenUsed="0"/>
-    <w:lsdException w:name="Medium List 1 Accent 5" w:semiHidden="0" w:uiPriority="65" w:unhideWhenUsed="0"/>
-    <w:lsdException w:name="Medium List 2 Accent 5" w:semiHidden="0" w:uiPriority="66" w:unhideWhenUsed="0"/>
-    <w:lsdException w:name="Medium Grid 1 Accent 5" w:semiHidden="0" w:uiPriority="67" w:unhideWhenUsed="0"/>
-    <w:lsdException w:name="Medium Grid 2 Accent 5" w:semiHidden="0" w:uiPriority="68" w:unhideWhenUsed="0"/>
-    <w:lsdException w:name="Medium Grid 3 Accent 5" w:semiHidden="0" w:uiPriority="69" w:unhideWhenUsed="0"/>
-    <w:lsdException w:name="Dark List Accent 5" w:semiHidden="0" w:uiPriority="70" w:unhideWhenUsed="0"/>
-    <w:lsdException w:name="Colorful Shading Accent 5" w:semiHidden="0" w:uiPriority="71" w:unhideWhenUsed="0"/>
-    <w:lsdException w:name="Colorful List Accent 5" w:semiHidden="0" w:uiPriority="72" w:unhideWhenUsed="0"/>
-    <w:lsdException w:name="Colorful Grid Accent 5" w:semiHidden="0" w:uiPriority="73" w:unhideWhenUsed="0"/>
-    <w:lsdException w:name="Light Shading Accent 6" w:semiHidden="0" w:uiPriority="60" w:unhideWhenUsed="0"/>
-    <w:lsdException w:name="Light List Accent 6" w:semiHidden="0" w:uiPriority="61" w:unhideWhenUsed="0"/>
-    <w:lsdException w:name="Light Grid Accent 6" w:semiHidden="0" w:uiPriority="62" w:unhideWhenUsed="0"/>
-    <w:lsdException w:name="Medium Shading 1 Accent 6" w:semiHidden="0" w:uiPriority="63" w:unhideWhenUsed="0"/>
-    <w:lsdException w:name="Medium Shading 2 Accent 6" w:semiHidden="0" w:uiPriority="64" w:unhideWhenUsed="0"/>
-    <w:lsdException w:name="Medium List 1 Accent 6" w:semiHidden="0" w:uiPriority="65" w:unhideWhenUsed="0"/>
-    <w:lsdException w:name="Medium List 2 Accent 6" w:semiHidden="0" w:uiPriority="66" w:unhideWhenUsed="0"/>
-    <w:lsdException w:name="Medium Grid 1 Accent 6" w:semiHidden="0" w:uiPriority="67" w:unhideWhenUsed="0"/>
-    <w:lsdException w:name="Medium Grid 2 Accent 6" w:semiHidden="0" w:uiPriority="68" w:unhideWhenUsed="0"/>
-    <w:lsdException w:name="Medium Grid 3 Accent 6" w:semiHidden="0" w:uiPriority="69" w:unhideWhenUsed="0"/>
-    <w:lsdException w:name="Dark List Accent 6" w:semiHidden="0" w:uiPriority="70" w:unhideWhenUsed="0"/>
-    <w:lsdException w:name="Colorful Shading Accent 6" w:semiHidden="0" w:uiPriority="71" w:unhideWhenUsed="0"/>
-    <w:lsdException w:name="Colorful List Accent 6" w:semiHidden="0" w:uiPriority="72" w:unhideWhenUsed="0"/>
-    <w:lsdException w:name="Colorful Grid Accent 6" w:semiHidden="0" w:uiPriority="73" w:unhideWhenUsed="0"/>
-    <w:lsdException w:name="Subtle Emphasis" w:semiHidden="0" w:uiPriority="19" w:unhideWhenUsed="0" w:qFormat="1"/>
-    <w:lsdException w:name="Intense Emphasis" w:semiHidden="0" w:uiPriority="21" w:unhideWhenUsed="0" w:qFormat="1"/>
-    <w:lsdException w:name="Subtle Reference" w:semiHidden="0" w:uiPriority="31" w:unhideWhenUsed="0" w:qFormat="1"/>
-    <w:lsdException w:name="Intense Reference" w:semiHidden="0" w:uiPriority="32" w:unhideWhenUsed="0" w:qFormat="1"/>
-    <w:lsdException w:name="Book Title" w:semiHidden="0" w:uiPriority="33" w:unhideWhenUsed="0" w:qFormat="1"/>
-    <w:lsdException w:name="Bibliography" w:uiPriority="37"/>
-    <w:lsdException w:name="TOC Heading" w:uiPriority="39" w:qFormat="1"/>
-  </w:latentStyles>
-  <w:style w:type="paragraph" w:default="1" w:styleId="Normal">
-    <w:name w:val="Normal"/>
-    <w:qFormat/>
-    <w:rsid w:val="008A3C7C"/>
-  </w:style>
-  <w:style w:type="paragraph" w:styleId="Ttulo1">
-    <w:name w:val="heading 1"/>
-    <w:basedOn w:val="Normal"/>
-    <w:next w:val="Normal"/>
-    <w:link w:val="Ttulo1Car"/>
-    <w:uiPriority w:val="9"/>
-    <w:qFormat/>
-    <w:rsid w:val="008A3C7C"/>
-    <w:pPr>
-      <w:keepNext/>
-      <w:keepLines/>
-      <w:numPr>
-        <w:numId w:val="1"/>
-      </w:numPr>
-      <w:spacing w:before="240" w:after="0"/>
-      <w:outlineLvl w:val="0"/>
-    </w:pPr>
-    <w:rPr>
-      <w:rFonts w:asciiTheme="majorHAnsi" w:eastAsiaTheme="majorEastAsia" w:hAnsiTheme="majorHAnsi" w:cstheme="majorBidi"/>
-      <w:color w:val="2E74B5" w:themeColor="accent1" w:themeShade="BF"/>
-      <w:sz w:val="32"/>
-      <w:szCs w:val="32"/>
-    </w:rPr>
-  </w:style>
-  <w:style w:type="paragraph" w:styleId="Ttulo2">
-    <w:name w:val="heading 2"/>
-    <w:basedOn w:val="Normal"/>
-    <w:next w:val="Normal"/>
-    <w:link w:val="Ttulo2Car"/>
-    <w:uiPriority w:val="9"/>
-    <w:unhideWhenUsed/>
-    <w:qFormat/>
-    <w:rsid w:val="008A3C7C"/>
-    <w:pPr>
-      <w:keepNext/>
-      <w:keepLines/>
-      <w:numPr>
-        <w:ilvl w:val="1"/>
-        <w:numId w:val="1"/>
-      </w:numPr>
-      <w:spacing w:before="40" w:after="0"/>
-      <w:outlineLvl w:val="1"/>
-    </w:pPr>
-    <w:rPr>
-      <w:rFonts w:asciiTheme="majorHAnsi" w:eastAsiaTheme="majorEastAsia" w:hAnsiTheme="majorHAnsi" w:cstheme="majorBidi"/>
-      <w:color w:val="2E74B5" w:themeColor="accent1" w:themeShade="BF"/>
-      <w:sz w:val="26"/>
-      <w:szCs w:val="26"/>
-    </w:rPr>
-  </w:style>
-  <w:style w:type="paragraph" w:styleId="Ttulo3">
-    <w:name w:val="heading 3"/>
-    <w:basedOn w:val="Normal"/>
-    <w:next w:val="Normal"/>
-    <w:link w:val="Ttulo3Car"/>
-    <w:uiPriority w:val="9"/>
-    <w:unhideWhenUsed/>
-    <w:qFormat/>
-    <w:rsid w:val="008A3C7C"/>
-    <w:pPr>
-      <w:keepNext/>
-      <w:keepLines/>
-      <w:numPr>
-        <w:ilvl w:val="2"/>
-        <w:numId w:val="1"/>
-      </w:numPr>
-      <w:spacing w:before="40" w:after="0"/>
-      <w:outlineLvl w:val="2"/>
-    </w:pPr>
-    <w:rPr>
-      <w:rFonts w:asciiTheme="majorHAnsi" w:eastAsiaTheme="majorEastAsia" w:hAnsiTheme="majorHAnsi" w:cstheme="majorBidi"/>
-      <w:color w:val="1F4D78" w:themeColor="accent1" w:themeShade="7F"/>
-      <w:sz w:val="24"/>
-      <w:szCs w:val="24"/>
-    </w:rPr>
-  </w:style>
-  <w:style w:type="character" w:default="1" w:styleId="Fuentedeprrafopredeter">
-    <w:name w:val="Default Paragraph Font"/>
-    <w:uiPriority w:val="1"/>
-    <w:semiHidden/>
-    <w:unhideWhenUsed/>
-  </w:style>
-  <w:style w:type="table" w:default="1" w:styleId="Tablanormal">
-    <w:name w:val="Normal Table"/>
-    <w:uiPriority w:val="99"/>
-    <w:semiHidden/>
-    <w:unhideWhenUsed/>
-    <w:tblPr>
-      <w:tblInd w:w="0" w:type="dxa"/>
-      <w:tblCellMar>
-        <w:top w:w="0" w:type="dxa"/>
-        <w:left w:w="108" w:type="dxa"/>
-        <w:bottom w:w="0" w:type="dxa"/>
-        <w:right w:w="108" w:type="dxa"/>
-      </w:tblCellMar>
-    </w:tblPr>
-  </w:style>
-  <w:style w:type="numbering" w:default="1" w:styleId="Sinlista">
-    <w:name w:val="No List"/>
-    <w:uiPriority w:val="99"/>
-    <w:semiHidden/>
-    <w:unhideWhenUsed/>
-  </w:style>
-  <w:style w:type="table" w:styleId="Tablaconcuadrcula">
-    <w:name w:val="Table Grid"/>
-    <w:basedOn w:val="Tablanormal"/>
-    <w:uiPriority w:val="39"/>
-    <w:rsid w:val="00D64629"/>
-    <w:pPr>
-      <w:spacing w:after="0" w:line="240" w:lineRule="auto"/>
-    </w:pPr>
-    <w:tblPr>
-      <w:tblBorders>
-        <w:top w:val="single" w:sz="4" w:space="0" w:color="auto"/>
-        <w:left w:val="single" w:sz="4" w:space="0" w:color="auto"/>
-        <w:bottom w:val="single" w:sz="4" w:space="0" w:color="auto"/>
-        <w:right w:val="single" w:sz="4" w:space="0" w:color="auto"/>
-        <w:insideH w:val="single" w:sz="4" w:space="0" w:color="auto"/>
-        <w:insideV w:val="single" w:sz="4" w:space="0" w:color="auto"/>
-      </w:tblBorders>
-    </w:tblPr>
-  </w:style>
-  <w:style w:type="paragraph" w:styleId="Epgrafe">
+  <w:style w:type="paragraph" w:styleId="Descripcin">
     <w:name w:val="caption"/>
     <w:basedOn w:val="Normal"/>
     <w:next w:val="Normal"/>
@@ -7146,7 +8694,7 @@
   <a:extraClrSchemeLst/>
   <a:extLst>
     <a:ext uri="{05A4C25C-085E-4340-85A3-A5531E510DB2}">
-      <thm15:themeFamily xmlns:thm15="http://schemas.microsoft.com/office/thememl/2012/main" xmlns="" name="Office Theme" id="{62F939B6-93AF-4DB8-9C6B-D6C7DFDC589F}" vid="{4A3C46E8-61CC-4603-A589-7422A47A8E4A}"/>
+      <thm15:themeFamily xmlns:thm15="http://schemas.microsoft.com/office/thememl/2012/main" name="Office Theme" id="{62F939B6-93AF-4DB8-9C6B-D6C7DFDC589F}" vid="{4A3C46E8-61CC-4603-A589-7422A47A8E4A}"/>
     </a:ext>
   </a:extLst>
 </a:theme>
@@ -7176,7 +8724,7 @@
 </file>
 
 <file path=customXml/itemProps2.xml><?xml version="1.0" encoding="utf-8"?>
-<ds:datastoreItem xmlns:ds="http://schemas.openxmlformats.org/officeDocument/2006/customXml" ds:itemID="{85852FBD-B8EB-48A4-8871-12D2C49A51F8}">
+<ds:datastoreItem xmlns:ds="http://schemas.openxmlformats.org/officeDocument/2006/customXml" ds:itemID="{5D6A859F-6BE7-4079-B852-19F948E3D1F2}">
   <ds:schemaRefs>
     <ds:schemaRef ds:uri="http://schemas.openxmlformats.org/officeDocument/2006/bibliography"/>
   </ds:schemaRefs>

</xml_diff>